<commit_message>
Added my tasks of today to the protocol
</commit_message>
<xml_diff>
--- a/Documentation/Meeting Protocols.docx
+++ b/Documentation/Meeting Protocols.docx
@@ -1,6 +1,6 @@
 
 <file path=word/document.xml><?xml version="1.0" encoding="utf-8"?>
-<w:document xmlns:wpc="http://schemas.microsoft.com/office/word/2010/wordprocessingCanvas" xmlns:cx="http://schemas.microsoft.com/office/drawing/2014/chartex" xmlns:cx1="http://schemas.microsoft.com/office/drawing/2015/9/8/chartex" xmlns:cx2="http://schemas.microsoft.com/office/drawing/2015/10/21/chartex" xmlns:cx3="http://schemas.microsoft.com/office/drawing/2016/5/9/chartex" xmlns:cx4="http://schemas.microsoft.com/office/drawing/2016/5/10/chartex" xmlns:cx5="http://schemas.microsoft.com/office/drawing/2016/5/11/chartex" xmlns:cx6="http://schemas.microsoft.com/office/drawing/2016/5/12/chartex" xmlns:cx7="http://schemas.microsoft.com/office/drawing/2016/5/13/chartex" xmlns:cx8="http://schemas.microsoft.com/office/drawing/2016/5/14/chartex" xmlns:mc="http://schemas.openxmlformats.org/markup-compatibility/2006" xmlns:aink="http://schemas.microsoft.com/office/drawing/2016/ink" xmlns:am3d="http://schemas.microsoft.com/office/drawing/2017/model3d" xmlns:o="urn:schemas-microsoft-com:office:office" xmlns:r="http://schemas.openxmlformats.org/officeDocument/2006/relationships" xmlns:m="http://schemas.openxmlformats.org/officeDocument/2006/math" xmlns:v="urn:schemas-microsoft-com:vml" xmlns:wp14="http://schemas.microsoft.com/office/word/2010/wordprocessingDrawing" xmlns:wp="http://schemas.openxmlformats.org/drawingml/2006/wordprocessingDrawing" xmlns:w10="urn:schemas-microsoft-com:office:word" xmlns:w="http://schemas.openxmlformats.org/wordprocessingml/2006/main" xmlns:w14="http://schemas.microsoft.com/office/word/2010/wordml" xmlns:w15="http://schemas.microsoft.com/office/word/2012/wordml" xmlns:w16cid="http://schemas.microsoft.com/office/word/2016/wordml/cid" xmlns:w16se="http://schemas.microsoft.com/office/word/2015/wordml/symex" xmlns:wpg="http://schemas.microsoft.com/office/word/2010/wordprocessingGroup" xmlns:wpi="http://schemas.microsoft.com/office/word/2010/wordprocessingInk" xmlns:wne="http://schemas.microsoft.com/office/word/2006/wordml" xmlns:wps="http://schemas.microsoft.com/office/word/2010/wordprocessingShape" mc:Ignorable="w14 w15 w16se w16cid wp14">
+<w:document xmlns:wpc="http://schemas.microsoft.com/office/word/2010/wordprocessingCanvas" xmlns:mc="http://schemas.openxmlformats.org/markup-compatibility/2006" xmlns:o="urn:schemas-microsoft-com:office:office" xmlns:r="http://schemas.openxmlformats.org/officeDocument/2006/relationships" xmlns:m="http://schemas.openxmlformats.org/officeDocument/2006/math" xmlns:v="urn:schemas-microsoft-com:vml" xmlns:wp14="http://schemas.microsoft.com/office/word/2010/wordprocessingDrawing" xmlns:wp="http://schemas.openxmlformats.org/drawingml/2006/wordprocessingDrawing" xmlns:w10="urn:schemas-microsoft-com:office:word" xmlns:w="http://schemas.openxmlformats.org/wordprocessingml/2006/main" xmlns:w14="http://schemas.microsoft.com/office/word/2010/wordml" xmlns:w15="http://schemas.microsoft.com/office/word/2012/wordml" xmlns:wpg="http://schemas.microsoft.com/office/word/2010/wordprocessingGroup" xmlns:wpi="http://schemas.microsoft.com/office/word/2010/wordprocessingInk" xmlns:wne="http://schemas.microsoft.com/office/word/2006/wordml" xmlns:wps="http://schemas.microsoft.com/office/word/2010/wordprocessingShape" mc:Ignorable="w14 w15 wp14">
   <w:body>
     <w:p>
       <w:pPr>
@@ -269,7 +269,23 @@
           <w:sz w:val="24"/>
           <w:szCs w:val="24"/>
         </w:rPr>
-        <w:t>Fragments (Trix)</w:t>
+        <w:t>Fragments (</w:t>
+      </w:r>
+      <w:proofErr w:type="spellStart"/>
+      <w:r>
+        <w:rPr>
+          <w:sz w:val="24"/>
+          <w:szCs w:val="24"/>
+        </w:rPr>
+        <w:t>Trix</w:t>
+      </w:r>
+      <w:proofErr w:type="spellEnd"/>
+      <w:r>
+        <w:rPr>
+          <w:sz w:val="24"/>
+          <w:szCs w:val="24"/>
+        </w:rPr>
+        <w:t>)</w:t>
       </w:r>
       <w:r>
         <w:rPr>
@@ -333,7 +349,23 @@
           <w:sz w:val="24"/>
           <w:szCs w:val="24"/>
         </w:rPr>
-        <w:t>Memories (Thiago)</w:t>
+        <w:t>Memories (</w:t>
+      </w:r>
+      <w:proofErr w:type="spellStart"/>
+      <w:r>
+        <w:rPr>
+          <w:sz w:val="24"/>
+          <w:szCs w:val="24"/>
+        </w:rPr>
+        <w:t>Thiago</w:t>
+      </w:r>
+      <w:proofErr w:type="spellEnd"/>
+      <w:r>
+        <w:rPr>
+          <w:sz w:val="24"/>
+          <w:szCs w:val="24"/>
+        </w:rPr>
+        <w:t>)</w:t>
       </w:r>
       <w:r>
         <w:rPr>
@@ -487,7 +519,23 @@
           <w:sz w:val="24"/>
           <w:szCs w:val="24"/>
         </w:rPr>
-        <w:t>Review and discussion of logo scribbles by Trix and Alex</w:t>
+        <w:t xml:space="preserve">Review and discussion of logo scribbles by </w:t>
+      </w:r>
+      <w:proofErr w:type="spellStart"/>
+      <w:r>
+        <w:rPr>
+          <w:sz w:val="24"/>
+          <w:szCs w:val="24"/>
+        </w:rPr>
+        <w:t>Trix</w:t>
+      </w:r>
+      <w:proofErr w:type="spellEnd"/>
+      <w:r>
+        <w:rPr>
+          <w:sz w:val="24"/>
+          <w:szCs w:val="24"/>
+        </w:rPr>
+        <w:t xml:space="preserve"> and Alex</w:t>
       </w:r>
     </w:p>
     <w:p>
@@ -507,7 +555,23 @@
           <w:sz w:val="24"/>
           <w:szCs w:val="24"/>
         </w:rPr>
-        <w:t>Decided to create a final render of #3 and #4 (by Trix) and the brain sponge (by Alex)</w:t>
+        <w:t xml:space="preserve">Decided to create a final render of #3 and #4 (by </w:t>
+      </w:r>
+      <w:proofErr w:type="spellStart"/>
+      <w:r>
+        <w:rPr>
+          <w:sz w:val="24"/>
+          <w:szCs w:val="24"/>
+        </w:rPr>
+        <w:t>Trix</w:t>
+      </w:r>
+      <w:proofErr w:type="spellEnd"/>
+      <w:r>
+        <w:rPr>
+          <w:sz w:val="24"/>
+          <w:szCs w:val="24"/>
+        </w:rPr>
+        <w:t>) and the brain sponge (by Alex)</w:t>
       </w:r>
     </w:p>
     <w:p>
@@ -627,27 +691,52 @@
           <w:sz w:val="24"/>
           <w:szCs w:val="24"/>
         </w:rPr>
-        <w:t>Alex and Trix: Creation of a visual mood board and world sketches</w:t>
-      </w:r>
-    </w:p>
-    <w:p>
-      <w:pPr>
-        <w:pStyle w:val="Listenabsatz"/>
-        <w:numPr>
-          <w:ilvl w:val="0"/>
-          <w:numId w:val="1"/>
-        </w:numPr>
-        <w:rPr>
-          <w:sz w:val="24"/>
-          <w:szCs w:val="24"/>
-        </w:rPr>
-      </w:pPr>
-      <w:r>
-        <w:rPr>
-          <w:sz w:val="24"/>
-          <w:szCs w:val="24"/>
-        </w:rPr>
-        <w:t>Thiago and Lars: Explanation of certain programming concepts in Unreal Engine</w:t>
+        <w:t xml:space="preserve">Alex and </w:t>
+      </w:r>
+      <w:proofErr w:type="spellStart"/>
+      <w:r>
+        <w:rPr>
+          <w:sz w:val="24"/>
+          <w:szCs w:val="24"/>
+        </w:rPr>
+        <w:t>Trix</w:t>
+      </w:r>
+      <w:proofErr w:type="spellEnd"/>
+      <w:r>
+        <w:rPr>
+          <w:sz w:val="24"/>
+          <w:szCs w:val="24"/>
+        </w:rPr>
+        <w:t>: Creation of a visual mood board and world sketches</w:t>
+      </w:r>
+    </w:p>
+    <w:p>
+      <w:pPr>
+        <w:pStyle w:val="Listenabsatz"/>
+        <w:numPr>
+          <w:ilvl w:val="0"/>
+          <w:numId w:val="1"/>
+        </w:numPr>
+        <w:rPr>
+          <w:sz w:val="24"/>
+          <w:szCs w:val="24"/>
+        </w:rPr>
+      </w:pPr>
+      <w:proofErr w:type="spellStart"/>
+      <w:r>
+        <w:rPr>
+          <w:sz w:val="24"/>
+          <w:szCs w:val="24"/>
+        </w:rPr>
+        <w:t>Thiago</w:t>
+      </w:r>
+      <w:proofErr w:type="spellEnd"/>
+      <w:r>
+        <w:rPr>
+          <w:sz w:val="24"/>
+          <w:szCs w:val="24"/>
+        </w:rPr>
+        <w:t xml:space="preserve"> and Lars: Explanation of certain programming concepts in Unreal Engine</w:t>
       </w:r>
     </w:p>
     <w:p>
@@ -707,8 +796,17 @@
           <w:sz w:val="24"/>
           <w:szCs w:val="24"/>
         </w:rPr>
-        <w:t>Connecting Unreal Engine to GitHub</w:t>
-      </w:r>
+        <w:t xml:space="preserve">Connecting Unreal Engine to </w:t>
+      </w:r>
+      <w:proofErr w:type="spellStart"/>
+      <w:r>
+        <w:rPr>
+          <w:sz w:val="24"/>
+          <w:szCs w:val="24"/>
+        </w:rPr>
+        <w:t>GitHub</w:t>
+      </w:r>
+      <w:proofErr w:type="spellEnd"/>
     </w:p>
     <w:p>
       <w:pPr>
@@ -762,12 +860,37 @@
           <w:szCs w:val="24"/>
         </w:rPr>
       </w:pPr>
-      <w:r>
-        <w:rPr>
-          <w:sz w:val="24"/>
-          <w:szCs w:val="24"/>
-        </w:rPr>
-        <w:t>Thiago: Elaboration on the “How to GitHub” guide</w:t>
+      <w:proofErr w:type="spellStart"/>
+      <w:r>
+        <w:rPr>
+          <w:sz w:val="24"/>
+          <w:szCs w:val="24"/>
+        </w:rPr>
+        <w:t>Thiago</w:t>
+      </w:r>
+      <w:proofErr w:type="spellEnd"/>
+      <w:r>
+        <w:rPr>
+          <w:sz w:val="24"/>
+          <w:szCs w:val="24"/>
+        </w:rPr>
+        <w:t xml:space="preserve">: Elaboration on the “How to </w:t>
+      </w:r>
+      <w:proofErr w:type="spellStart"/>
+      <w:r>
+        <w:rPr>
+          <w:sz w:val="24"/>
+          <w:szCs w:val="24"/>
+        </w:rPr>
+        <w:t>GitHub</w:t>
+      </w:r>
+      <w:proofErr w:type="spellEnd"/>
+      <w:r>
+        <w:rPr>
+          <w:sz w:val="24"/>
+          <w:szCs w:val="24"/>
+        </w:rPr>
+        <w:t>” guide</w:t>
       </w:r>
     </w:p>
     <w:p>
@@ -807,8 +930,17 @@
           <w:sz w:val="24"/>
           <w:szCs w:val="24"/>
         </w:rPr>
-        <w:t>Updated hack’n’plan</w:t>
-      </w:r>
+        <w:t xml:space="preserve">Updated </w:t>
+      </w:r>
+      <w:proofErr w:type="spellStart"/>
+      <w:r>
+        <w:rPr>
+          <w:sz w:val="24"/>
+          <w:szCs w:val="24"/>
+        </w:rPr>
+        <w:t>hack’n’plan</w:t>
+      </w:r>
+      <w:proofErr w:type="spellEnd"/>
     </w:p>
     <w:p>
       <w:pPr>
@@ -1270,13 +1402,47 @@
           <w:szCs w:val="24"/>
         </w:rPr>
       </w:pPr>
-      <w:r>
-        <w:rPr>
-          <w:sz w:val="24"/>
-          <w:szCs w:val="24"/>
-        </w:rPr>
-        <w:t>Trix and Thiago: Finished the Ripomatic</w:t>
-      </w:r>
+      <w:proofErr w:type="spellStart"/>
+      <w:r>
+        <w:rPr>
+          <w:sz w:val="24"/>
+          <w:szCs w:val="24"/>
+        </w:rPr>
+        <w:t>Trix</w:t>
+      </w:r>
+      <w:proofErr w:type="spellEnd"/>
+      <w:r>
+        <w:rPr>
+          <w:sz w:val="24"/>
+          <w:szCs w:val="24"/>
+        </w:rPr>
+        <w:t xml:space="preserve"> and </w:t>
+      </w:r>
+      <w:proofErr w:type="spellStart"/>
+      <w:r>
+        <w:rPr>
+          <w:sz w:val="24"/>
+          <w:szCs w:val="24"/>
+        </w:rPr>
+        <w:t>Thiago</w:t>
+      </w:r>
+      <w:proofErr w:type="spellEnd"/>
+      <w:r>
+        <w:rPr>
+          <w:sz w:val="24"/>
+          <w:szCs w:val="24"/>
+        </w:rPr>
+        <w:t xml:space="preserve">: Finished the </w:t>
+      </w:r>
+      <w:proofErr w:type="spellStart"/>
+      <w:r>
+        <w:rPr>
+          <w:sz w:val="24"/>
+          <w:szCs w:val="24"/>
+        </w:rPr>
+        <w:t>Ripomatic</w:t>
+      </w:r>
+      <w:proofErr w:type="spellEnd"/>
     </w:p>
     <w:p>
       <w:pPr>
@@ -1362,27 +1528,81 @@
           <w:sz w:val="24"/>
           <w:szCs w:val="24"/>
         </w:rPr>
-        <w:t>Thiago: Researched and set up Git LFS (for himself and Alex so far)</w:t>
-      </w:r>
-    </w:p>
-    <w:p>
-      <w:pPr>
-        <w:pStyle w:val="Listenabsatz"/>
-        <w:numPr>
-          <w:ilvl w:val="0"/>
-          <w:numId w:val="1"/>
-        </w:numPr>
-        <w:rPr>
-          <w:sz w:val="24"/>
-          <w:szCs w:val="24"/>
-        </w:rPr>
-      </w:pPr>
-      <w:r>
-        <w:rPr>
-          <w:sz w:val="24"/>
-          <w:szCs w:val="24"/>
-        </w:rPr>
-        <w:t>Trix (and Lars): Created backgrounds and icons to polish the look of the presentation</w:t>
+        <w:t>Alex: Further graphical concepts</w:t>
+      </w:r>
+    </w:p>
+    <w:p>
+      <w:pPr>
+        <w:pStyle w:val="Listenabsatz"/>
+        <w:numPr>
+          <w:ilvl w:val="0"/>
+          <w:numId w:val="1"/>
+        </w:numPr>
+        <w:rPr>
+          <w:sz w:val="24"/>
+          <w:szCs w:val="24"/>
+        </w:rPr>
+      </w:pPr>
+      <w:proofErr w:type="spellStart"/>
+      <w:r>
+        <w:rPr>
+          <w:sz w:val="24"/>
+          <w:szCs w:val="24"/>
+        </w:rPr>
+        <w:t>Thiago</w:t>
+      </w:r>
+      <w:proofErr w:type="spellEnd"/>
+      <w:r>
+        <w:rPr>
+          <w:sz w:val="24"/>
+          <w:szCs w:val="24"/>
+        </w:rPr>
+        <w:t xml:space="preserve">: Researched and set up </w:t>
+      </w:r>
+      <w:proofErr w:type="spellStart"/>
+      <w:r>
+        <w:rPr>
+          <w:sz w:val="24"/>
+          <w:szCs w:val="24"/>
+        </w:rPr>
+        <w:t>Git</w:t>
+      </w:r>
+      <w:proofErr w:type="spellEnd"/>
+      <w:r>
+        <w:rPr>
+          <w:sz w:val="24"/>
+          <w:szCs w:val="24"/>
+        </w:rPr>
+        <w:t xml:space="preserve"> LFS (for himself and Alex so far)</w:t>
+      </w:r>
+    </w:p>
+    <w:p>
+      <w:pPr>
+        <w:pStyle w:val="Listenabsatz"/>
+        <w:numPr>
+          <w:ilvl w:val="0"/>
+          <w:numId w:val="1"/>
+        </w:numPr>
+        <w:rPr>
+          <w:sz w:val="24"/>
+          <w:szCs w:val="24"/>
+        </w:rPr>
+      </w:pPr>
+      <w:proofErr w:type="spellStart"/>
+      <w:r>
+        <w:rPr>
+          <w:sz w:val="24"/>
+          <w:szCs w:val="24"/>
+        </w:rPr>
+        <w:t>Trix</w:t>
+      </w:r>
+      <w:proofErr w:type="spellEnd"/>
+      <w:r>
+        <w:rPr>
+          <w:sz w:val="24"/>
+          <w:szCs w:val="24"/>
+        </w:rPr>
+        <w:t xml:space="preserve"> (and Lars): Created backgrounds and icons to polish the look of the presentation</w:t>
       </w:r>
     </w:p>
     <w:p>
@@ -1445,16 +1665,16 @@
         </w:rPr>
         <w:t>presentation is done</w:t>
       </w:r>
+    </w:p>
+    <w:p>
+      <w:pPr>
+        <w:rPr>
+          <w:sz w:val="24"/>
+          <w:szCs w:val="24"/>
+        </w:rPr>
+      </w:pPr>
       <w:bookmarkStart w:id="0" w:name="_GoBack"/>
       <w:bookmarkEnd w:id="0"/>
-    </w:p>
-    <w:p>
-      <w:pPr>
-        <w:rPr>
-          <w:sz w:val="24"/>
-          <w:szCs w:val="24"/>
-        </w:rPr>
-      </w:pPr>
     </w:p>
     <w:sectPr>
       <w:pgSz w:w="11906" w:h="16838"/>
@@ -1467,8 +1687,8 @@
 </file>
 
 <file path=word/numbering.xml><?xml version="1.0" encoding="utf-8"?>
-<w:numbering xmlns:wpc="http://schemas.microsoft.com/office/word/2010/wordprocessingCanvas" xmlns:cx="http://schemas.microsoft.com/office/drawing/2014/chartex" xmlns:cx1="http://schemas.microsoft.com/office/drawing/2015/9/8/chartex" xmlns:cx2="http://schemas.microsoft.com/office/drawing/2015/10/21/chartex" xmlns:cx3="http://schemas.microsoft.com/office/drawing/2016/5/9/chartex" xmlns:cx4="http://schemas.microsoft.com/office/drawing/2016/5/10/chartex" xmlns:cx5="http://schemas.microsoft.com/office/drawing/2016/5/11/chartex" xmlns:cx6="http://schemas.microsoft.com/office/drawing/2016/5/12/chartex" xmlns:cx7="http://schemas.microsoft.com/office/drawing/2016/5/13/chartex" xmlns:cx8="http://schemas.microsoft.com/office/drawing/2016/5/14/chartex" xmlns:mc="http://schemas.openxmlformats.org/markup-compatibility/2006" xmlns:aink="http://schemas.microsoft.com/office/drawing/2016/ink" xmlns:am3d="http://schemas.microsoft.com/office/drawing/2017/model3d" xmlns:o="urn:schemas-microsoft-com:office:office" xmlns:r="http://schemas.openxmlformats.org/officeDocument/2006/relationships" xmlns:m="http://schemas.openxmlformats.org/officeDocument/2006/math" xmlns:v="urn:schemas-microsoft-com:vml" xmlns:wp14="http://schemas.microsoft.com/office/word/2010/wordprocessingDrawing" xmlns:wp="http://schemas.openxmlformats.org/drawingml/2006/wordprocessingDrawing" xmlns:w10="urn:schemas-microsoft-com:office:word" xmlns:w="http://schemas.openxmlformats.org/wordprocessingml/2006/main" xmlns:w14="http://schemas.microsoft.com/office/word/2010/wordml" xmlns:w15="http://schemas.microsoft.com/office/word/2012/wordml" xmlns:w16cid="http://schemas.microsoft.com/office/word/2016/wordml/cid" xmlns:w16se="http://schemas.microsoft.com/office/word/2015/wordml/symex" xmlns:wpg="http://schemas.microsoft.com/office/word/2010/wordprocessingGroup" xmlns:wpi="http://schemas.microsoft.com/office/word/2010/wordprocessingInk" xmlns:wne="http://schemas.microsoft.com/office/word/2006/wordml" xmlns:wps="http://schemas.microsoft.com/office/word/2010/wordprocessingShape" mc:Ignorable="w14 w15 w16se w16cid wp14">
-  <w:abstractNum w:abstractNumId="0" w15:restartNumberingAfterBreak="0">
+<w:numbering xmlns:wpc="http://schemas.microsoft.com/office/word/2010/wordprocessingCanvas" xmlns:mc="http://schemas.openxmlformats.org/markup-compatibility/2006" xmlns:o="urn:schemas-microsoft-com:office:office" xmlns:r="http://schemas.openxmlformats.org/officeDocument/2006/relationships" xmlns:m="http://schemas.openxmlformats.org/officeDocument/2006/math" xmlns:v="urn:schemas-microsoft-com:vml" xmlns:wp14="http://schemas.microsoft.com/office/word/2010/wordprocessingDrawing" xmlns:wp="http://schemas.openxmlformats.org/drawingml/2006/wordprocessingDrawing" xmlns:w10="urn:schemas-microsoft-com:office:word" xmlns:w="http://schemas.openxmlformats.org/wordprocessingml/2006/main" xmlns:w14="http://schemas.microsoft.com/office/word/2010/wordml" xmlns:w15="http://schemas.microsoft.com/office/word/2012/wordml" xmlns:wpg="http://schemas.microsoft.com/office/word/2010/wordprocessingGroup" xmlns:wpi="http://schemas.microsoft.com/office/word/2010/wordprocessingInk" xmlns:wne="http://schemas.microsoft.com/office/word/2006/wordml" xmlns:wps="http://schemas.microsoft.com/office/word/2010/wordprocessingShape" mc:Ignorable="w14 w15 wp14">
+  <w:abstractNum w:abstractNumId="0">
     <w:nsid w:val="34101A51"/>
     <w:multiLevelType w:val="hybridMultilevel"/>
     <w:tmpl w:val="B7AA6F50"/>
@@ -1588,7 +1808,7 @@
 </file>
 
 <file path=word/styles.xml><?xml version="1.0" encoding="utf-8"?>
-<w:styles xmlns:mc="http://schemas.openxmlformats.org/markup-compatibility/2006" xmlns:r="http://schemas.openxmlformats.org/officeDocument/2006/relationships" xmlns:w="http://schemas.openxmlformats.org/wordprocessingml/2006/main" xmlns:w14="http://schemas.microsoft.com/office/word/2010/wordml" xmlns:w15="http://schemas.microsoft.com/office/word/2012/wordml" xmlns:w16cid="http://schemas.microsoft.com/office/word/2016/wordml/cid" xmlns:w16se="http://schemas.microsoft.com/office/word/2015/wordml/symex" mc:Ignorable="w14 w15 w16se w16cid">
+<w:styles xmlns:mc="http://schemas.openxmlformats.org/markup-compatibility/2006" xmlns:r="http://schemas.openxmlformats.org/officeDocument/2006/relationships" xmlns:w="http://schemas.openxmlformats.org/wordprocessingml/2006/main" xmlns:w14="http://schemas.microsoft.com/office/word/2010/wordml" xmlns:w15="http://schemas.microsoft.com/office/word/2012/wordml" mc:Ignorable="w14 w15">
   <w:docDefaults>
     <w:rPrDefault>
       <w:rPr>
@@ -1604,7 +1824,7 @@
       </w:pPr>
     </w:pPrDefault>
   </w:docDefaults>
-  <w:latentStyles w:defLockedState="0" w:defUIPriority="99" w:defSemiHidden="0" w:defUnhideWhenUsed="0" w:defQFormat="0" w:count="376">
+  <w:latentStyles w:defLockedState="0" w:defUIPriority="99" w:defSemiHidden="0" w:defUnhideWhenUsed="0" w:defQFormat="0" w:count="371">
     <w:lsdException w:name="Normal" w:uiPriority="0" w:qFormat="1"/>
     <w:lsdException w:name="heading 1" w:uiPriority="9" w:qFormat="1"/>
     <w:lsdException w:name="heading 2" w:semiHidden="1" w:uiPriority="9" w:unhideWhenUsed="1" w:qFormat="1"/>
@@ -1976,11 +2196,6 @@
     <w:lsdException w:name="List Table 5 Dark Accent 6" w:uiPriority="50"/>
     <w:lsdException w:name="List Table 6 Colorful Accent 6" w:uiPriority="51"/>
     <w:lsdException w:name="List Table 7 Colorful Accent 6" w:uiPriority="52"/>
-    <w:lsdException w:name="Mention" w:semiHidden="1" w:unhideWhenUsed="1"/>
-    <w:lsdException w:name="Smart Hyperlink" w:semiHidden="1" w:unhideWhenUsed="1"/>
-    <w:lsdException w:name="Hashtag" w:semiHidden="1" w:unhideWhenUsed="1"/>
-    <w:lsdException w:name="Unresolved Mention" w:semiHidden="1" w:unhideWhenUsed="1"/>
-    <w:lsdException w:name="Smart Link" w:semiHidden="1" w:unhideWhenUsed="1"/>
   </w:latentStyles>
   <w:style w:type="paragraph" w:default="1" w:styleId="Standard">
     <w:name w:val="Normal"/>

</xml_diff>

<commit_message>
Updated meeting protocol doc and presentation
</commit_message>
<xml_diff>
--- a/Documentation/Meeting Protocols.docx
+++ b/Documentation/Meeting Protocols.docx
@@ -1,6 +1,6 @@
 
 <file path=word/document.xml><?xml version="1.0" encoding="utf-8"?>
-<w:document xmlns:wpc="http://schemas.microsoft.com/office/word/2010/wordprocessingCanvas" xmlns:mc="http://schemas.openxmlformats.org/markup-compatibility/2006" xmlns:o="urn:schemas-microsoft-com:office:office" xmlns:r="http://schemas.openxmlformats.org/officeDocument/2006/relationships" xmlns:m="http://schemas.openxmlformats.org/officeDocument/2006/math" xmlns:v="urn:schemas-microsoft-com:vml" xmlns:wp14="http://schemas.microsoft.com/office/word/2010/wordprocessingDrawing" xmlns:wp="http://schemas.openxmlformats.org/drawingml/2006/wordprocessingDrawing" xmlns:w10="urn:schemas-microsoft-com:office:word" xmlns:w="http://schemas.openxmlformats.org/wordprocessingml/2006/main" xmlns:w14="http://schemas.microsoft.com/office/word/2010/wordml" xmlns:w15="http://schemas.microsoft.com/office/word/2012/wordml" xmlns:wpg="http://schemas.microsoft.com/office/word/2010/wordprocessingGroup" xmlns:wpi="http://schemas.microsoft.com/office/word/2010/wordprocessingInk" xmlns:wne="http://schemas.microsoft.com/office/word/2006/wordml" xmlns:wps="http://schemas.microsoft.com/office/word/2010/wordprocessingShape" mc:Ignorable="w14 w15 wp14">
+<w:document xmlns:wpc="http://schemas.microsoft.com/office/word/2010/wordprocessingCanvas" xmlns:cx="http://schemas.microsoft.com/office/drawing/2014/chartex" xmlns:cx1="http://schemas.microsoft.com/office/drawing/2015/9/8/chartex" xmlns:cx2="http://schemas.microsoft.com/office/drawing/2015/10/21/chartex" xmlns:cx3="http://schemas.microsoft.com/office/drawing/2016/5/9/chartex" xmlns:cx4="http://schemas.microsoft.com/office/drawing/2016/5/10/chartex" xmlns:cx5="http://schemas.microsoft.com/office/drawing/2016/5/11/chartex" xmlns:cx6="http://schemas.microsoft.com/office/drawing/2016/5/12/chartex" xmlns:cx7="http://schemas.microsoft.com/office/drawing/2016/5/13/chartex" xmlns:cx8="http://schemas.microsoft.com/office/drawing/2016/5/14/chartex" xmlns:mc="http://schemas.openxmlformats.org/markup-compatibility/2006" xmlns:aink="http://schemas.microsoft.com/office/drawing/2016/ink" xmlns:am3d="http://schemas.microsoft.com/office/drawing/2017/model3d" xmlns:o="urn:schemas-microsoft-com:office:office" xmlns:r="http://schemas.openxmlformats.org/officeDocument/2006/relationships" xmlns:m="http://schemas.openxmlformats.org/officeDocument/2006/math" xmlns:v="urn:schemas-microsoft-com:vml" xmlns:wp14="http://schemas.microsoft.com/office/word/2010/wordprocessingDrawing" xmlns:wp="http://schemas.openxmlformats.org/drawingml/2006/wordprocessingDrawing" xmlns:w10="urn:schemas-microsoft-com:office:word" xmlns:w="http://schemas.openxmlformats.org/wordprocessingml/2006/main" xmlns:w14="http://schemas.microsoft.com/office/word/2010/wordml" xmlns:w15="http://schemas.microsoft.com/office/word/2012/wordml" xmlns:w16cid="http://schemas.microsoft.com/office/word/2016/wordml/cid" xmlns:w16se="http://schemas.microsoft.com/office/word/2015/wordml/symex" xmlns:wpg="http://schemas.microsoft.com/office/word/2010/wordprocessingGroup" xmlns:wpi="http://schemas.microsoft.com/office/word/2010/wordprocessingInk" xmlns:wne="http://schemas.microsoft.com/office/word/2006/wordml" xmlns:wps="http://schemas.microsoft.com/office/word/2010/wordprocessingShape" mc:Ignorable="w14 w15 w16se w16cid wp14">
   <w:body>
     <w:p>
       <w:pPr>
@@ -269,23 +269,7 @@
           <w:sz w:val="24"/>
           <w:szCs w:val="24"/>
         </w:rPr>
-        <w:t>Fragments (</w:t>
-      </w:r>
-      <w:proofErr w:type="spellStart"/>
-      <w:r>
-        <w:rPr>
-          <w:sz w:val="24"/>
-          <w:szCs w:val="24"/>
-        </w:rPr>
-        <w:t>Trix</w:t>
-      </w:r>
-      <w:proofErr w:type="spellEnd"/>
-      <w:r>
-        <w:rPr>
-          <w:sz w:val="24"/>
-          <w:szCs w:val="24"/>
-        </w:rPr>
-        <w:t>)</w:t>
+        <w:t>Fragments (Trix)</w:t>
       </w:r>
       <w:r>
         <w:rPr>
@@ -349,23 +333,7 @@
           <w:sz w:val="24"/>
           <w:szCs w:val="24"/>
         </w:rPr>
-        <w:t>Memories (</w:t>
-      </w:r>
-      <w:proofErr w:type="spellStart"/>
-      <w:r>
-        <w:rPr>
-          <w:sz w:val="24"/>
-          <w:szCs w:val="24"/>
-        </w:rPr>
-        <w:t>Thiago</w:t>
-      </w:r>
-      <w:proofErr w:type="spellEnd"/>
-      <w:r>
-        <w:rPr>
-          <w:sz w:val="24"/>
-          <w:szCs w:val="24"/>
-        </w:rPr>
-        <w:t>)</w:t>
+        <w:t>Memories (Thiago)</w:t>
       </w:r>
       <w:r>
         <w:rPr>
@@ -519,59 +487,27 @@
           <w:sz w:val="24"/>
           <w:szCs w:val="24"/>
         </w:rPr>
-        <w:t xml:space="preserve">Review and discussion of logo scribbles by </w:t>
-      </w:r>
-      <w:proofErr w:type="spellStart"/>
-      <w:r>
-        <w:rPr>
-          <w:sz w:val="24"/>
-          <w:szCs w:val="24"/>
-        </w:rPr>
-        <w:t>Trix</w:t>
-      </w:r>
-      <w:proofErr w:type="spellEnd"/>
-      <w:r>
-        <w:rPr>
-          <w:sz w:val="24"/>
-          <w:szCs w:val="24"/>
-        </w:rPr>
-        <w:t xml:space="preserve"> and Alex</w:t>
-      </w:r>
-    </w:p>
-    <w:p>
-      <w:pPr>
-        <w:pStyle w:val="Listenabsatz"/>
-        <w:numPr>
-          <w:ilvl w:val="1"/>
-          <w:numId w:val="1"/>
-        </w:numPr>
-        <w:rPr>
-          <w:sz w:val="24"/>
-          <w:szCs w:val="24"/>
-        </w:rPr>
-      </w:pPr>
-      <w:r>
-        <w:rPr>
-          <w:sz w:val="24"/>
-          <w:szCs w:val="24"/>
-        </w:rPr>
-        <w:t xml:space="preserve">Decided to create a final render of #3 and #4 (by </w:t>
-      </w:r>
-      <w:proofErr w:type="spellStart"/>
-      <w:r>
-        <w:rPr>
-          <w:sz w:val="24"/>
-          <w:szCs w:val="24"/>
-        </w:rPr>
-        <w:t>Trix</w:t>
-      </w:r>
-      <w:proofErr w:type="spellEnd"/>
-      <w:r>
-        <w:rPr>
-          <w:sz w:val="24"/>
-          <w:szCs w:val="24"/>
-        </w:rPr>
-        <w:t>) and the brain sponge (by Alex)</w:t>
+        <w:t>Review and discussion of logo scribbles by Trix and Alex</w:t>
+      </w:r>
+    </w:p>
+    <w:p>
+      <w:pPr>
+        <w:pStyle w:val="Listenabsatz"/>
+        <w:numPr>
+          <w:ilvl w:val="1"/>
+          <w:numId w:val="1"/>
+        </w:numPr>
+        <w:rPr>
+          <w:sz w:val="24"/>
+          <w:szCs w:val="24"/>
+        </w:rPr>
+      </w:pPr>
+      <w:r>
+        <w:rPr>
+          <w:sz w:val="24"/>
+          <w:szCs w:val="24"/>
+        </w:rPr>
+        <w:t>Decided to create a final render of #3 and #4 (by Trix) and the brain sponge (by Alex)</w:t>
       </w:r>
     </w:p>
     <w:p>
@@ -691,52 +627,27 @@
           <w:sz w:val="24"/>
           <w:szCs w:val="24"/>
         </w:rPr>
-        <w:t xml:space="preserve">Alex and </w:t>
-      </w:r>
-      <w:proofErr w:type="spellStart"/>
-      <w:r>
-        <w:rPr>
-          <w:sz w:val="24"/>
-          <w:szCs w:val="24"/>
-        </w:rPr>
-        <w:t>Trix</w:t>
-      </w:r>
-      <w:proofErr w:type="spellEnd"/>
-      <w:r>
-        <w:rPr>
-          <w:sz w:val="24"/>
-          <w:szCs w:val="24"/>
-        </w:rPr>
-        <w:t>: Creation of a visual mood board and world sketches</w:t>
-      </w:r>
-    </w:p>
-    <w:p>
-      <w:pPr>
-        <w:pStyle w:val="Listenabsatz"/>
-        <w:numPr>
-          <w:ilvl w:val="0"/>
-          <w:numId w:val="1"/>
-        </w:numPr>
-        <w:rPr>
-          <w:sz w:val="24"/>
-          <w:szCs w:val="24"/>
-        </w:rPr>
-      </w:pPr>
-      <w:proofErr w:type="spellStart"/>
-      <w:r>
-        <w:rPr>
-          <w:sz w:val="24"/>
-          <w:szCs w:val="24"/>
-        </w:rPr>
-        <w:t>Thiago</w:t>
-      </w:r>
-      <w:proofErr w:type="spellEnd"/>
-      <w:r>
-        <w:rPr>
-          <w:sz w:val="24"/>
-          <w:szCs w:val="24"/>
-        </w:rPr>
-        <w:t xml:space="preserve"> and Lars: Explanation of certain programming concepts in Unreal Engine</w:t>
+        <w:t>Alex and Trix: Creation of a visual mood board and world sketches</w:t>
+      </w:r>
+    </w:p>
+    <w:p>
+      <w:pPr>
+        <w:pStyle w:val="Listenabsatz"/>
+        <w:numPr>
+          <w:ilvl w:val="0"/>
+          <w:numId w:val="1"/>
+        </w:numPr>
+        <w:rPr>
+          <w:sz w:val="24"/>
+          <w:szCs w:val="24"/>
+        </w:rPr>
+      </w:pPr>
+      <w:r>
+        <w:rPr>
+          <w:sz w:val="24"/>
+          <w:szCs w:val="24"/>
+        </w:rPr>
+        <w:t>Thiago and Lars: Explanation of certain programming concepts in Unreal Engine</w:t>
       </w:r>
     </w:p>
     <w:p>
@@ -796,17 +707,8 @@
           <w:sz w:val="24"/>
           <w:szCs w:val="24"/>
         </w:rPr>
-        <w:t xml:space="preserve">Connecting Unreal Engine to </w:t>
-      </w:r>
-      <w:proofErr w:type="spellStart"/>
-      <w:r>
-        <w:rPr>
-          <w:sz w:val="24"/>
-          <w:szCs w:val="24"/>
-        </w:rPr>
-        <w:t>GitHub</w:t>
-      </w:r>
-      <w:proofErr w:type="spellEnd"/>
+        <w:t>Connecting Unreal Engine to GitHub</w:t>
+      </w:r>
     </w:p>
     <w:p>
       <w:pPr>
@@ -860,37 +762,12 @@
           <w:szCs w:val="24"/>
         </w:rPr>
       </w:pPr>
-      <w:proofErr w:type="spellStart"/>
-      <w:r>
-        <w:rPr>
-          <w:sz w:val="24"/>
-          <w:szCs w:val="24"/>
-        </w:rPr>
-        <w:t>Thiago</w:t>
-      </w:r>
-      <w:proofErr w:type="spellEnd"/>
-      <w:r>
-        <w:rPr>
-          <w:sz w:val="24"/>
-          <w:szCs w:val="24"/>
-        </w:rPr>
-        <w:t xml:space="preserve">: Elaboration on the “How to </w:t>
-      </w:r>
-      <w:proofErr w:type="spellStart"/>
-      <w:r>
-        <w:rPr>
-          <w:sz w:val="24"/>
-          <w:szCs w:val="24"/>
-        </w:rPr>
-        <w:t>GitHub</w:t>
-      </w:r>
-      <w:proofErr w:type="spellEnd"/>
-      <w:r>
-        <w:rPr>
-          <w:sz w:val="24"/>
-          <w:szCs w:val="24"/>
-        </w:rPr>
-        <w:t>” guide</w:t>
+      <w:r>
+        <w:rPr>
+          <w:sz w:val="24"/>
+          <w:szCs w:val="24"/>
+        </w:rPr>
+        <w:t>Thiago: Elaboration on the “How to GitHub” guide</w:t>
       </w:r>
     </w:p>
     <w:p>
@@ -930,17 +807,8 @@
           <w:sz w:val="24"/>
           <w:szCs w:val="24"/>
         </w:rPr>
-        <w:t xml:space="preserve">Updated </w:t>
-      </w:r>
-      <w:proofErr w:type="spellStart"/>
-      <w:r>
-        <w:rPr>
-          <w:sz w:val="24"/>
-          <w:szCs w:val="24"/>
-        </w:rPr>
-        <w:t>hack’n’plan</w:t>
-      </w:r>
-      <w:proofErr w:type="spellEnd"/>
+        <w:t>Updated hack’n’plan</w:t>
+      </w:r>
     </w:p>
     <w:p>
       <w:pPr>
@@ -1402,47 +1270,13 @@
           <w:szCs w:val="24"/>
         </w:rPr>
       </w:pPr>
-      <w:proofErr w:type="spellStart"/>
-      <w:r>
-        <w:rPr>
-          <w:sz w:val="24"/>
-          <w:szCs w:val="24"/>
-        </w:rPr>
-        <w:t>Trix</w:t>
-      </w:r>
-      <w:proofErr w:type="spellEnd"/>
-      <w:r>
-        <w:rPr>
-          <w:sz w:val="24"/>
-          <w:szCs w:val="24"/>
-        </w:rPr>
-        <w:t xml:space="preserve"> and </w:t>
-      </w:r>
-      <w:proofErr w:type="spellStart"/>
-      <w:r>
-        <w:rPr>
-          <w:sz w:val="24"/>
-          <w:szCs w:val="24"/>
-        </w:rPr>
-        <w:t>Thiago</w:t>
-      </w:r>
-      <w:proofErr w:type="spellEnd"/>
-      <w:r>
-        <w:rPr>
-          <w:sz w:val="24"/>
-          <w:szCs w:val="24"/>
-        </w:rPr>
-        <w:t xml:space="preserve">: Finished the </w:t>
-      </w:r>
-      <w:proofErr w:type="spellStart"/>
-      <w:r>
-        <w:rPr>
-          <w:sz w:val="24"/>
-          <w:szCs w:val="24"/>
-        </w:rPr>
-        <w:t>Ripomatic</w:t>
-      </w:r>
-      <w:proofErr w:type="spellEnd"/>
+      <w:r>
+        <w:rPr>
+          <w:sz w:val="24"/>
+          <w:szCs w:val="24"/>
+        </w:rPr>
+        <w:t>Trix and Thiago: Finished the Ripomatic</w:t>
+      </w:r>
     </w:p>
     <w:p>
       <w:pPr>
@@ -1543,66 +1377,32 @@
           <w:szCs w:val="24"/>
         </w:rPr>
       </w:pPr>
-      <w:proofErr w:type="spellStart"/>
-      <w:r>
-        <w:rPr>
-          <w:sz w:val="24"/>
-          <w:szCs w:val="24"/>
-        </w:rPr>
-        <w:t>Thiago</w:t>
-      </w:r>
-      <w:proofErr w:type="spellEnd"/>
-      <w:r>
-        <w:rPr>
-          <w:sz w:val="24"/>
-          <w:szCs w:val="24"/>
-        </w:rPr>
-        <w:t xml:space="preserve">: Researched and set up </w:t>
-      </w:r>
-      <w:proofErr w:type="spellStart"/>
-      <w:r>
-        <w:rPr>
-          <w:sz w:val="24"/>
-          <w:szCs w:val="24"/>
-        </w:rPr>
-        <w:t>Git</w:t>
-      </w:r>
-      <w:proofErr w:type="spellEnd"/>
-      <w:r>
-        <w:rPr>
-          <w:sz w:val="24"/>
-          <w:szCs w:val="24"/>
-        </w:rPr>
-        <w:t xml:space="preserve"> LFS (for himself and Alex so far)</w:t>
-      </w:r>
-    </w:p>
-    <w:p>
-      <w:pPr>
-        <w:pStyle w:val="Listenabsatz"/>
-        <w:numPr>
-          <w:ilvl w:val="0"/>
-          <w:numId w:val="1"/>
-        </w:numPr>
-        <w:rPr>
-          <w:sz w:val="24"/>
-          <w:szCs w:val="24"/>
-        </w:rPr>
-      </w:pPr>
-      <w:proofErr w:type="spellStart"/>
-      <w:r>
-        <w:rPr>
-          <w:sz w:val="24"/>
-          <w:szCs w:val="24"/>
-        </w:rPr>
-        <w:t>Trix</w:t>
-      </w:r>
-      <w:proofErr w:type="spellEnd"/>
-      <w:r>
-        <w:rPr>
-          <w:sz w:val="24"/>
-          <w:szCs w:val="24"/>
-        </w:rPr>
-        <w:t xml:space="preserve"> (and Lars): Created backgrounds and icons to polish the look of the presentation</w:t>
+      <w:r>
+        <w:rPr>
+          <w:sz w:val="24"/>
+          <w:szCs w:val="24"/>
+        </w:rPr>
+        <w:t>Thiago: Researched and set up Git LFS (for himself and Alex so far)</w:t>
+      </w:r>
+    </w:p>
+    <w:p>
+      <w:pPr>
+        <w:pStyle w:val="Listenabsatz"/>
+        <w:numPr>
+          <w:ilvl w:val="0"/>
+          <w:numId w:val="1"/>
+        </w:numPr>
+        <w:rPr>
+          <w:sz w:val="24"/>
+          <w:szCs w:val="24"/>
+        </w:rPr>
+      </w:pPr>
+      <w:r>
+        <w:rPr>
+          <w:sz w:val="24"/>
+          <w:szCs w:val="24"/>
+        </w:rPr>
+        <w:t>Trix (and Lars): Created backgrounds and icons to polish the look of the presentation</w:t>
       </w:r>
     </w:p>
     <w:p>
@@ -1669,12 +1469,485 @@
     <w:p>
       <w:pPr>
         <w:rPr>
-          <w:sz w:val="24"/>
-          <w:szCs w:val="24"/>
-        </w:rPr>
-      </w:pPr>
+          <w:b/>
+          <w:sz w:val="24"/>
+          <w:szCs w:val="24"/>
+        </w:rPr>
+      </w:pPr>
+      <w:r>
+        <w:rPr>
+          <w:b/>
+          <w:sz w:val="24"/>
+          <w:szCs w:val="24"/>
+        </w:rPr>
+        <w:t>0</w:t>
+      </w:r>
+      <w:r>
+        <w:rPr>
+          <w:b/>
+          <w:sz w:val="24"/>
+          <w:szCs w:val="24"/>
+        </w:rPr>
+        <w:t>6</w:t>
+      </w:r>
+      <w:r>
+        <w:rPr>
+          <w:b/>
+          <w:sz w:val="24"/>
+          <w:szCs w:val="24"/>
+        </w:rPr>
+        <w:t xml:space="preserve">.06.19 – </w:t>
+      </w:r>
+      <w:r>
+        <w:rPr>
+          <w:b/>
+          <w:sz w:val="24"/>
+          <w:szCs w:val="24"/>
+        </w:rPr>
+        <w:t>4</w:t>
+      </w:r>
+      <w:r>
+        <w:rPr>
+          <w:b/>
+          <w:sz w:val="24"/>
+          <w:szCs w:val="24"/>
+          <w:vertAlign w:val="superscript"/>
+        </w:rPr>
+        <w:t>th</w:t>
+      </w:r>
+      <w:r>
+        <w:rPr>
+          <w:b/>
+          <w:sz w:val="24"/>
+          <w:szCs w:val="24"/>
+        </w:rPr>
+        <w:t xml:space="preserve"> Meeting</w:t>
+      </w:r>
+    </w:p>
+    <w:p>
+      <w:pPr>
+        <w:pStyle w:val="Listenabsatz"/>
+        <w:numPr>
+          <w:ilvl w:val="0"/>
+          <w:numId w:val="1"/>
+        </w:numPr>
+        <w:rPr>
+          <w:sz w:val="24"/>
+          <w:szCs w:val="24"/>
+        </w:rPr>
+      </w:pPr>
+      <w:r>
+        <w:rPr>
+          <w:sz w:val="24"/>
+          <w:szCs w:val="24"/>
+        </w:rPr>
+        <w:t>Fine adjustments of the presentation</w:t>
+      </w:r>
+    </w:p>
+    <w:p>
+      <w:pPr>
+        <w:pStyle w:val="Listenabsatz"/>
+        <w:numPr>
+          <w:ilvl w:val="1"/>
+          <w:numId w:val="1"/>
+        </w:numPr>
+        <w:rPr>
+          <w:sz w:val="24"/>
+          <w:szCs w:val="24"/>
+        </w:rPr>
+      </w:pPr>
+      <w:r>
+        <w:rPr>
+          <w:sz w:val="24"/>
+          <w:szCs w:val="24"/>
+        </w:rPr>
+        <w:t>Swapped order of the first two slides</w:t>
+      </w:r>
+    </w:p>
+    <w:p>
+      <w:pPr>
+        <w:pStyle w:val="Listenabsatz"/>
+        <w:numPr>
+          <w:ilvl w:val="1"/>
+          <w:numId w:val="1"/>
+        </w:numPr>
+        <w:rPr>
+          <w:sz w:val="24"/>
+          <w:szCs w:val="24"/>
+        </w:rPr>
+      </w:pPr>
+      <w:r>
+        <w:rPr>
+          <w:sz w:val="24"/>
+          <w:szCs w:val="24"/>
+        </w:rPr>
+        <w:t>Rearranged mood board</w:t>
+      </w:r>
+    </w:p>
+    <w:p>
+      <w:pPr>
+        <w:pStyle w:val="Listenabsatz"/>
+        <w:numPr>
+          <w:ilvl w:val="0"/>
+          <w:numId w:val="1"/>
+        </w:numPr>
+        <w:rPr>
+          <w:sz w:val="24"/>
+          <w:szCs w:val="24"/>
+        </w:rPr>
+      </w:pPr>
+      <w:r>
+        <w:rPr>
+          <w:sz w:val="24"/>
+          <w:szCs w:val="24"/>
+        </w:rPr>
+        <w:t>Distributed slides to team members</w:t>
+      </w:r>
+    </w:p>
+    <w:p>
+      <w:pPr>
+        <w:pStyle w:val="Listenabsatz"/>
+        <w:numPr>
+          <w:ilvl w:val="0"/>
+          <w:numId w:val="1"/>
+        </w:numPr>
+        <w:rPr>
+          <w:sz w:val="24"/>
+          <w:szCs w:val="24"/>
+        </w:rPr>
+      </w:pPr>
+      <w:r>
+        <w:rPr>
+          <w:sz w:val="24"/>
+          <w:szCs w:val="24"/>
+        </w:rPr>
+        <w:t>Practiced presentation twice and measured duration</w:t>
+      </w:r>
+    </w:p>
+    <w:p>
+      <w:pPr>
+        <w:pStyle w:val="Listenabsatz"/>
+        <w:numPr>
+          <w:ilvl w:val="0"/>
+          <w:numId w:val="1"/>
+        </w:numPr>
+        <w:rPr>
+          <w:sz w:val="24"/>
+          <w:szCs w:val="24"/>
+        </w:rPr>
+      </w:pPr>
+      <w:r>
+        <w:rPr>
+          <w:sz w:val="24"/>
+          <w:szCs w:val="24"/>
+        </w:rPr>
+        <w:t>Scope discussion</w:t>
+      </w:r>
+    </w:p>
+    <w:p>
+      <w:pPr>
+        <w:pStyle w:val="Listenabsatz"/>
+        <w:numPr>
+          <w:ilvl w:val="1"/>
+          <w:numId w:val="1"/>
+        </w:numPr>
+        <w:rPr>
+          <w:sz w:val="24"/>
+          <w:szCs w:val="24"/>
+        </w:rPr>
+      </w:pPr>
+      <w:r>
+        <w:rPr>
+          <w:sz w:val="24"/>
+          <w:szCs w:val="24"/>
+        </w:rPr>
+        <w:t>Keep current concept and structure</w:t>
+      </w:r>
+    </w:p>
+    <w:p>
+      <w:pPr>
+        <w:pStyle w:val="Listenabsatz"/>
+        <w:numPr>
+          <w:ilvl w:val="1"/>
+          <w:numId w:val="1"/>
+        </w:numPr>
+        <w:rPr>
+          <w:sz w:val="24"/>
+          <w:szCs w:val="24"/>
+        </w:rPr>
+      </w:pPr>
+      <w:r>
+        <w:rPr>
+          <w:sz w:val="24"/>
+          <w:szCs w:val="24"/>
+        </w:rPr>
+        <w:t>Most work demanded by the animations</w:t>
+      </w:r>
+    </w:p>
+    <w:p>
+      <w:pPr>
+        <w:pStyle w:val="Listenabsatz"/>
+        <w:numPr>
+          <w:ilvl w:val="1"/>
+          <w:numId w:val="1"/>
+        </w:numPr>
+        <w:rPr>
+          <w:sz w:val="24"/>
+          <w:szCs w:val="24"/>
+        </w:rPr>
+      </w:pPr>
+      <w:r>
+        <w:rPr>
+          <w:sz w:val="24"/>
+          <w:szCs w:val="24"/>
+        </w:rPr>
+        <w:t>About 20 3D assets for the actual areas</w:t>
+      </w:r>
+    </w:p>
+    <w:p>
+      <w:pPr>
+        <w:pStyle w:val="Listenabsatz"/>
+        <w:numPr>
+          <w:ilvl w:val="1"/>
+          <w:numId w:val="1"/>
+        </w:numPr>
+        <w:rPr>
+          <w:sz w:val="24"/>
+          <w:szCs w:val="24"/>
+        </w:rPr>
+      </w:pPr>
+      <w:r>
+        <w:rPr>
+          <w:sz w:val="24"/>
+          <w:szCs w:val="24"/>
+        </w:rPr>
+        <w:t>Work with landscape tool and foliage</w:t>
+      </w:r>
+    </w:p>
+    <w:p>
+      <w:pPr>
+        <w:pStyle w:val="Listenabsatz"/>
+        <w:numPr>
+          <w:ilvl w:val="1"/>
+          <w:numId w:val="1"/>
+        </w:numPr>
+        <w:rPr>
+          <w:sz w:val="24"/>
+          <w:szCs w:val="24"/>
+        </w:rPr>
+      </w:pPr>
+      <w:r>
+        <w:rPr>
+          <w:sz w:val="24"/>
+          <w:szCs w:val="24"/>
+        </w:rPr>
+        <w:t>Dis</w:t>
+      </w:r>
+      <w:r>
+        <w:rPr>
+          <w:sz w:val="24"/>
+          <w:szCs w:val="24"/>
+        </w:rPr>
+        <w:t>tribute workload to non-artists</w:t>
+      </w:r>
+    </w:p>
+    <w:p>
+      <w:pPr>
+        <w:pStyle w:val="Listenabsatz"/>
+        <w:numPr>
+          <w:ilvl w:val="2"/>
+          <w:numId w:val="1"/>
+        </w:numPr>
+        <w:rPr>
+          <w:sz w:val="24"/>
+          <w:szCs w:val="24"/>
+        </w:rPr>
+      </w:pPr>
+      <w:r>
+        <w:rPr>
+          <w:sz w:val="24"/>
+          <w:szCs w:val="24"/>
+        </w:rPr>
+        <w:t>Daniel: 3D hard-surface modeling</w:t>
+      </w:r>
+    </w:p>
+    <w:p>
+      <w:pPr>
+        <w:pStyle w:val="Listenabsatz"/>
+        <w:numPr>
+          <w:ilvl w:val="2"/>
+          <w:numId w:val="1"/>
+        </w:numPr>
+        <w:rPr>
+          <w:sz w:val="24"/>
+          <w:szCs w:val="24"/>
+        </w:rPr>
+      </w:pPr>
+      <w:r>
+        <w:rPr>
+          <w:sz w:val="24"/>
+          <w:szCs w:val="24"/>
+        </w:rPr>
+        <w:t>Thiago: Mathematical aspect of shaders</w:t>
+      </w:r>
+    </w:p>
+    <w:p>
+      <w:pPr>
+        <w:pStyle w:val="Listenabsatz"/>
+        <w:numPr>
+          <w:ilvl w:val="2"/>
+          <w:numId w:val="1"/>
+        </w:numPr>
+        <w:rPr>
+          <w:sz w:val="24"/>
+          <w:szCs w:val="24"/>
+        </w:rPr>
+      </w:pPr>
+      <w:r>
+        <w:rPr>
+          <w:sz w:val="24"/>
+          <w:szCs w:val="24"/>
+        </w:rPr>
+        <w:t>Lars: Painting foliage, visual effects in code / material editors</w:t>
+      </w:r>
+    </w:p>
+    <w:p>
+      <w:pPr>
+        <w:pStyle w:val="Listenabsatz"/>
+        <w:numPr>
+          <w:ilvl w:val="1"/>
+          <w:numId w:val="1"/>
+        </w:numPr>
+        <w:rPr>
+          <w:sz w:val="24"/>
+          <w:szCs w:val="24"/>
+        </w:rPr>
+      </w:pPr>
+      <w:r>
+        <w:rPr>
+          <w:sz w:val="24"/>
+          <w:szCs w:val="24"/>
+        </w:rPr>
+        <w:t>Create level outline for first area as quickly as possible to get an overview of what is needed</w:t>
+      </w:r>
+    </w:p>
+    <w:p>
+      <w:pPr>
+        <w:pStyle w:val="Listenabsatz"/>
+        <w:numPr>
+          <w:ilvl w:val="1"/>
+          <w:numId w:val="1"/>
+        </w:numPr>
+        <w:rPr>
+          <w:sz w:val="24"/>
+          <w:szCs w:val="24"/>
+        </w:rPr>
+      </w:pPr>
+      <w:r>
+        <w:rPr>
+          <w:sz w:val="24"/>
+          <w:szCs w:val="24"/>
+        </w:rPr>
+        <w:t>Need to write an extensive list of all assets required and estimated duration to complete them</w:t>
+      </w:r>
+    </w:p>
+    <w:p>
+      <w:pPr>
+        <w:pStyle w:val="Listenabsatz"/>
+        <w:numPr>
+          <w:ilvl w:val="0"/>
+          <w:numId w:val="1"/>
+        </w:numPr>
+        <w:rPr>
+          <w:sz w:val="24"/>
+          <w:szCs w:val="24"/>
+        </w:rPr>
+      </w:pPr>
+      <w:r>
+        <w:rPr>
+          <w:sz w:val="24"/>
+          <w:szCs w:val="24"/>
+        </w:rPr>
+        <w:t>Decided to create visuals related to memories in 2D and put them in the 3D world</w:t>
+      </w:r>
+    </w:p>
+    <w:p>
+      <w:pPr>
+        <w:pStyle w:val="Listenabsatz"/>
+        <w:numPr>
+          <w:ilvl w:val="1"/>
+          <w:numId w:val="1"/>
+        </w:numPr>
+        <w:rPr>
+          <w:sz w:val="24"/>
+          <w:szCs w:val="24"/>
+        </w:rPr>
+      </w:pPr>
+      <w:r>
+        <w:rPr>
+          <w:sz w:val="24"/>
+          <w:szCs w:val="24"/>
+        </w:rPr>
+        <w:t>Some of the art workload shifts to Trix</w:t>
+      </w:r>
+    </w:p>
+    <w:p>
+      <w:pPr>
+        <w:pStyle w:val="Listenabsatz"/>
+        <w:numPr>
+          <w:ilvl w:val="1"/>
+          <w:numId w:val="1"/>
+        </w:numPr>
+        <w:rPr>
+          <w:sz w:val="24"/>
+          <w:szCs w:val="24"/>
+        </w:rPr>
+      </w:pPr>
+      <w:r>
+        <w:rPr>
+          <w:sz w:val="24"/>
+          <w:szCs w:val="24"/>
+        </w:rPr>
+        <w:lastRenderedPageBreak/>
+        <w:t>Consistent visual separation of memories and actual objects you can walk on and interact with</w:t>
+      </w:r>
+    </w:p>
+    <w:p>
+      <w:pPr>
+        <w:pStyle w:val="Listenabsatz"/>
+        <w:numPr>
+          <w:ilvl w:val="0"/>
+          <w:numId w:val="1"/>
+        </w:numPr>
+        <w:rPr>
+          <w:sz w:val="24"/>
+          <w:szCs w:val="24"/>
+        </w:rPr>
+      </w:pPr>
+      <w:r>
+        <w:rPr>
+          <w:sz w:val="24"/>
+          <w:szCs w:val="24"/>
+        </w:rPr>
+        <w:t>Uploaded deliverables</w:t>
+      </w:r>
       <w:bookmarkStart w:id="0" w:name="_GoBack"/>
       <w:bookmarkEnd w:id="0"/>
+      <w:r>
+        <w:rPr>
+          <w:sz w:val="24"/>
+          <w:szCs w:val="24"/>
+        </w:rPr>
+        <w:t xml:space="preserve"> </w:t>
+      </w:r>
+    </w:p>
+    <w:p>
+      <w:pPr>
+        <w:rPr>
+          <w:sz w:val="24"/>
+          <w:szCs w:val="24"/>
+        </w:rPr>
+      </w:pPr>
     </w:p>
     <w:sectPr>
       <w:pgSz w:w="11906" w:h="16838"/>
@@ -1687,8 +1960,8 @@
 </file>
 
 <file path=word/numbering.xml><?xml version="1.0" encoding="utf-8"?>
-<w:numbering xmlns:wpc="http://schemas.microsoft.com/office/word/2010/wordprocessingCanvas" xmlns:mc="http://schemas.openxmlformats.org/markup-compatibility/2006" xmlns:o="urn:schemas-microsoft-com:office:office" xmlns:r="http://schemas.openxmlformats.org/officeDocument/2006/relationships" xmlns:m="http://schemas.openxmlformats.org/officeDocument/2006/math" xmlns:v="urn:schemas-microsoft-com:vml" xmlns:wp14="http://schemas.microsoft.com/office/word/2010/wordprocessingDrawing" xmlns:wp="http://schemas.openxmlformats.org/drawingml/2006/wordprocessingDrawing" xmlns:w10="urn:schemas-microsoft-com:office:word" xmlns:w="http://schemas.openxmlformats.org/wordprocessingml/2006/main" xmlns:w14="http://schemas.microsoft.com/office/word/2010/wordml" xmlns:w15="http://schemas.microsoft.com/office/word/2012/wordml" xmlns:wpg="http://schemas.microsoft.com/office/word/2010/wordprocessingGroup" xmlns:wpi="http://schemas.microsoft.com/office/word/2010/wordprocessingInk" xmlns:wne="http://schemas.microsoft.com/office/word/2006/wordml" xmlns:wps="http://schemas.microsoft.com/office/word/2010/wordprocessingShape" mc:Ignorable="w14 w15 wp14">
-  <w:abstractNum w:abstractNumId="0">
+<w:numbering xmlns:wpc="http://schemas.microsoft.com/office/word/2010/wordprocessingCanvas" xmlns:cx="http://schemas.microsoft.com/office/drawing/2014/chartex" xmlns:cx1="http://schemas.microsoft.com/office/drawing/2015/9/8/chartex" xmlns:cx2="http://schemas.microsoft.com/office/drawing/2015/10/21/chartex" xmlns:cx3="http://schemas.microsoft.com/office/drawing/2016/5/9/chartex" xmlns:cx4="http://schemas.microsoft.com/office/drawing/2016/5/10/chartex" xmlns:cx5="http://schemas.microsoft.com/office/drawing/2016/5/11/chartex" xmlns:cx6="http://schemas.microsoft.com/office/drawing/2016/5/12/chartex" xmlns:cx7="http://schemas.microsoft.com/office/drawing/2016/5/13/chartex" xmlns:cx8="http://schemas.microsoft.com/office/drawing/2016/5/14/chartex" xmlns:mc="http://schemas.openxmlformats.org/markup-compatibility/2006" xmlns:aink="http://schemas.microsoft.com/office/drawing/2016/ink" xmlns:am3d="http://schemas.microsoft.com/office/drawing/2017/model3d" xmlns:o="urn:schemas-microsoft-com:office:office" xmlns:r="http://schemas.openxmlformats.org/officeDocument/2006/relationships" xmlns:m="http://schemas.openxmlformats.org/officeDocument/2006/math" xmlns:v="urn:schemas-microsoft-com:vml" xmlns:wp14="http://schemas.microsoft.com/office/word/2010/wordprocessingDrawing" xmlns:wp="http://schemas.openxmlformats.org/drawingml/2006/wordprocessingDrawing" xmlns:w10="urn:schemas-microsoft-com:office:word" xmlns:w="http://schemas.openxmlformats.org/wordprocessingml/2006/main" xmlns:w14="http://schemas.microsoft.com/office/word/2010/wordml" xmlns:w15="http://schemas.microsoft.com/office/word/2012/wordml" xmlns:w16cid="http://schemas.microsoft.com/office/word/2016/wordml/cid" xmlns:w16se="http://schemas.microsoft.com/office/word/2015/wordml/symex" xmlns:wpg="http://schemas.microsoft.com/office/word/2010/wordprocessingGroup" xmlns:wpi="http://schemas.microsoft.com/office/word/2010/wordprocessingInk" xmlns:wne="http://schemas.microsoft.com/office/word/2006/wordml" xmlns:wps="http://schemas.microsoft.com/office/word/2010/wordprocessingShape" mc:Ignorable="w14 w15 w16se w16cid wp14">
+  <w:abstractNum w:abstractNumId="0" w15:restartNumberingAfterBreak="0">
     <w:nsid w:val="34101A51"/>
     <w:multiLevelType w:val="hybridMultilevel"/>
     <w:tmpl w:val="B7AA6F50"/>
@@ -1808,7 +2081,7 @@
 </file>
 
 <file path=word/styles.xml><?xml version="1.0" encoding="utf-8"?>
-<w:styles xmlns:mc="http://schemas.openxmlformats.org/markup-compatibility/2006" xmlns:r="http://schemas.openxmlformats.org/officeDocument/2006/relationships" xmlns:w="http://schemas.openxmlformats.org/wordprocessingml/2006/main" xmlns:w14="http://schemas.microsoft.com/office/word/2010/wordml" xmlns:w15="http://schemas.microsoft.com/office/word/2012/wordml" mc:Ignorable="w14 w15">
+<w:styles xmlns:mc="http://schemas.openxmlformats.org/markup-compatibility/2006" xmlns:r="http://schemas.openxmlformats.org/officeDocument/2006/relationships" xmlns:w="http://schemas.openxmlformats.org/wordprocessingml/2006/main" xmlns:w14="http://schemas.microsoft.com/office/word/2010/wordml" xmlns:w15="http://schemas.microsoft.com/office/word/2012/wordml" xmlns:w16cid="http://schemas.microsoft.com/office/word/2016/wordml/cid" xmlns:w16se="http://schemas.microsoft.com/office/word/2015/wordml/symex" mc:Ignorable="w14 w15 w16se w16cid">
   <w:docDefaults>
     <w:rPrDefault>
       <w:rPr>
@@ -1824,7 +2097,7 @@
       </w:pPr>
     </w:pPrDefault>
   </w:docDefaults>
-  <w:latentStyles w:defLockedState="0" w:defUIPriority="99" w:defSemiHidden="0" w:defUnhideWhenUsed="0" w:defQFormat="0" w:count="371">
+  <w:latentStyles w:defLockedState="0" w:defUIPriority="99" w:defSemiHidden="0" w:defUnhideWhenUsed="0" w:defQFormat="0" w:count="376">
     <w:lsdException w:name="Normal" w:uiPriority="0" w:qFormat="1"/>
     <w:lsdException w:name="heading 1" w:uiPriority="9" w:qFormat="1"/>
     <w:lsdException w:name="heading 2" w:semiHidden="1" w:uiPriority="9" w:unhideWhenUsed="1" w:qFormat="1"/>
@@ -1930,7 +2203,6 @@
     <w:lsdException w:name="HTML Sample" w:semiHidden="1" w:unhideWhenUsed="1"/>
     <w:lsdException w:name="HTML Typewriter" w:semiHidden="1" w:unhideWhenUsed="1"/>
     <w:lsdException w:name="HTML Variable" w:semiHidden="1" w:unhideWhenUsed="1"/>
-    <w:lsdException w:name="Normal Table" w:semiHidden="1" w:unhideWhenUsed="1"/>
     <w:lsdException w:name="annotation subject" w:semiHidden="1" w:unhideWhenUsed="1"/>
     <w:lsdException w:name="No List" w:semiHidden="1" w:unhideWhenUsed="1"/>
     <w:lsdException w:name="Outline List 1" w:semiHidden="1" w:unhideWhenUsed="1"/>
@@ -1973,11 +2245,8 @@
     <w:lsdException w:name="Table Contemporary" w:semiHidden="1" w:unhideWhenUsed="1"/>
     <w:lsdException w:name="Table Elegant" w:semiHidden="1" w:unhideWhenUsed="1"/>
     <w:lsdException w:name="Table Professional" w:semiHidden="1" w:unhideWhenUsed="1"/>
-    <w:lsdException w:name="Table Subtle 1" w:semiHidden="1" w:unhideWhenUsed="1"/>
     <w:lsdException w:name="Table Subtle 2" w:semiHidden="1" w:unhideWhenUsed="1"/>
     <w:lsdException w:name="Table Web 1" w:semiHidden="1" w:unhideWhenUsed="1"/>
-    <w:lsdException w:name="Table Web 2" w:semiHidden="1" w:unhideWhenUsed="1"/>
-    <w:lsdException w:name="Table Web 3" w:semiHidden="1" w:unhideWhenUsed="1"/>
     <w:lsdException w:name="Balloon Text" w:semiHidden="1" w:unhideWhenUsed="1"/>
     <w:lsdException w:name="Table Grid" w:uiPriority="39"/>
     <w:lsdException w:name="Table Theme" w:semiHidden="1" w:unhideWhenUsed="1"/>
@@ -2196,6 +2465,11 @@
     <w:lsdException w:name="List Table 5 Dark Accent 6" w:uiPriority="50"/>
     <w:lsdException w:name="List Table 6 Colorful Accent 6" w:uiPriority="51"/>
     <w:lsdException w:name="List Table 7 Colorful Accent 6" w:uiPriority="52"/>
+    <w:lsdException w:name="Mention" w:semiHidden="1" w:unhideWhenUsed="1"/>
+    <w:lsdException w:name="Smart Hyperlink" w:semiHidden="1" w:unhideWhenUsed="1"/>
+    <w:lsdException w:name="Hashtag" w:semiHidden="1" w:unhideWhenUsed="1"/>
+    <w:lsdException w:name="Unresolved Mention" w:semiHidden="1" w:unhideWhenUsed="1"/>
+    <w:lsdException w:name="Smart Link" w:semiHidden="1" w:unhideWhenUsed="1"/>
   </w:latentStyles>
   <w:style w:type="paragraph" w:default="1" w:styleId="Standard">
     <w:name w:val="Normal"/>

</xml_diff>

<commit_message>
Put first deliverables in their own folder, moved GDD to Design folder, created a "Title Ideas" doc and added my ideas to it
</commit_message>
<xml_diff>
--- a/Documentation/Meeting Protocols.docx
+++ b/Documentation/Meeting Protocols.docx
@@ -1931,15 +1931,22 @@
         </w:rPr>
         <w:t>Uploaded deliverables</w:t>
       </w:r>
+      <w:r>
+        <w:rPr>
+          <w:sz w:val="24"/>
+          <w:szCs w:val="24"/>
+        </w:rPr>
+        <w:t xml:space="preserve"> </w:t>
+      </w:r>
+      <w:r>
+        <w:rPr>
+          <w:sz w:val="24"/>
+          <w:szCs w:val="24"/>
+        </w:rPr>
+        <w:t>to Spaces</w:t>
+      </w:r>
       <w:bookmarkStart w:id="0" w:name="_GoBack"/>
       <w:bookmarkEnd w:id="0"/>
-      <w:r>
-        <w:rPr>
-          <w:sz w:val="24"/>
-          <w:szCs w:val="24"/>
-        </w:rPr>
-        <w:t xml:space="preserve"> </w:t>
-      </w:r>
     </w:p>
     <w:p>
       <w:pPr>
@@ -2203,6 +2210,7 @@
     <w:lsdException w:name="HTML Sample" w:semiHidden="1" w:unhideWhenUsed="1"/>
     <w:lsdException w:name="HTML Typewriter" w:semiHidden="1" w:unhideWhenUsed="1"/>
     <w:lsdException w:name="HTML Variable" w:semiHidden="1" w:unhideWhenUsed="1"/>
+    <w:lsdException w:name="Normal Table" w:semiHidden="1" w:unhideWhenUsed="1"/>
     <w:lsdException w:name="annotation subject" w:semiHidden="1" w:unhideWhenUsed="1"/>
     <w:lsdException w:name="No List" w:semiHidden="1" w:unhideWhenUsed="1"/>
     <w:lsdException w:name="Outline List 1" w:semiHidden="1" w:unhideWhenUsed="1"/>
@@ -2245,8 +2253,11 @@
     <w:lsdException w:name="Table Contemporary" w:semiHidden="1" w:unhideWhenUsed="1"/>
     <w:lsdException w:name="Table Elegant" w:semiHidden="1" w:unhideWhenUsed="1"/>
     <w:lsdException w:name="Table Professional" w:semiHidden="1" w:unhideWhenUsed="1"/>
+    <w:lsdException w:name="Table Subtle 1" w:semiHidden="1" w:unhideWhenUsed="1"/>
     <w:lsdException w:name="Table Subtle 2" w:semiHidden="1" w:unhideWhenUsed="1"/>
     <w:lsdException w:name="Table Web 1" w:semiHidden="1" w:unhideWhenUsed="1"/>
+    <w:lsdException w:name="Table Web 2" w:semiHidden="1" w:unhideWhenUsed="1"/>
+    <w:lsdException w:name="Table Web 3" w:semiHidden="1" w:unhideWhenUsed="1"/>
     <w:lsdException w:name="Balloon Text" w:semiHidden="1" w:unhideWhenUsed="1"/>
     <w:lsdException w:name="Table Grid" w:uiPriority="39"/>
     <w:lsdException w:name="Table Theme" w:semiHidden="1" w:unhideWhenUsed="1"/>

</xml_diff>

<commit_message>
Updated meeting protocol with information from today's meeting
</commit_message>
<xml_diff>
--- a/Documentation/Meeting Protocols.docx
+++ b/Documentation/Meeting Protocols.docx
@@ -1945,8 +1945,1490 @@
         </w:rPr>
         <w:t>to Spaces</w:t>
       </w:r>
+    </w:p>
+    <w:p>
+      <w:pPr>
+        <w:rPr>
+          <w:b/>
+          <w:sz w:val="24"/>
+          <w:szCs w:val="24"/>
+        </w:rPr>
+      </w:pPr>
+      <w:r>
+        <w:rPr>
+          <w:b/>
+          <w:sz w:val="24"/>
+          <w:szCs w:val="24"/>
+        </w:rPr>
+        <w:t>11</w:t>
+      </w:r>
+      <w:r>
+        <w:rPr>
+          <w:b/>
+          <w:sz w:val="24"/>
+          <w:szCs w:val="24"/>
+        </w:rPr>
+        <w:t xml:space="preserve">.06.19 – </w:t>
+      </w:r>
+      <w:r>
+        <w:rPr>
+          <w:b/>
+          <w:sz w:val="24"/>
+          <w:szCs w:val="24"/>
+        </w:rPr>
+        <w:t>5</w:t>
+      </w:r>
+      <w:r>
+        <w:rPr>
+          <w:b/>
+          <w:sz w:val="24"/>
+          <w:szCs w:val="24"/>
+          <w:vertAlign w:val="superscript"/>
+        </w:rPr>
+        <w:t>th</w:t>
+      </w:r>
+      <w:r>
+        <w:rPr>
+          <w:b/>
+          <w:sz w:val="24"/>
+          <w:szCs w:val="24"/>
+        </w:rPr>
+        <w:t xml:space="preserve"> Meeting</w:t>
+      </w:r>
+    </w:p>
+    <w:p>
+      <w:pPr>
+        <w:pStyle w:val="Listenabsatz"/>
+        <w:numPr>
+          <w:ilvl w:val="0"/>
+          <w:numId w:val="1"/>
+        </w:numPr>
+        <w:rPr>
+          <w:sz w:val="24"/>
+          <w:szCs w:val="24"/>
+        </w:rPr>
+      </w:pPr>
+      <w:r>
+        <w:rPr>
+          <w:sz w:val="24"/>
+          <w:szCs w:val="24"/>
+        </w:rPr>
+        <w:t>Talked about current Hack n’ Plan workflows</w:t>
+      </w:r>
+    </w:p>
+    <w:p>
+      <w:pPr>
+        <w:pStyle w:val="Listenabsatz"/>
+        <w:numPr>
+          <w:ilvl w:val="1"/>
+          <w:numId w:val="1"/>
+        </w:numPr>
+        <w:rPr>
+          <w:sz w:val="24"/>
+          <w:szCs w:val="24"/>
+        </w:rPr>
+      </w:pPr>
+      <w:r>
+        <w:rPr>
+          <w:sz w:val="24"/>
+          <w:szCs w:val="24"/>
+        </w:rPr>
+        <w:t>Decided to keep tasks in the boards they were originally created for – even if the task wasn’t finished when the board was due</w:t>
+      </w:r>
+    </w:p>
+    <w:p>
+      <w:pPr>
+        <w:pStyle w:val="Listenabsatz"/>
+        <w:numPr>
+          <w:ilvl w:val="1"/>
+          <w:numId w:val="1"/>
+        </w:numPr>
+        <w:rPr>
+          <w:sz w:val="24"/>
+          <w:szCs w:val="24"/>
+        </w:rPr>
+      </w:pPr>
+      <w:r>
+        <w:rPr>
+          <w:sz w:val="24"/>
+          <w:szCs w:val="24"/>
+        </w:rPr>
+        <w:t>Instead, a new task will be added to the board. The title and description should state that this is a new iteration of an already existing task</w:t>
+      </w:r>
+    </w:p>
+    <w:p>
+      <w:pPr>
+        <w:pStyle w:val="Listenabsatz"/>
+        <w:numPr>
+          <w:ilvl w:val="1"/>
+          <w:numId w:val="1"/>
+        </w:numPr>
+        <w:rPr>
+          <w:sz w:val="24"/>
+          <w:szCs w:val="24"/>
+        </w:rPr>
+      </w:pPr>
+      <w:r>
+        <w:rPr>
+          <w:sz w:val="24"/>
+          <w:szCs w:val="24"/>
+        </w:rPr>
+        <w:t>Added a “meta” category for tasks only remotely related to the project itself</w:t>
+      </w:r>
+    </w:p>
+    <w:p>
+      <w:pPr>
+        <w:pStyle w:val="Listenabsatz"/>
+        <w:numPr>
+          <w:ilvl w:val="0"/>
+          <w:numId w:val="1"/>
+        </w:numPr>
+        <w:rPr>
+          <w:sz w:val="24"/>
+          <w:szCs w:val="24"/>
+        </w:rPr>
+      </w:pPr>
+      <w:r>
+        <w:rPr>
+          <w:sz w:val="24"/>
+          <w:szCs w:val="24"/>
+        </w:rPr>
+        <w:t>Reviewed character and HUB concepts by Trix</w:t>
+      </w:r>
+    </w:p>
+    <w:p>
+      <w:pPr>
+        <w:pStyle w:val="Listenabsatz"/>
+        <w:numPr>
+          <w:ilvl w:val="1"/>
+          <w:numId w:val="1"/>
+        </w:numPr>
+        <w:rPr>
+          <w:sz w:val="24"/>
+          <w:szCs w:val="24"/>
+        </w:rPr>
+      </w:pPr>
+      <w:r>
+        <w:rPr>
+          <w:sz w:val="24"/>
+          <w:szCs w:val="24"/>
+        </w:rPr>
+        <w:t xml:space="preserve">Decided to go for a combination of floating meshes and </w:t>
+      </w:r>
+      <w:r>
+        <w:rPr>
+          <w:sz w:val="24"/>
+          <w:szCs w:val="24"/>
+        </w:rPr>
+        <w:t xml:space="preserve">smaller </w:t>
+      </w:r>
+      <w:r>
+        <w:rPr>
+          <w:sz w:val="24"/>
+          <w:szCs w:val="24"/>
+        </w:rPr>
+        <w:t>landscapes (meshes for the hub, landscape for the levels)</w:t>
+      </w:r>
+    </w:p>
+    <w:p>
+      <w:pPr>
+        <w:pStyle w:val="Listenabsatz"/>
+        <w:numPr>
+          <w:ilvl w:val="1"/>
+          <w:numId w:val="1"/>
+        </w:numPr>
+        <w:rPr>
+          <w:sz w:val="24"/>
+          <w:szCs w:val="24"/>
+        </w:rPr>
+      </w:pPr>
+      <w:r>
+        <w:rPr>
+          <w:sz w:val="24"/>
+          <w:szCs w:val="24"/>
+        </w:rPr>
+        <w:t>Considered changing the color of the arm area from green to purple</w:t>
+      </w:r>
+    </w:p>
+    <w:p>
+      <w:pPr>
+        <w:pStyle w:val="Listenabsatz"/>
+        <w:numPr>
+          <w:ilvl w:val="2"/>
+          <w:numId w:val="1"/>
+        </w:numPr>
+        <w:rPr>
+          <w:sz w:val="24"/>
+          <w:szCs w:val="24"/>
+        </w:rPr>
+      </w:pPr>
+      <w:r>
+        <w:rPr>
+          <w:sz w:val="24"/>
+          <w:szCs w:val="24"/>
+        </w:rPr>
+        <w:t>Green not really associated with physical violence and destruction</w:t>
+      </w:r>
+    </w:p>
+    <w:p>
+      <w:pPr>
+        <w:pStyle w:val="Listenabsatz"/>
+        <w:numPr>
+          <w:ilvl w:val="2"/>
+          <w:numId w:val="1"/>
+        </w:numPr>
+        <w:rPr>
+          <w:sz w:val="24"/>
+          <w:szCs w:val="24"/>
+        </w:rPr>
+      </w:pPr>
+      <w:r>
+        <w:rPr>
+          <w:sz w:val="24"/>
+          <w:szCs w:val="24"/>
+        </w:rPr>
+        <w:t>Purple used for storm warnings, even worse than red in this sense</w:t>
+      </w:r>
+    </w:p>
+    <w:p>
+      <w:pPr>
+        <w:pStyle w:val="Listenabsatz"/>
+        <w:numPr>
+          <w:ilvl w:val="1"/>
+          <w:numId w:val="1"/>
+        </w:numPr>
+        <w:rPr>
+          <w:sz w:val="24"/>
+          <w:szCs w:val="24"/>
+        </w:rPr>
+      </w:pPr>
+      <w:r>
+        <w:rPr>
+          <w:sz w:val="24"/>
+          <w:szCs w:val="24"/>
+        </w:rPr>
+        <w:t>Agreed on all other colors</w:t>
+      </w:r>
+    </w:p>
+    <w:p>
+      <w:pPr>
+        <w:pStyle w:val="Listenabsatz"/>
+        <w:numPr>
+          <w:ilvl w:val="1"/>
+          <w:numId w:val="1"/>
+        </w:numPr>
+        <w:rPr>
+          <w:sz w:val="24"/>
+          <w:szCs w:val="24"/>
+        </w:rPr>
+      </w:pPr>
+      <w:r>
+        <w:rPr>
+          <w:sz w:val="24"/>
+          <w:szCs w:val="24"/>
+        </w:rPr>
+        <w:t>Doors should not be portals but organically and seamlessly connected to the area</w:t>
+      </w:r>
+    </w:p>
+    <w:p>
+      <w:pPr>
+        <w:pStyle w:val="Listenabsatz"/>
+        <w:numPr>
+          <w:ilvl w:val="0"/>
+          <w:numId w:val="1"/>
+        </w:numPr>
+        <w:rPr>
+          <w:sz w:val="24"/>
+          <w:szCs w:val="24"/>
+        </w:rPr>
+      </w:pPr>
+      <w:r>
+        <w:rPr>
+          <w:sz w:val="24"/>
+          <w:szCs w:val="24"/>
+        </w:rPr>
+        <w:t>Tested the wall running prototype programmed by Thiago</w:t>
+      </w:r>
+    </w:p>
+    <w:p>
+      <w:pPr>
+        <w:pStyle w:val="Listenabsatz"/>
+        <w:numPr>
+          <w:ilvl w:val="1"/>
+          <w:numId w:val="1"/>
+        </w:numPr>
+        <w:rPr>
+          <w:sz w:val="24"/>
+          <w:szCs w:val="24"/>
+        </w:rPr>
+      </w:pPr>
+      <w:r>
+        <w:rPr>
+          <w:sz w:val="24"/>
+          <w:szCs w:val="24"/>
+        </w:rPr>
+        <w:t>General movement works perfectly, just looks weird because of the animation</w:t>
+      </w:r>
+    </w:p>
+    <w:p>
+      <w:pPr>
+        <w:pStyle w:val="Listenabsatz"/>
+        <w:numPr>
+          <w:ilvl w:val="1"/>
+          <w:numId w:val="1"/>
+        </w:numPr>
+        <w:rPr>
+          <w:sz w:val="24"/>
+          <w:szCs w:val="24"/>
+        </w:rPr>
+      </w:pPr>
+      <w:r>
+        <w:rPr>
+          <w:sz w:val="24"/>
+          <w:szCs w:val="24"/>
+        </w:rPr>
+        <w:t>Needs a little bit of polishing and the overall slow-down while moving on walls</w:t>
+      </w:r>
+    </w:p>
+    <w:p>
+      <w:pPr>
+        <w:pStyle w:val="Listenabsatz"/>
+        <w:numPr>
+          <w:ilvl w:val="0"/>
+          <w:numId w:val="1"/>
+        </w:numPr>
+        <w:rPr>
+          <w:sz w:val="24"/>
+          <w:szCs w:val="24"/>
+        </w:rPr>
+      </w:pPr>
+      <w:r>
+        <w:rPr>
+          <w:sz w:val="24"/>
+          <w:szCs w:val="24"/>
+        </w:rPr>
+        <w:t>Discussed the new level concepts by Daniel and Lars</w:t>
+      </w:r>
+    </w:p>
+    <w:p>
+      <w:pPr>
+        <w:pStyle w:val="Listenabsatz"/>
+        <w:numPr>
+          <w:ilvl w:val="1"/>
+          <w:numId w:val="1"/>
+        </w:numPr>
+        <w:rPr>
+          <w:sz w:val="24"/>
+          <w:szCs w:val="24"/>
+        </w:rPr>
+      </w:pPr>
+      <w:r>
+        <w:rPr>
+          <w:sz w:val="24"/>
+          <w:szCs w:val="24"/>
+        </w:rPr>
+        <w:t>Agreed with all general concepts</w:t>
+      </w:r>
+    </w:p>
+    <w:p>
+      <w:pPr>
+        <w:pStyle w:val="Listenabsatz"/>
+        <w:numPr>
+          <w:ilvl w:val="1"/>
+          <w:numId w:val="1"/>
+        </w:numPr>
+        <w:rPr>
+          <w:sz w:val="24"/>
+          <w:szCs w:val="24"/>
+        </w:rPr>
+      </w:pPr>
+      <w:r>
+        <w:rPr>
+          <w:sz w:val="24"/>
+          <w:szCs w:val="24"/>
+        </w:rPr>
+        <w:t>Need to communicate visually the document piles (area 2) can’t be pushed</w:t>
+      </w:r>
+    </w:p>
+    <w:p>
+      <w:pPr>
+        <w:pStyle w:val="Listenabsatz"/>
+        <w:numPr>
+          <w:ilvl w:val="1"/>
+          <w:numId w:val="1"/>
+        </w:numPr>
+        <w:rPr>
+          <w:sz w:val="24"/>
+          <w:szCs w:val="24"/>
+        </w:rPr>
+      </w:pPr>
+      <w:r>
+        <w:rPr>
+          <w:sz w:val="24"/>
+          <w:szCs w:val="24"/>
+        </w:rPr>
+        <w:t>Decided to exchange the birthday party setting of the arms story for a sculptor who’s friends with MC and secretly in love</w:t>
+      </w:r>
+    </w:p>
+    <w:p>
+      <w:pPr>
+        <w:pStyle w:val="Listenabsatz"/>
+        <w:numPr>
+          <w:ilvl w:val="0"/>
+          <w:numId w:val="1"/>
+        </w:numPr>
+        <w:rPr>
+          <w:sz w:val="24"/>
+          <w:szCs w:val="24"/>
+        </w:rPr>
+      </w:pPr>
+      <w:r>
+        <w:rPr>
+          <w:sz w:val="24"/>
+          <w:szCs w:val="24"/>
+        </w:rPr>
+        <w:t>Reviewed and discussed level 1 prototype</w:t>
+      </w:r>
+    </w:p>
+    <w:p>
+      <w:pPr>
+        <w:pStyle w:val="Listenabsatz"/>
+        <w:numPr>
+          <w:ilvl w:val="1"/>
+          <w:numId w:val="1"/>
+        </w:numPr>
+        <w:rPr>
+          <w:sz w:val="24"/>
+          <w:szCs w:val="24"/>
+        </w:rPr>
+      </w:pPr>
+      <w:r>
+        <w:rPr>
+          <w:sz w:val="24"/>
+          <w:szCs w:val="24"/>
+        </w:rPr>
+        <w:t>Need to rethink the overall idea, feels a little static right now</w:t>
+      </w:r>
+    </w:p>
+    <w:p>
+      <w:pPr>
+        <w:pStyle w:val="Listenabsatz"/>
+        <w:numPr>
+          <w:ilvl w:val="1"/>
+          <w:numId w:val="1"/>
+        </w:numPr>
+        <w:rPr>
+          <w:sz w:val="24"/>
+          <w:szCs w:val="24"/>
+        </w:rPr>
+      </w:pPr>
+      <w:r>
+        <w:rPr>
+          <w:sz w:val="24"/>
+          <w:szCs w:val="24"/>
+        </w:rPr>
+        <w:t>Maybe have fire follow up to the locations of the memories?</w:t>
+      </w:r>
+    </w:p>
+    <w:p>
+      <w:pPr>
+        <w:pStyle w:val="Listenabsatz"/>
+        <w:numPr>
+          <w:ilvl w:val="0"/>
+          <w:numId w:val="1"/>
+        </w:numPr>
+        <w:rPr>
+          <w:sz w:val="24"/>
+          <w:szCs w:val="24"/>
+        </w:rPr>
+      </w:pPr>
+      <w:r>
+        <w:rPr>
+          <w:sz w:val="24"/>
+          <w:szCs w:val="24"/>
+        </w:rPr>
+        <w:t>Agreed on the general way memories are represented</w:t>
+      </w:r>
+    </w:p>
+    <w:p>
+      <w:pPr>
+        <w:pStyle w:val="Listenabsatz"/>
+        <w:numPr>
+          <w:ilvl w:val="1"/>
+          <w:numId w:val="1"/>
+        </w:numPr>
+        <w:rPr>
+          <w:sz w:val="24"/>
+          <w:szCs w:val="24"/>
+        </w:rPr>
+      </w:pPr>
+      <w:r>
+        <w:rPr>
+          <w:sz w:val="24"/>
+          <w:szCs w:val="24"/>
+        </w:rPr>
+        <w:t>Decided to put drawn 2D scenes in fragment shape</w:t>
+      </w:r>
+    </w:p>
+    <w:p>
+      <w:pPr>
+        <w:pStyle w:val="Listenabsatz"/>
+        <w:numPr>
+          <w:ilvl w:val="1"/>
+          <w:numId w:val="1"/>
+        </w:numPr>
+        <w:rPr>
+          <w:sz w:val="24"/>
+          <w:szCs w:val="24"/>
+        </w:rPr>
+      </w:pPr>
+      <w:r>
+        <w:rPr>
+          <w:sz w:val="24"/>
+          <w:szCs w:val="24"/>
+        </w:rPr>
+        <w:t>Little bit of depth to it, bit of 3D</w:t>
+      </w:r>
+    </w:p>
+    <w:p>
+      <w:pPr>
+        <w:pStyle w:val="Listenabsatz"/>
+        <w:numPr>
+          <w:ilvl w:val="1"/>
+          <w:numId w:val="1"/>
+        </w:numPr>
+        <w:rPr>
+          <w:sz w:val="24"/>
+          <w:szCs w:val="24"/>
+        </w:rPr>
+      </w:pPr>
+      <w:r>
+        <w:rPr>
+          <w:sz w:val="24"/>
+          <w:szCs w:val="24"/>
+        </w:rPr>
+        <w:t>Dissolves when looked at for some time, can’t be revisited</w:t>
+      </w:r>
+    </w:p>
+    <w:p>
+      <w:pPr>
+        <w:pStyle w:val="Listenabsatz"/>
+        <w:numPr>
+          <w:ilvl w:val="0"/>
+          <w:numId w:val="1"/>
+        </w:numPr>
+        <w:rPr>
+          <w:sz w:val="24"/>
+          <w:szCs w:val="24"/>
+        </w:rPr>
+      </w:pPr>
+      <w:r>
+        <w:rPr>
+          <w:sz w:val="24"/>
+          <w:szCs w:val="24"/>
+        </w:rPr>
+        <w:t>Reviewed level 3 prototype</w:t>
+      </w:r>
+    </w:p>
+    <w:p>
+      <w:pPr>
+        <w:pStyle w:val="Listenabsatz"/>
+        <w:numPr>
+          <w:ilvl w:val="1"/>
+          <w:numId w:val="1"/>
+        </w:numPr>
+        <w:rPr>
+          <w:sz w:val="24"/>
+          <w:szCs w:val="24"/>
+        </w:rPr>
+      </w:pPr>
+      <w:r>
+        <w:rPr>
+          <w:sz w:val="24"/>
+          <w:szCs w:val="24"/>
+        </w:rPr>
+        <w:t>Agreed to keep the overall layout and look</w:t>
+      </w:r>
+    </w:p>
+    <w:p>
+      <w:pPr>
+        <w:pStyle w:val="Listenabsatz"/>
+        <w:numPr>
+          <w:ilvl w:val="1"/>
+          <w:numId w:val="1"/>
+        </w:numPr>
+        <w:rPr>
+          <w:sz w:val="24"/>
+          <w:szCs w:val="24"/>
+        </w:rPr>
+      </w:pPr>
+      <w:r>
+        <w:rPr>
+          <w:sz w:val="24"/>
+          <w:szCs w:val="24"/>
+        </w:rPr>
+        <w:t>Decided to artificially block the way back with e.g. a statue falling down</w:t>
+      </w:r>
+    </w:p>
+    <w:p>
+      <w:pPr>
+        <w:pStyle w:val="Listenabsatz"/>
+        <w:numPr>
+          <w:ilvl w:val="0"/>
+          <w:numId w:val="1"/>
+        </w:numPr>
+        <w:rPr>
+          <w:sz w:val="24"/>
+          <w:szCs w:val="24"/>
+        </w:rPr>
+      </w:pPr>
+      <w:r>
+        <w:rPr>
+          <w:sz w:val="24"/>
+          <w:szCs w:val="24"/>
+        </w:rPr>
+        <w:t>Discarded the idea of decals for color accents because of performance reasons</w:t>
+      </w:r>
+    </w:p>
+    <w:p>
+      <w:pPr>
+        <w:pStyle w:val="Listenabsatz"/>
+        <w:numPr>
+          <w:ilvl w:val="0"/>
+          <w:numId w:val="1"/>
+        </w:numPr>
+        <w:rPr>
+          <w:sz w:val="24"/>
+          <w:szCs w:val="24"/>
+        </w:rPr>
+      </w:pPr>
+      <w:r>
+        <w:rPr>
+          <w:sz w:val="24"/>
+          <w:szCs w:val="24"/>
+        </w:rPr>
+        <w:t>Talked about title ideas -&gt; decided to postpone the decision, no clear favorite so far</w:t>
+      </w:r>
+    </w:p>
+    <w:p>
+      <w:pPr>
+        <w:pStyle w:val="Listenabsatz"/>
+        <w:numPr>
+          <w:ilvl w:val="0"/>
+          <w:numId w:val="1"/>
+        </w:numPr>
+        <w:rPr>
+          <w:sz w:val="24"/>
+          <w:szCs w:val="24"/>
+        </w:rPr>
+      </w:pPr>
+      <w:r>
+        <w:rPr>
+          <w:sz w:val="24"/>
+          <w:szCs w:val="24"/>
+        </w:rPr>
+        <w:t>Read through the ability breakdown and agreed on every aspect of it</w:t>
+      </w:r>
+    </w:p>
+    <w:p>
+      <w:pPr>
+        <w:pStyle w:val="Listenabsatz"/>
+        <w:numPr>
+          <w:ilvl w:val="0"/>
+          <w:numId w:val="1"/>
+        </w:numPr>
+        <w:rPr>
+          <w:sz w:val="24"/>
+          <w:szCs w:val="24"/>
+        </w:rPr>
+      </w:pPr>
+      <w:r>
+        <w:rPr>
+          <w:sz w:val="24"/>
+          <w:szCs w:val="24"/>
+        </w:rPr>
+        <w:t>Remembered and decided to do the falling “animation” in code</w:t>
+      </w:r>
+    </w:p>
+    <w:p>
+      <w:pPr>
+        <w:pStyle w:val="Listenabsatz"/>
+        <w:numPr>
+          <w:ilvl w:val="1"/>
+          <w:numId w:val="1"/>
+        </w:numPr>
+        <w:rPr>
+          <w:sz w:val="24"/>
+          <w:szCs w:val="24"/>
+        </w:rPr>
+      </w:pPr>
+      <w:r>
+        <w:rPr>
+          <w:sz w:val="24"/>
+          <w:szCs w:val="24"/>
+        </w:rPr>
+        <w:t>Body parts should disassemble, fall down, and reassemble on the ground</w:t>
+      </w:r>
+    </w:p>
+    <w:p>
+      <w:pPr>
+        <w:pStyle w:val="Listenabsatz"/>
+        <w:numPr>
+          <w:ilvl w:val="1"/>
+          <w:numId w:val="1"/>
+        </w:numPr>
+        <w:rPr>
+          <w:sz w:val="24"/>
+          <w:szCs w:val="24"/>
+        </w:rPr>
+      </w:pPr>
+      <w:r>
+        <w:rPr>
+          <w:sz w:val="24"/>
+          <w:szCs w:val="24"/>
+        </w:rPr>
+        <w:lastRenderedPageBreak/>
+        <w:t>Should happen quite quickly so control is no taken away forever</w:t>
+      </w:r>
+    </w:p>
+    <w:p>
+      <w:pPr>
+        <w:pStyle w:val="Listenabsatz"/>
+        <w:numPr>
+          <w:ilvl w:val="0"/>
+          <w:numId w:val="1"/>
+        </w:numPr>
+        <w:rPr>
+          <w:sz w:val="24"/>
+          <w:szCs w:val="24"/>
+        </w:rPr>
+      </w:pPr>
+      <w:r>
+        <w:rPr>
+          <w:sz w:val="24"/>
+          <w:szCs w:val="24"/>
+        </w:rPr>
+        <w:t>Agreed on a general direction for the user interface and menus</w:t>
+      </w:r>
+    </w:p>
+    <w:p>
+      <w:pPr>
+        <w:pStyle w:val="Listenabsatz"/>
+        <w:numPr>
+          <w:ilvl w:val="1"/>
+          <w:numId w:val="1"/>
+        </w:numPr>
+        <w:rPr>
+          <w:sz w:val="24"/>
+          <w:szCs w:val="24"/>
+        </w:rPr>
+      </w:pPr>
+      <w:r>
+        <w:rPr>
+          <w:sz w:val="24"/>
+          <w:szCs w:val="24"/>
+        </w:rPr>
+        <w:t>No elements on the HUD during gameplay except for crosshairs and tutorial displays (no text, just device scheme with highlighted buttons)</w:t>
+      </w:r>
+    </w:p>
+    <w:p>
+      <w:pPr>
+        <w:pStyle w:val="Listenabsatz"/>
+        <w:numPr>
+          <w:ilvl w:val="1"/>
+          <w:numId w:val="1"/>
+        </w:numPr>
+        <w:rPr>
+          <w:sz w:val="24"/>
+          <w:szCs w:val="24"/>
+        </w:rPr>
+      </w:pPr>
+      <w:r>
+        <w:rPr>
+          <w:sz w:val="24"/>
+          <w:szCs w:val="24"/>
+        </w:rPr>
+        <w:t>2 menus -&gt; main menu and pause menu</w:t>
+      </w:r>
+    </w:p>
+    <w:p>
+      <w:pPr>
+        <w:pStyle w:val="Listenabsatz"/>
+        <w:numPr>
+          <w:ilvl w:val="1"/>
+          <w:numId w:val="1"/>
+        </w:numPr>
+        <w:rPr>
+          <w:sz w:val="24"/>
+          <w:szCs w:val="24"/>
+        </w:rPr>
+      </w:pPr>
+      <w:r>
+        <w:rPr>
+          <w:sz w:val="24"/>
+          <w:szCs w:val="24"/>
+        </w:rPr>
+        <w:t>Decided to aim for an UI without any text at all</w:t>
+      </w:r>
+    </w:p>
+    <w:p>
+      <w:pPr>
+        <w:pStyle w:val="Listenabsatz"/>
+        <w:numPr>
+          <w:ilvl w:val="0"/>
+          <w:numId w:val="1"/>
+        </w:numPr>
+        <w:rPr>
+          <w:sz w:val="24"/>
+          <w:szCs w:val="24"/>
+        </w:rPr>
+      </w:pPr>
+      <w:r>
+        <w:rPr>
+          <w:sz w:val="24"/>
+          <w:szCs w:val="24"/>
+        </w:rPr>
+        <w:t>Settings will be added if there’s some time at the end</w:t>
+      </w:r>
+    </w:p>
+    <w:p>
+      <w:pPr>
+        <w:pStyle w:val="Listenabsatz"/>
+        <w:numPr>
+          <w:ilvl w:val="1"/>
+          <w:numId w:val="1"/>
+        </w:numPr>
+        <w:rPr>
+          <w:sz w:val="24"/>
+          <w:szCs w:val="24"/>
+        </w:rPr>
+      </w:pPr>
+      <w:r>
+        <w:rPr>
+          <w:sz w:val="24"/>
+          <w:szCs w:val="24"/>
+        </w:rPr>
+        <w:t>If so, focus on basics like volume, contrast, brightness</w:t>
+      </w:r>
+    </w:p>
+    <w:p>
+      <w:pPr>
+        <w:pStyle w:val="Listenabsatz"/>
+        <w:numPr>
+          <w:ilvl w:val="0"/>
+          <w:numId w:val="1"/>
+        </w:numPr>
+        <w:rPr>
+          <w:sz w:val="24"/>
+          <w:szCs w:val="24"/>
+        </w:rPr>
+      </w:pPr>
+      <w:r>
+        <w:rPr>
+          <w:sz w:val="24"/>
+          <w:szCs w:val="24"/>
+        </w:rPr>
+        <w:t>Talked about the saving and loading system</w:t>
+      </w:r>
+    </w:p>
+    <w:p>
+      <w:pPr>
+        <w:pStyle w:val="Listenabsatz"/>
+        <w:numPr>
+          <w:ilvl w:val="1"/>
+          <w:numId w:val="1"/>
+        </w:numPr>
+        <w:rPr>
+          <w:sz w:val="24"/>
+          <w:szCs w:val="24"/>
+        </w:rPr>
+      </w:pPr>
+      <w:r>
+        <w:rPr>
+          <w:sz w:val="24"/>
+          <w:szCs w:val="24"/>
+        </w:rPr>
+        <w:t>Game should be auto-saved</w:t>
+      </w:r>
+    </w:p>
+    <w:p>
+      <w:pPr>
+        <w:pStyle w:val="Listenabsatz"/>
+        <w:numPr>
+          <w:ilvl w:val="1"/>
+          <w:numId w:val="1"/>
+        </w:numPr>
+        <w:rPr>
+          <w:sz w:val="24"/>
+          <w:szCs w:val="24"/>
+        </w:rPr>
+      </w:pPr>
+      <w:r>
+        <w:rPr>
+          <w:sz w:val="24"/>
+          <w:szCs w:val="24"/>
+        </w:rPr>
+        <w:t>Saved when you enter an area and when a new body part is picked up</w:t>
+      </w:r>
+    </w:p>
+    <w:p>
+      <w:pPr>
+        <w:pStyle w:val="Listenabsatz"/>
+        <w:numPr>
+          <w:ilvl w:val="1"/>
+          <w:numId w:val="1"/>
+        </w:numPr>
+        <w:rPr>
+          <w:sz w:val="24"/>
+          <w:szCs w:val="24"/>
+        </w:rPr>
+      </w:pPr>
+      <w:r>
+        <w:rPr>
+          <w:sz w:val="24"/>
+          <w:szCs w:val="24"/>
+        </w:rPr>
+        <w:t>What should be saved?</w:t>
+      </w:r>
+    </w:p>
+    <w:p>
+      <w:pPr>
+        <w:pStyle w:val="Listenabsatz"/>
+        <w:numPr>
+          <w:ilvl w:val="2"/>
+          <w:numId w:val="1"/>
+        </w:numPr>
+        <w:rPr>
+          <w:sz w:val="24"/>
+          <w:szCs w:val="24"/>
+        </w:rPr>
+      </w:pPr>
+      <w:r>
+        <w:rPr>
+          <w:sz w:val="24"/>
+          <w:szCs w:val="24"/>
+        </w:rPr>
+        <w:t>Collected body parts</w:t>
+      </w:r>
+    </w:p>
+    <w:p>
+      <w:pPr>
+        <w:pStyle w:val="Listenabsatz"/>
+        <w:numPr>
+          <w:ilvl w:val="2"/>
+          <w:numId w:val="1"/>
+        </w:numPr>
+        <w:rPr>
+          <w:sz w:val="24"/>
+          <w:szCs w:val="24"/>
+        </w:rPr>
+      </w:pPr>
+      <w:r>
+        <w:rPr>
+          <w:sz w:val="24"/>
+          <w:szCs w:val="24"/>
+        </w:rPr>
+        <w:t>Position of the player</w:t>
+      </w:r>
+    </w:p>
+    <w:p>
+      <w:pPr>
+        <w:pStyle w:val="Listenabsatz"/>
+        <w:numPr>
+          <w:ilvl w:val="2"/>
+          <w:numId w:val="1"/>
+        </w:numPr>
+        <w:rPr>
+          <w:sz w:val="24"/>
+          <w:szCs w:val="24"/>
+        </w:rPr>
+      </w:pPr>
+      <w:r>
+        <w:rPr>
+          <w:sz w:val="24"/>
+          <w:szCs w:val="24"/>
+        </w:rPr>
+        <w:t>Settings if there are any</w:t>
+      </w:r>
+    </w:p>
+    <w:p>
+      <w:pPr>
+        <w:pStyle w:val="Listenabsatz"/>
+        <w:numPr>
+          <w:ilvl w:val="2"/>
+          <w:numId w:val="1"/>
+        </w:numPr>
+        <w:rPr>
+          <w:sz w:val="24"/>
+          <w:szCs w:val="24"/>
+        </w:rPr>
+      </w:pPr>
+      <w:r>
+        <w:rPr>
+          <w:sz w:val="24"/>
+          <w:szCs w:val="24"/>
+        </w:rPr>
+        <w:t>State of the areas</w:t>
+      </w:r>
+    </w:p>
+    <w:p>
+      <w:pPr>
+        <w:pStyle w:val="Listenabsatz"/>
+        <w:numPr>
+          <w:ilvl w:val="2"/>
+          <w:numId w:val="1"/>
+        </w:numPr>
+        <w:rPr>
+          <w:sz w:val="24"/>
+          <w:szCs w:val="24"/>
+        </w:rPr>
+      </w:pPr>
+      <w:r>
+        <w:rPr>
+          <w:sz w:val="24"/>
+          <w:szCs w:val="24"/>
+        </w:rPr>
+        <w:t>Found memories</w:t>
+      </w:r>
+    </w:p>
+    <w:p>
+      <w:pPr>
+        <w:pStyle w:val="Listenabsatz"/>
+        <w:numPr>
+          <w:ilvl w:val="0"/>
+          <w:numId w:val="1"/>
+        </w:numPr>
+        <w:rPr>
+          <w:sz w:val="24"/>
+          <w:szCs w:val="24"/>
+        </w:rPr>
+      </w:pPr>
+      <w:r>
+        <w:rPr>
+          <w:sz w:val="24"/>
+          <w:szCs w:val="24"/>
+        </w:rPr>
+        <w:t>Decided to add gamepad support</w:t>
+      </w:r>
+    </w:p>
+    <w:p>
+      <w:pPr>
+        <w:pStyle w:val="Listenabsatz"/>
+        <w:numPr>
+          <w:ilvl w:val="0"/>
+          <w:numId w:val="1"/>
+        </w:numPr>
+        <w:rPr>
+          <w:sz w:val="24"/>
+          <w:szCs w:val="24"/>
+        </w:rPr>
+      </w:pPr>
+      <w:r>
+        <w:rPr>
+          <w:sz w:val="24"/>
+          <w:szCs w:val="24"/>
+        </w:rPr>
+        <w:t>The used device will be detected only when the game is started (no continuous detection)</w:t>
+      </w:r>
+    </w:p>
+    <w:p>
+      <w:pPr>
+        <w:pStyle w:val="Listenabsatz"/>
+        <w:numPr>
+          <w:ilvl w:val="0"/>
+          <w:numId w:val="1"/>
+        </w:numPr>
+        <w:rPr>
+          <w:sz w:val="24"/>
+          <w:szCs w:val="24"/>
+        </w:rPr>
+      </w:pPr>
+      <w:r>
+        <w:rPr>
+          <w:sz w:val="24"/>
+          <w:szCs w:val="24"/>
+        </w:rPr>
+        <w:t>Allowed designers to place memories on the way back from an area</w:t>
+      </w:r>
+    </w:p>
+    <w:p>
+      <w:pPr>
+        <w:pStyle w:val="Listenabsatz"/>
+        <w:numPr>
+          <w:ilvl w:val="0"/>
+          <w:numId w:val="1"/>
+        </w:numPr>
+        <w:rPr>
+          <w:sz w:val="24"/>
+          <w:szCs w:val="24"/>
+        </w:rPr>
+      </w:pPr>
+      <w:r>
+        <w:rPr>
+          <w:sz w:val="24"/>
+          <w:szCs w:val="24"/>
+        </w:rPr>
+        <w:t>Discussed first pitch presentation</w:t>
+      </w:r>
+    </w:p>
+    <w:p>
+      <w:pPr>
+        <w:pStyle w:val="Listenabsatz"/>
+        <w:numPr>
+          <w:ilvl w:val="1"/>
+          <w:numId w:val="1"/>
+        </w:numPr>
+        <w:rPr>
+          <w:sz w:val="24"/>
+          <w:szCs w:val="24"/>
+        </w:rPr>
+      </w:pPr>
+      <w:r>
+        <w:rPr>
+          <w:sz w:val="24"/>
+          <w:szCs w:val="24"/>
+        </w:rPr>
+        <w:t>Will not use Lars’s laptop anymore</w:t>
+      </w:r>
+    </w:p>
+    <w:p>
+      <w:pPr>
+        <w:pStyle w:val="Listenabsatz"/>
+        <w:numPr>
+          <w:ilvl w:val="1"/>
+          <w:numId w:val="1"/>
+        </w:numPr>
+        <w:rPr>
+          <w:sz w:val="24"/>
+          <w:szCs w:val="24"/>
+        </w:rPr>
+      </w:pPr>
+      <w:r>
+        <w:rPr>
+          <w:sz w:val="24"/>
+          <w:szCs w:val="24"/>
+        </w:rPr>
+        <w:t>Good to practice before</w:t>
+      </w:r>
+    </w:p>
+    <w:p>
+      <w:pPr>
+        <w:pStyle w:val="Listenabsatz"/>
+        <w:numPr>
+          <w:ilvl w:val="1"/>
+          <w:numId w:val="1"/>
+        </w:numPr>
+        <w:rPr>
+          <w:sz w:val="24"/>
+          <w:szCs w:val="24"/>
+        </w:rPr>
+      </w:pPr>
+      <w:r>
+        <w:rPr>
+          <w:sz w:val="24"/>
+          <w:szCs w:val="24"/>
+        </w:rPr>
+        <w:t>Next time, start with the presentation 2-3 days before the date</w:t>
+      </w:r>
+    </w:p>
+    <w:p>
+      <w:pPr>
+        <w:pStyle w:val="Listenabsatz"/>
+        <w:numPr>
+          <w:ilvl w:val="1"/>
+          <w:numId w:val="1"/>
+        </w:numPr>
+        <w:rPr>
+          <w:sz w:val="24"/>
+          <w:szCs w:val="24"/>
+        </w:rPr>
+      </w:pPr>
+      <w:r>
+        <w:rPr>
+          <w:sz w:val="24"/>
+          <w:szCs w:val="24"/>
+        </w:rPr>
+        <w:t>Keep the general slide look</w:t>
+      </w:r>
+    </w:p>
+    <w:p>
+      <w:pPr>
+        <w:pStyle w:val="Listenabsatz"/>
+        <w:numPr>
+          <w:ilvl w:val="1"/>
+          <w:numId w:val="1"/>
+        </w:numPr>
+        <w:rPr>
+          <w:sz w:val="24"/>
+          <w:szCs w:val="24"/>
+        </w:rPr>
+      </w:pPr>
+      <w:r>
+        <w:rPr>
+          <w:sz w:val="24"/>
+          <w:szCs w:val="24"/>
+        </w:rPr>
+        <w:t>Despite technical difficulties, everything went quite well</w:t>
+      </w:r>
+    </w:p>
+    <w:p>
+      <w:pPr>
+        <w:pStyle w:val="Listenabsatz"/>
+        <w:numPr>
+          <w:ilvl w:val="1"/>
+          <w:numId w:val="1"/>
+        </w:numPr>
+        <w:rPr>
+          <w:sz w:val="24"/>
+          <w:szCs w:val="24"/>
+        </w:rPr>
+      </w:pPr>
+      <w:r>
+        <w:rPr>
+          <w:sz w:val="24"/>
+          <w:szCs w:val="24"/>
+        </w:rPr>
+        <w:t>Time management was very good</w:t>
+      </w:r>
+    </w:p>
+    <w:p>
+      <w:pPr>
+        <w:pStyle w:val="Listenabsatz"/>
+        <w:numPr>
+          <w:ilvl w:val="1"/>
+          <w:numId w:val="1"/>
+        </w:numPr>
+        <w:rPr>
+          <w:sz w:val="24"/>
+          <w:szCs w:val="24"/>
+        </w:rPr>
+      </w:pPr>
+      <w:r>
+        <w:rPr>
+          <w:sz w:val="24"/>
+          <w:szCs w:val="24"/>
+        </w:rPr>
+        <w:t>What will be exchanged for the next presentations will be discussed then</w:t>
+      </w:r>
+    </w:p>
+    <w:p>
+      <w:pPr>
+        <w:pStyle w:val="Listenabsatz"/>
+        <w:numPr>
+          <w:ilvl w:val="0"/>
+          <w:numId w:val="1"/>
+        </w:numPr>
+        <w:rPr>
+          <w:sz w:val="24"/>
+          <w:szCs w:val="24"/>
+        </w:rPr>
+      </w:pPr>
+      <w:r>
+        <w:rPr>
+          <w:sz w:val="24"/>
+          <w:szCs w:val="24"/>
+        </w:rPr>
+        <w:t>Set up new tasks for everyone on Hack n’ Plan</w:t>
+      </w:r>
+    </w:p>
+    <w:p>
+      <w:pPr>
+        <w:pStyle w:val="Listenabsatz"/>
+        <w:numPr>
+          <w:ilvl w:val="0"/>
+          <w:numId w:val="1"/>
+        </w:numPr>
+        <w:rPr>
+          <w:sz w:val="24"/>
+          <w:szCs w:val="24"/>
+        </w:rPr>
+      </w:pPr>
+      <w:r>
+        <w:rPr>
+          <w:sz w:val="24"/>
+          <w:szCs w:val="24"/>
+        </w:rPr>
+        <w:t>Agreed to keep the main music theme made by Daniel</w:t>
+      </w:r>
+    </w:p>
+    <w:p>
+      <w:pPr>
+        <w:pStyle w:val="Listenabsatz"/>
+        <w:numPr>
+          <w:ilvl w:val="0"/>
+          <w:numId w:val="1"/>
+        </w:numPr>
+        <w:rPr>
+          <w:sz w:val="24"/>
+          <w:szCs w:val="24"/>
+        </w:rPr>
+      </w:pPr>
+      <w:r>
+        <w:rPr>
+          <w:sz w:val="24"/>
+          <w:szCs w:val="24"/>
+        </w:rPr>
+        <w:t>Logged meeting hours</w:t>
+      </w:r>
+    </w:p>
+    <w:p>
+      <w:pPr>
+        <w:pStyle w:val="Listenabsatz"/>
+        <w:numPr>
+          <w:ilvl w:val="0"/>
+          <w:numId w:val="1"/>
+        </w:numPr>
+        <w:rPr>
+          <w:sz w:val="24"/>
+          <w:szCs w:val="24"/>
+        </w:rPr>
+      </w:pPr>
+      <w:r>
+        <w:rPr>
+          <w:sz w:val="24"/>
+          <w:szCs w:val="24"/>
+        </w:rPr>
+        <w:t xml:space="preserve">In the next meeting, </w:t>
+      </w:r>
+      <w:r>
+        <w:rPr>
+          <w:sz w:val="24"/>
+          <w:szCs w:val="24"/>
+        </w:rPr>
+        <w:t>we’ll dive into some art tools of Unreal Engine 4</w:t>
+      </w:r>
+    </w:p>
+    <w:p>
+      <w:pPr>
+        <w:pStyle w:val="Listenabsatz"/>
+        <w:numPr>
+          <w:ilvl w:val="1"/>
+          <w:numId w:val="1"/>
+        </w:numPr>
+        <w:rPr>
+          <w:sz w:val="24"/>
+          <w:szCs w:val="24"/>
+        </w:rPr>
+      </w:pPr>
+      <w:r>
+        <w:rPr>
+          <w:sz w:val="24"/>
+          <w:szCs w:val="24"/>
+        </w:rPr>
+        <w:t>Animation</w:t>
+      </w:r>
+    </w:p>
+    <w:p>
+      <w:pPr>
+        <w:pStyle w:val="Listenabsatz"/>
+        <w:numPr>
+          <w:ilvl w:val="1"/>
+          <w:numId w:val="1"/>
+        </w:numPr>
+        <w:rPr>
+          <w:sz w:val="24"/>
+          <w:szCs w:val="24"/>
+        </w:rPr>
+      </w:pPr>
+      <w:r>
+        <w:rPr>
+          <w:sz w:val="24"/>
+          <w:szCs w:val="24"/>
+        </w:rPr>
+        <w:t>Particles</w:t>
+      </w:r>
+    </w:p>
+    <w:p>
+      <w:pPr>
+        <w:pStyle w:val="Listenabsatz"/>
+        <w:numPr>
+          <w:ilvl w:val="1"/>
+          <w:numId w:val="1"/>
+        </w:numPr>
+        <w:rPr>
+          <w:sz w:val="24"/>
+          <w:szCs w:val="24"/>
+        </w:rPr>
+      </w:pPr>
+      <w:r>
+        <w:rPr>
+          <w:sz w:val="24"/>
+          <w:szCs w:val="24"/>
+        </w:rPr>
+        <w:t>Landscapes</w:t>
+      </w:r>
       <w:bookmarkStart w:id="0" w:name="_GoBack"/>
       <w:bookmarkEnd w:id="0"/>
+    </w:p>
+    <w:p>
+      <w:pPr>
+        <w:rPr>
+          <w:b/>
+          <w:sz w:val="24"/>
+          <w:szCs w:val="24"/>
+        </w:rPr>
+      </w:pPr>
+      <w:r>
+        <w:rPr>
+          <w:b/>
+          <w:sz w:val="24"/>
+          <w:szCs w:val="24"/>
+        </w:rPr>
+        <w:t>12</w:t>
+      </w:r>
+      <w:r>
+        <w:rPr>
+          <w:b/>
+          <w:sz w:val="24"/>
+          <w:szCs w:val="24"/>
+        </w:rPr>
+        <w:t xml:space="preserve">.06.19 – </w:t>
+      </w:r>
+      <w:r>
+        <w:rPr>
+          <w:b/>
+          <w:sz w:val="24"/>
+          <w:szCs w:val="24"/>
+        </w:rPr>
+        <w:t>6</w:t>
+      </w:r>
+      <w:r>
+        <w:rPr>
+          <w:b/>
+          <w:sz w:val="24"/>
+          <w:szCs w:val="24"/>
+          <w:vertAlign w:val="superscript"/>
+        </w:rPr>
+        <w:t>th</w:t>
+      </w:r>
+      <w:r>
+        <w:rPr>
+          <w:b/>
+          <w:sz w:val="24"/>
+          <w:szCs w:val="24"/>
+        </w:rPr>
+        <w:t xml:space="preserve"> Meeting</w:t>
+      </w:r>
+    </w:p>
+    <w:p>
+      <w:pPr>
+        <w:pStyle w:val="Listenabsatz"/>
+        <w:numPr>
+          <w:ilvl w:val="0"/>
+          <w:numId w:val="1"/>
+        </w:numPr>
+        <w:rPr>
+          <w:sz w:val="24"/>
+          <w:szCs w:val="24"/>
+        </w:rPr>
+      </w:pPr>
+      <w:r>
+        <w:rPr>
+          <w:sz w:val="24"/>
+          <w:szCs w:val="24"/>
+        </w:rPr>
+        <w:t>…</w:t>
+      </w:r>
     </w:p>
     <w:p>
       <w:pPr>

</xml_diff>

<commit_message>
Updated the meeting protocol doc, made a simple shard texture we can use to build particle prototypes
</commit_message>
<xml_diff>
--- a/Documentation/Meeting Protocols.docx
+++ b/Documentation/Meeting Protocols.docx
@@ -3357,78 +3357,639 @@
         </w:rPr>
         <w:t>Landscapes</w:t>
       </w:r>
+    </w:p>
+    <w:p>
+      <w:pPr>
+        <w:rPr>
+          <w:b/>
+          <w:sz w:val="24"/>
+          <w:szCs w:val="24"/>
+        </w:rPr>
+      </w:pPr>
+      <w:r>
+        <w:rPr>
+          <w:b/>
+          <w:sz w:val="24"/>
+          <w:szCs w:val="24"/>
+        </w:rPr>
+        <w:t>12</w:t>
+      </w:r>
+      <w:r>
+        <w:rPr>
+          <w:b/>
+          <w:sz w:val="24"/>
+          <w:szCs w:val="24"/>
+        </w:rPr>
+        <w:t xml:space="preserve">.06.19 – </w:t>
+      </w:r>
+      <w:r>
+        <w:rPr>
+          <w:b/>
+          <w:sz w:val="24"/>
+          <w:szCs w:val="24"/>
+        </w:rPr>
+        <w:t>6</w:t>
+      </w:r>
+      <w:r>
+        <w:rPr>
+          <w:b/>
+          <w:sz w:val="24"/>
+          <w:szCs w:val="24"/>
+          <w:vertAlign w:val="superscript"/>
+        </w:rPr>
+        <w:t>th</w:t>
+      </w:r>
+      <w:r>
+        <w:rPr>
+          <w:b/>
+          <w:sz w:val="24"/>
+          <w:szCs w:val="24"/>
+        </w:rPr>
+        <w:t xml:space="preserve"> Meeting</w:t>
+      </w:r>
+    </w:p>
+    <w:p>
+      <w:pPr>
+        <w:pStyle w:val="Listenabsatz"/>
+        <w:numPr>
+          <w:ilvl w:val="0"/>
+          <w:numId w:val="1"/>
+        </w:numPr>
+        <w:rPr>
+          <w:sz w:val="24"/>
+          <w:szCs w:val="24"/>
+        </w:rPr>
+      </w:pPr>
+      <w:r>
+        <w:rPr>
+          <w:sz w:val="24"/>
+          <w:szCs w:val="24"/>
+        </w:rPr>
+        <w:t>Reviewed current state of the hook shot ability</w:t>
+      </w:r>
+    </w:p>
+    <w:p>
+      <w:pPr>
+        <w:pStyle w:val="Listenabsatz"/>
+        <w:numPr>
+          <w:ilvl w:val="0"/>
+          <w:numId w:val="1"/>
+        </w:numPr>
+        <w:rPr>
+          <w:sz w:val="24"/>
+          <w:szCs w:val="24"/>
+        </w:rPr>
+      </w:pPr>
+      <w:r>
+        <w:rPr>
+          <w:sz w:val="24"/>
+          <w:szCs w:val="24"/>
+        </w:rPr>
+        <w:t>Thiago: Fixed rotation issue with the hook ability</w:t>
+      </w:r>
+    </w:p>
+    <w:p>
+      <w:pPr>
+        <w:pStyle w:val="Listenabsatz"/>
+        <w:numPr>
+          <w:ilvl w:val="0"/>
+          <w:numId w:val="1"/>
+        </w:numPr>
+        <w:rPr>
+          <w:sz w:val="24"/>
+          <w:szCs w:val="24"/>
+        </w:rPr>
+      </w:pPr>
+      <w:r>
+        <w:rPr>
+          <w:sz w:val="24"/>
+          <w:szCs w:val="24"/>
+        </w:rPr>
+        <w:t>Alex: Worked on protagonist’s 3D model</w:t>
+      </w:r>
+    </w:p>
+    <w:p>
+      <w:pPr>
+        <w:pStyle w:val="Listenabsatz"/>
+        <w:numPr>
+          <w:ilvl w:val="0"/>
+          <w:numId w:val="1"/>
+        </w:numPr>
+        <w:rPr>
+          <w:sz w:val="24"/>
+          <w:szCs w:val="24"/>
+        </w:rPr>
+      </w:pPr>
+      <w:r>
+        <w:rPr>
+          <w:sz w:val="24"/>
+          <w:szCs w:val="24"/>
+        </w:rPr>
+        <w:t>Introduction to art tools in Unreal Engine</w:t>
+      </w:r>
+    </w:p>
+    <w:p>
+      <w:pPr>
+        <w:pStyle w:val="Listenabsatz"/>
+        <w:numPr>
+          <w:ilvl w:val="1"/>
+          <w:numId w:val="1"/>
+        </w:numPr>
+        <w:rPr>
+          <w:sz w:val="24"/>
+          <w:szCs w:val="24"/>
+        </w:rPr>
+      </w:pPr>
+      <w:r>
+        <w:rPr>
+          <w:sz w:val="24"/>
+          <w:szCs w:val="24"/>
+        </w:rPr>
+        <w:t>Animation</w:t>
+      </w:r>
+    </w:p>
+    <w:p>
+      <w:pPr>
+        <w:pStyle w:val="Listenabsatz"/>
+        <w:numPr>
+          <w:ilvl w:val="2"/>
+          <w:numId w:val="1"/>
+        </w:numPr>
+        <w:rPr>
+          <w:sz w:val="24"/>
+          <w:szCs w:val="24"/>
+        </w:rPr>
+      </w:pPr>
+      <w:r>
+        <w:rPr>
+          <w:sz w:val="24"/>
+          <w:szCs w:val="24"/>
+        </w:rPr>
+        <w:t>Common assets, play rate, root motion</w:t>
+      </w:r>
+    </w:p>
+    <w:p>
+      <w:pPr>
+        <w:pStyle w:val="Listenabsatz"/>
+        <w:numPr>
+          <w:ilvl w:val="2"/>
+          <w:numId w:val="1"/>
+        </w:numPr>
+        <w:rPr>
+          <w:sz w:val="24"/>
+          <w:szCs w:val="24"/>
+        </w:rPr>
+      </w:pPr>
+      <w:r>
+        <w:rPr>
+          <w:sz w:val="24"/>
+          <w:szCs w:val="24"/>
+        </w:rPr>
+        <w:lastRenderedPageBreak/>
+        <w:t>Blendspaces 1D, what they are and how to use them</w:t>
+      </w:r>
+    </w:p>
+    <w:p>
+      <w:pPr>
+        <w:pStyle w:val="Listenabsatz"/>
+        <w:numPr>
+          <w:ilvl w:val="2"/>
+          <w:numId w:val="1"/>
+        </w:numPr>
+        <w:rPr>
+          <w:sz w:val="24"/>
+          <w:szCs w:val="24"/>
+        </w:rPr>
+      </w:pPr>
+      <w:r>
+        <w:rPr>
+          <w:sz w:val="24"/>
+          <w:szCs w:val="24"/>
+        </w:rPr>
+        <w:t>Use cases for animation montages and composites</w:t>
+      </w:r>
+    </w:p>
+    <w:p>
+      <w:pPr>
+        <w:pStyle w:val="Listenabsatz"/>
+        <w:numPr>
+          <w:ilvl w:val="2"/>
+          <w:numId w:val="1"/>
+        </w:numPr>
+        <w:rPr>
+          <w:sz w:val="24"/>
+          <w:szCs w:val="24"/>
+        </w:rPr>
+      </w:pPr>
+      <w:r>
+        <w:rPr>
+          <w:sz w:val="24"/>
+          <w:szCs w:val="24"/>
+        </w:rPr>
+        <w:t>Animation blueprints and transition rules</w:t>
+      </w:r>
+    </w:p>
+    <w:p>
+      <w:pPr>
+        <w:pStyle w:val="Listenabsatz"/>
+        <w:numPr>
+          <w:ilvl w:val="1"/>
+          <w:numId w:val="1"/>
+        </w:numPr>
+        <w:rPr>
+          <w:sz w:val="24"/>
+          <w:szCs w:val="24"/>
+        </w:rPr>
+      </w:pPr>
+      <w:r>
+        <w:rPr>
+          <w:sz w:val="24"/>
+          <w:szCs w:val="24"/>
+        </w:rPr>
+        <w:t>Particle systems</w:t>
+      </w:r>
+    </w:p>
+    <w:p>
+      <w:pPr>
+        <w:pStyle w:val="Listenabsatz"/>
+        <w:numPr>
+          <w:ilvl w:val="2"/>
+          <w:numId w:val="1"/>
+        </w:numPr>
+        <w:rPr>
+          <w:sz w:val="24"/>
+          <w:szCs w:val="24"/>
+        </w:rPr>
+      </w:pPr>
+      <w:r>
+        <w:rPr>
+          <w:sz w:val="24"/>
+          <w:szCs w:val="24"/>
+        </w:rPr>
+        <w:t>Looping effects and play once effects</w:t>
+      </w:r>
+    </w:p>
+    <w:p>
+      <w:pPr>
+        <w:pStyle w:val="Listenabsatz"/>
+        <w:numPr>
+          <w:ilvl w:val="2"/>
+          <w:numId w:val="1"/>
+        </w:numPr>
+        <w:rPr>
+          <w:sz w:val="24"/>
+          <w:szCs w:val="24"/>
+        </w:rPr>
+      </w:pPr>
+      <w:r>
+        <w:rPr>
+          <w:sz w:val="24"/>
+          <w:szCs w:val="24"/>
+        </w:rPr>
+        <w:t>Structure of emitters and modules</w:t>
+      </w:r>
+    </w:p>
+    <w:p>
+      <w:pPr>
+        <w:pStyle w:val="Listenabsatz"/>
+        <w:numPr>
+          <w:ilvl w:val="2"/>
+          <w:numId w:val="1"/>
+        </w:numPr>
+        <w:rPr>
+          <w:sz w:val="24"/>
+          <w:szCs w:val="24"/>
+        </w:rPr>
+      </w:pPr>
+      <w:r>
+        <w:rPr>
+          <w:sz w:val="24"/>
+          <w:szCs w:val="24"/>
+        </w:rPr>
+        <w:t>Examination of the most common modules (spawn, lifetime, color, …)</w:t>
+      </w:r>
+    </w:p>
+    <w:p>
+      <w:pPr>
+        <w:pStyle w:val="Listenabsatz"/>
+        <w:numPr>
+          <w:ilvl w:val="2"/>
+          <w:numId w:val="1"/>
+        </w:numPr>
+        <w:rPr>
+          <w:sz w:val="24"/>
+          <w:szCs w:val="24"/>
+        </w:rPr>
+      </w:pPr>
+      <w:r>
+        <w:rPr>
+          <w:sz w:val="24"/>
+          <w:szCs w:val="24"/>
+        </w:rPr>
+        <w:t>Asset data module to change the overall type of emitter (to e.g. meshes)</w:t>
+      </w:r>
+    </w:p>
+    <w:p>
+      <w:pPr>
+        <w:pStyle w:val="Listenabsatz"/>
+        <w:numPr>
+          <w:ilvl w:val="2"/>
+          <w:numId w:val="1"/>
+        </w:numPr>
+        <w:rPr>
+          <w:sz w:val="24"/>
+          <w:szCs w:val="24"/>
+        </w:rPr>
+      </w:pPr>
+      <w:r>
+        <w:rPr>
+          <w:sz w:val="24"/>
+          <w:szCs w:val="24"/>
+        </w:rPr>
+        <w:t>Setting up materials to be used in particle systems</w:t>
+      </w:r>
+    </w:p>
+    <w:p>
+      <w:pPr>
+        <w:pStyle w:val="Listenabsatz"/>
+        <w:numPr>
+          <w:ilvl w:val="3"/>
+          <w:numId w:val="1"/>
+        </w:numPr>
+        <w:rPr>
+          <w:sz w:val="24"/>
+          <w:szCs w:val="24"/>
+        </w:rPr>
+      </w:pPr>
+      <w:r>
+        <w:rPr>
+          <w:sz w:val="24"/>
+          <w:szCs w:val="24"/>
+        </w:rPr>
+        <w:t>Two-sided materials</w:t>
+      </w:r>
+    </w:p>
+    <w:p>
+      <w:pPr>
+        <w:pStyle w:val="Listenabsatz"/>
+        <w:numPr>
+          <w:ilvl w:val="1"/>
+          <w:numId w:val="1"/>
+        </w:numPr>
+        <w:rPr>
+          <w:sz w:val="24"/>
+          <w:szCs w:val="24"/>
+        </w:rPr>
+      </w:pPr>
+      <w:r>
+        <w:rPr>
+          <w:sz w:val="24"/>
+          <w:szCs w:val="24"/>
+        </w:rPr>
+        <w:t>Landscapes and foliage</w:t>
+      </w:r>
+    </w:p>
+    <w:p>
+      <w:pPr>
+        <w:pStyle w:val="Listenabsatz"/>
+        <w:numPr>
+          <w:ilvl w:val="2"/>
+          <w:numId w:val="1"/>
+        </w:numPr>
+        <w:rPr>
+          <w:sz w:val="24"/>
+          <w:szCs w:val="24"/>
+        </w:rPr>
+      </w:pPr>
+      <w:r>
+        <w:rPr>
+          <w:sz w:val="24"/>
+          <w:szCs w:val="24"/>
+        </w:rPr>
+        <w:t>Managing and sculpting terrain</w:t>
+      </w:r>
+    </w:p>
+    <w:p>
+      <w:pPr>
+        <w:pStyle w:val="Listenabsatz"/>
+        <w:numPr>
+          <w:ilvl w:val="2"/>
+          <w:numId w:val="1"/>
+        </w:numPr>
+        <w:rPr>
+          <w:sz w:val="24"/>
+          <w:szCs w:val="24"/>
+        </w:rPr>
+      </w:pPr>
+      <w:r>
+        <w:rPr>
+          <w:sz w:val="24"/>
+          <w:szCs w:val="24"/>
+        </w:rPr>
+        <w:t>Painting simple foliage</w:t>
+      </w:r>
+    </w:p>
+    <w:p>
+      <w:pPr>
+        <w:pStyle w:val="Listenabsatz"/>
+        <w:numPr>
+          <w:ilvl w:val="0"/>
+          <w:numId w:val="1"/>
+        </w:numPr>
+        <w:rPr>
+          <w:sz w:val="24"/>
+          <w:szCs w:val="24"/>
+        </w:rPr>
+      </w:pPr>
+      <w:r>
+        <w:rPr>
+          <w:sz w:val="24"/>
+          <w:szCs w:val="24"/>
+        </w:rPr>
+        <w:t>Alex: Continued with the character model</w:t>
+      </w:r>
+    </w:p>
+    <w:p>
+      <w:pPr>
+        <w:pStyle w:val="Listenabsatz"/>
+        <w:numPr>
+          <w:ilvl w:val="0"/>
+          <w:numId w:val="1"/>
+        </w:numPr>
+        <w:rPr>
+          <w:sz w:val="24"/>
+          <w:szCs w:val="24"/>
+        </w:rPr>
+      </w:pPr>
+      <w:r>
+        <w:rPr>
+          <w:sz w:val="24"/>
+          <w:szCs w:val="24"/>
+        </w:rPr>
+        <w:t>Trix: Sketched fragment shapes for the memories</w:t>
+      </w:r>
+    </w:p>
+    <w:p>
+      <w:pPr>
+        <w:pStyle w:val="Listenabsatz"/>
+        <w:numPr>
+          <w:ilvl w:val="0"/>
+          <w:numId w:val="1"/>
+        </w:numPr>
+        <w:rPr>
+          <w:sz w:val="24"/>
+          <w:szCs w:val="24"/>
+        </w:rPr>
+      </w:pPr>
+      <w:r>
+        <w:rPr>
+          <w:sz w:val="24"/>
+          <w:szCs w:val="24"/>
+        </w:rPr>
+        <w:t>Thiago and Lars: Ability implementation discussions</w:t>
+      </w:r>
+    </w:p>
+    <w:p>
+      <w:pPr>
+        <w:pStyle w:val="Listenabsatz"/>
+        <w:numPr>
+          <w:ilvl w:val="1"/>
+          <w:numId w:val="1"/>
+        </w:numPr>
+        <w:rPr>
+          <w:sz w:val="24"/>
+          <w:szCs w:val="24"/>
+        </w:rPr>
+      </w:pPr>
+      <w:r>
+        <w:rPr>
+          <w:sz w:val="24"/>
+          <w:szCs w:val="24"/>
+        </w:rPr>
+        <w:t>Reviewed hook functionality once more</w:t>
+      </w:r>
+    </w:p>
+    <w:p>
+      <w:pPr>
+        <w:pStyle w:val="Listenabsatz"/>
+        <w:numPr>
+          <w:ilvl w:val="1"/>
+          <w:numId w:val="1"/>
+        </w:numPr>
+        <w:rPr>
+          <w:sz w:val="24"/>
+          <w:szCs w:val="24"/>
+        </w:rPr>
+      </w:pPr>
+      <w:r>
+        <w:rPr>
+          <w:sz w:val="24"/>
+          <w:szCs w:val="24"/>
+        </w:rPr>
+        <w:t>Decided to add a third crosshair state when aiming at something solid that is too far away</w:t>
+      </w:r>
+    </w:p>
+    <w:p>
+      <w:pPr>
+        <w:pStyle w:val="Listenabsatz"/>
+        <w:numPr>
+          <w:ilvl w:val="1"/>
+          <w:numId w:val="1"/>
+        </w:numPr>
+        <w:rPr>
+          <w:sz w:val="24"/>
+          <w:szCs w:val="24"/>
+        </w:rPr>
+      </w:pPr>
+      <w:r>
+        <w:rPr>
+          <w:sz w:val="24"/>
+          <w:szCs w:val="24"/>
+        </w:rPr>
+        <w:t>Decided to not let players grab onto ledges -&gt; instead, pillars are used to show where the hook may be used</w:t>
+      </w:r>
+    </w:p>
+    <w:p>
+      <w:pPr>
+        <w:pStyle w:val="Listenabsatz"/>
+        <w:numPr>
+          <w:ilvl w:val="1"/>
+          <w:numId w:val="1"/>
+        </w:numPr>
+        <w:rPr>
+          <w:sz w:val="24"/>
+          <w:szCs w:val="24"/>
+        </w:rPr>
+      </w:pPr>
+      <w:r>
+        <w:rPr>
+          <w:sz w:val="24"/>
+          <w:szCs w:val="24"/>
+        </w:rPr>
+        <w:t>Apart from that, ability has all the features it needs so far</w:t>
+      </w:r>
+    </w:p>
+    <w:p>
+      <w:pPr>
+        <w:pStyle w:val="Listenabsatz"/>
+        <w:numPr>
+          <w:ilvl w:val="1"/>
+          <w:numId w:val="1"/>
+        </w:numPr>
+        <w:rPr>
+          <w:sz w:val="24"/>
+          <w:szCs w:val="24"/>
+        </w:rPr>
+      </w:pPr>
+      <w:r>
+        <w:rPr>
+          <w:sz w:val="24"/>
+          <w:szCs w:val="24"/>
+        </w:rPr>
+        <w:t>Went through the current setup of the torso ability</w:t>
+      </w:r>
+    </w:p>
+    <w:p>
+      <w:pPr>
+        <w:pStyle w:val="Listenabsatz"/>
+        <w:numPr>
+          <w:ilvl w:val="2"/>
+          <w:numId w:val="1"/>
+        </w:numPr>
+        <w:rPr>
+          <w:sz w:val="24"/>
+          <w:szCs w:val="24"/>
+        </w:rPr>
+      </w:pPr>
+      <w:r>
+        <w:rPr>
+          <w:sz w:val="24"/>
+          <w:szCs w:val="24"/>
+        </w:rPr>
+        <w:t>Talked about the possibility of replacing event tick by a timer for performance reasons</w:t>
+      </w:r>
+    </w:p>
+    <w:p>
+      <w:pPr>
+        <w:pStyle w:val="Listenabsatz"/>
+        <w:numPr>
+          <w:ilvl w:val="0"/>
+          <w:numId w:val="1"/>
+        </w:numPr>
+        <w:rPr>
+          <w:sz w:val="24"/>
+          <w:szCs w:val="24"/>
+        </w:rPr>
+      </w:pPr>
+      <w:r>
+        <w:rPr>
+          <w:sz w:val="24"/>
+          <w:szCs w:val="24"/>
+        </w:rPr>
+        <w:t>Decided to have the next meeting on Tuesday, 18.06.19, at 10:30</w:t>
+      </w:r>
       <w:bookmarkStart w:id="0" w:name="_GoBack"/>
       <w:bookmarkEnd w:id="0"/>
-    </w:p>
-    <w:p>
-      <w:pPr>
-        <w:rPr>
-          <w:b/>
-          <w:sz w:val="24"/>
-          <w:szCs w:val="24"/>
-        </w:rPr>
-      </w:pPr>
-      <w:r>
-        <w:rPr>
-          <w:b/>
-          <w:sz w:val="24"/>
-          <w:szCs w:val="24"/>
-        </w:rPr>
-        <w:t>12</w:t>
-      </w:r>
-      <w:r>
-        <w:rPr>
-          <w:b/>
-          <w:sz w:val="24"/>
-          <w:szCs w:val="24"/>
-        </w:rPr>
-        <w:t xml:space="preserve">.06.19 – </w:t>
-      </w:r>
-      <w:r>
-        <w:rPr>
-          <w:b/>
-          <w:sz w:val="24"/>
-          <w:szCs w:val="24"/>
-        </w:rPr>
-        <w:t>6</w:t>
-      </w:r>
-      <w:r>
-        <w:rPr>
-          <w:b/>
-          <w:sz w:val="24"/>
-          <w:szCs w:val="24"/>
-          <w:vertAlign w:val="superscript"/>
-        </w:rPr>
-        <w:t>th</w:t>
-      </w:r>
-      <w:r>
-        <w:rPr>
-          <w:b/>
-          <w:sz w:val="24"/>
-          <w:szCs w:val="24"/>
-        </w:rPr>
-        <w:t xml:space="preserve"> Meeting</w:t>
-      </w:r>
-    </w:p>
-    <w:p>
-      <w:pPr>
-        <w:pStyle w:val="Listenabsatz"/>
-        <w:numPr>
-          <w:ilvl w:val="0"/>
-          <w:numId w:val="1"/>
-        </w:numPr>
-        <w:rPr>
-          <w:sz w:val="24"/>
-          <w:szCs w:val="24"/>
-        </w:rPr>
-      </w:pPr>
-      <w:r>
-        <w:rPr>
-          <w:sz w:val="24"/>
-          <w:szCs w:val="24"/>
-        </w:rPr>
-        <w:t>…</w:t>
-      </w:r>
     </w:p>
     <w:p>
       <w:pPr>
@@ -3490,7 +4051,7 @@
         <w:rFonts w:ascii="Wingdings" w:hAnsi="Wingdings" w:hint="default"/>
       </w:rPr>
     </w:lvl>
-    <w:lvl w:ilvl="3" w:tplc="04090001" w:tentative="1">
+    <w:lvl w:ilvl="3" w:tplc="04090001">
       <w:start w:val="1"/>
       <w:numFmt w:val="bullet"/>
       <w:lvlText w:val=""/>

</xml_diff>

<commit_message>
Added what we discussed today to the Meeting Protocols doc
</commit_message>
<xml_diff>
--- a/Documentation/Meeting Protocols.docx
+++ b/Documentation/Meeting Protocols.docx
@@ -3988,16 +3988,2871 @@
         </w:rPr>
         <w:t>Decided to have the next meeting on Tuesday, 18.06.19, at 10:30</w:t>
       </w:r>
+    </w:p>
+    <w:p>
+      <w:pPr>
+        <w:rPr>
+          <w:b/>
+          <w:sz w:val="24"/>
+          <w:szCs w:val="24"/>
+        </w:rPr>
+      </w:pPr>
+      <w:r>
+        <w:rPr>
+          <w:b/>
+          <w:sz w:val="24"/>
+          <w:szCs w:val="24"/>
+        </w:rPr>
+        <w:t>1</w:t>
+      </w:r>
+      <w:r>
+        <w:rPr>
+          <w:b/>
+          <w:sz w:val="24"/>
+          <w:szCs w:val="24"/>
+        </w:rPr>
+        <w:t>8</w:t>
+      </w:r>
+      <w:r>
+        <w:rPr>
+          <w:b/>
+          <w:sz w:val="24"/>
+          <w:szCs w:val="24"/>
+        </w:rPr>
+        <w:t xml:space="preserve">.06.19 – </w:t>
+      </w:r>
+      <w:r>
+        <w:rPr>
+          <w:b/>
+          <w:sz w:val="24"/>
+          <w:szCs w:val="24"/>
+        </w:rPr>
+        <w:t>7</w:t>
+      </w:r>
+      <w:r>
+        <w:rPr>
+          <w:b/>
+          <w:sz w:val="24"/>
+          <w:szCs w:val="24"/>
+          <w:vertAlign w:val="superscript"/>
+        </w:rPr>
+        <w:t>th</w:t>
+      </w:r>
+      <w:r>
+        <w:rPr>
+          <w:b/>
+          <w:sz w:val="24"/>
+          <w:szCs w:val="24"/>
+        </w:rPr>
+        <w:t xml:space="preserve"> Meeting</w:t>
+      </w:r>
+    </w:p>
+    <w:p>
+      <w:pPr>
+        <w:pStyle w:val="Listenabsatz"/>
+        <w:numPr>
+          <w:ilvl w:val="0"/>
+          <w:numId w:val="1"/>
+        </w:numPr>
+        <w:rPr>
+          <w:sz w:val="24"/>
+          <w:szCs w:val="24"/>
+        </w:rPr>
+      </w:pPr>
+      <w:r>
+        <w:rPr>
+          <w:sz w:val="24"/>
+          <w:szCs w:val="24"/>
+        </w:rPr>
+        <w:t>Reviewed torso theme</w:t>
+      </w:r>
+    </w:p>
+    <w:p>
+      <w:pPr>
+        <w:pStyle w:val="Listenabsatz"/>
+        <w:numPr>
+          <w:ilvl w:val="1"/>
+          <w:numId w:val="1"/>
+        </w:numPr>
+        <w:rPr>
+          <w:sz w:val="24"/>
+          <w:szCs w:val="24"/>
+        </w:rPr>
+      </w:pPr>
+      <w:r>
+        <w:rPr>
+          <w:sz w:val="24"/>
+          <w:szCs w:val="24"/>
+        </w:rPr>
+        <w:t>Everyone liked it a lot in its current state</w:t>
+      </w:r>
+    </w:p>
+    <w:p>
+      <w:pPr>
+        <w:pStyle w:val="Listenabsatz"/>
+        <w:numPr>
+          <w:ilvl w:val="0"/>
+          <w:numId w:val="1"/>
+        </w:numPr>
+        <w:rPr>
+          <w:sz w:val="24"/>
+          <w:szCs w:val="24"/>
+        </w:rPr>
+      </w:pPr>
+      <w:r>
+        <w:rPr>
+          <w:sz w:val="24"/>
+          <w:szCs w:val="24"/>
+        </w:rPr>
+        <w:t>Discussed the current duration of music tracks</w:t>
+      </w:r>
+    </w:p>
+    <w:p>
+      <w:pPr>
+        <w:pStyle w:val="Listenabsatz"/>
+        <w:numPr>
+          <w:ilvl w:val="1"/>
+          <w:numId w:val="1"/>
+        </w:numPr>
+        <w:rPr>
+          <w:sz w:val="24"/>
+          <w:szCs w:val="24"/>
+        </w:rPr>
+      </w:pPr>
+      <w:r>
+        <w:rPr>
+          <w:sz w:val="24"/>
+          <w:szCs w:val="24"/>
+        </w:rPr>
+        <w:t>Length is fine right now</w:t>
+      </w:r>
+    </w:p>
+    <w:p>
+      <w:pPr>
+        <w:pStyle w:val="Listenabsatz"/>
+        <w:numPr>
+          <w:ilvl w:val="1"/>
+          <w:numId w:val="1"/>
+        </w:numPr>
+        <w:rPr>
+          <w:sz w:val="24"/>
+          <w:szCs w:val="24"/>
+        </w:rPr>
+      </w:pPr>
+      <w:r>
+        <w:rPr>
+          <w:sz w:val="24"/>
+          <w:szCs w:val="24"/>
+        </w:rPr>
+        <w:t>Testing will show whether or not it becomes too repetitive</w:t>
+      </w:r>
+    </w:p>
+    <w:p>
+      <w:pPr>
+        <w:pStyle w:val="Listenabsatz"/>
+        <w:numPr>
+          <w:ilvl w:val="1"/>
+          <w:numId w:val="1"/>
+        </w:numPr>
+        <w:rPr>
+          <w:sz w:val="24"/>
+          <w:szCs w:val="24"/>
+        </w:rPr>
+      </w:pPr>
+      <w:r>
+        <w:rPr>
+          <w:sz w:val="24"/>
+          <w:szCs w:val="24"/>
+        </w:rPr>
+        <w:t>If it does, we can either lengthen the tracks or code a system that dynamically adds layers to the track to mix things up a little</w:t>
+      </w:r>
+    </w:p>
+    <w:p>
+      <w:pPr>
+        <w:pStyle w:val="Listenabsatz"/>
+        <w:numPr>
+          <w:ilvl w:val="0"/>
+          <w:numId w:val="1"/>
+        </w:numPr>
+        <w:rPr>
+          <w:sz w:val="24"/>
+          <w:szCs w:val="24"/>
+        </w:rPr>
+      </w:pPr>
+      <w:r>
+        <w:rPr>
+          <w:sz w:val="24"/>
+          <w:szCs w:val="24"/>
+        </w:rPr>
+        <w:t>Looked at Daniel’s scale and note models</w:t>
+      </w:r>
+    </w:p>
+    <w:p>
+      <w:pPr>
+        <w:pStyle w:val="Listenabsatz"/>
+        <w:numPr>
+          <w:ilvl w:val="1"/>
+          <w:numId w:val="1"/>
+        </w:numPr>
+        <w:rPr>
+          <w:sz w:val="24"/>
+          <w:szCs w:val="24"/>
+        </w:rPr>
+      </w:pPr>
+      <w:r>
+        <w:rPr>
+          <w:sz w:val="24"/>
+          <w:szCs w:val="24"/>
+        </w:rPr>
+        <w:t>Scale needs to be split up into 4 parts to be rotated properly</w:t>
+      </w:r>
+    </w:p>
+    <w:p>
+      <w:pPr>
+        <w:pStyle w:val="Listenabsatz"/>
+        <w:numPr>
+          <w:ilvl w:val="1"/>
+          <w:numId w:val="1"/>
+        </w:numPr>
+        <w:rPr>
+          <w:sz w:val="24"/>
+          <w:szCs w:val="24"/>
+        </w:rPr>
+      </w:pPr>
+      <w:r>
+        <w:rPr>
+          <w:sz w:val="24"/>
+          <w:szCs w:val="24"/>
+        </w:rPr>
+        <w:t>Note was done modeled very quickly (20 mins), could do another one for foreshadowing in the HUB</w:t>
+      </w:r>
+    </w:p>
+    <w:p>
+      <w:pPr>
+        <w:pStyle w:val="Listenabsatz"/>
+        <w:numPr>
+          <w:ilvl w:val="0"/>
+          <w:numId w:val="1"/>
+        </w:numPr>
+        <w:rPr>
+          <w:sz w:val="24"/>
+          <w:szCs w:val="24"/>
+        </w:rPr>
+      </w:pPr>
+      <w:r>
+        <w:rPr>
+          <w:sz w:val="24"/>
+          <w:szCs w:val="24"/>
+        </w:rPr>
+        <w:t>Reviewed redesign of area 01 by Daniel</w:t>
+      </w:r>
+    </w:p>
+    <w:p>
+      <w:pPr>
+        <w:pStyle w:val="Listenabsatz"/>
+        <w:numPr>
+          <w:ilvl w:val="1"/>
+          <w:numId w:val="1"/>
+        </w:numPr>
+        <w:rPr>
+          <w:sz w:val="24"/>
+          <w:szCs w:val="24"/>
+        </w:rPr>
+      </w:pPr>
+      <w:r>
+        <w:rPr>
+          <w:sz w:val="24"/>
+          <w:szCs w:val="24"/>
+        </w:rPr>
+        <w:t>How are the ways blocked? Walls of trees and bushes?</w:t>
+      </w:r>
+    </w:p>
+    <w:p>
+      <w:pPr>
+        <w:pStyle w:val="Listenabsatz"/>
+        <w:numPr>
+          <w:ilvl w:val="1"/>
+          <w:numId w:val="1"/>
+        </w:numPr>
+        <w:rPr>
+          <w:sz w:val="24"/>
+          <w:szCs w:val="24"/>
+        </w:rPr>
+      </w:pPr>
+      <w:r>
+        <w:rPr>
+          <w:sz w:val="24"/>
+          <w:szCs w:val="24"/>
+        </w:rPr>
+        <w:t>Portray the floor breaking down as a trap covered by leaves so it fits the forest setting</w:t>
+      </w:r>
+    </w:p>
+    <w:p>
+      <w:pPr>
+        <w:pStyle w:val="Listenabsatz"/>
+        <w:numPr>
+          <w:ilvl w:val="1"/>
+          <w:numId w:val="1"/>
+        </w:numPr>
+        <w:rPr>
+          <w:sz w:val="24"/>
+          <w:szCs w:val="24"/>
+        </w:rPr>
+      </w:pPr>
+      <w:r>
+        <w:rPr>
+          <w:sz w:val="24"/>
+          <w:szCs w:val="24"/>
+        </w:rPr>
+        <w:lastRenderedPageBreak/>
+        <w:t>Do newspaper rains as 2D particle systems</w:t>
+      </w:r>
+    </w:p>
+    <w:p>
+      <w:pPr>
+        <w:pStyle w:val="Listenabsatz"/>
+        <w:numPr>
+          <w:ilvl w:val="0"/>
+          <w:numId w:val="1"/>
+        </w:numPr>
+        <w:rPr>
+          <w:sz w:val="24"/>
+          <w:szCs w:val="24"/>
+        </w:rPr>
+      </w:pPr>
+      <w:r>
+        <w:rPr>
+          <w:sz w:val="24"/>
+          <w:szCs w:val="24"/>
+        </w:rPr>
+        <w:t>Reviewed greybox layout of area 02 by Daniel</w:t>
+      </w:r>
+    </w:p>
+    <w:p>
+      <w:pPr>
+        <w:pStyle w:val="Listenabsatz"/>
+        <w:numPr>
+          <w:ilvl w:val="1"/>
+          <w:numId w:val="1"/>
+        </w:numPr>
+        <w:rPr>
+          <w:sz w:val="24"/>
+          <w:szCs w:val="24"/>
+        </w:rPr>
+      </w:pPr>
+      <w:r>
+        <w:rPr>
+          <w:sz w:val="24"/>
+          <w:szCs w:val="24"/>
+        </w:rPr>
+        <w:t>Generally like it</w:t>
+      </w:r>
+    </w:p>
+    <w:p>
+      <w:pPr>
+        <w:pStyle w:val="Listenabsatz"/>
+        <w:numPr>
+          <w:ilvl w:val="1"/>
+          <w:numId w:val="1"/>
+        </w:numPr>
+        <w:rPr>
+          <w:sz w:val="24"/>
+          <w:szCs w:val="24"/>
+        </w:rPr>
+      </w:pPr>
+      <w:r>
+        <w:rPr>
+          <w:sz w:val="24"/>
+          <w:szCs w:val="24"/>
+        </w:rPr>
+        <w:t>Scale is a little off compared to the other areas -&gt; might be a problem because more assets need to be placed there to make it look interesting</w:t>
+      </w:r>
+    </w:p>
+    <w:p>
+      <w:pPr>
+        <w:pStyle w:val="Listenabsatz"/>
+        <w:numPr>
+          <w:ilvl w:val="1"/>
+          <w:numId w:val="1"/>
+        </w:numPr>
+        <w:rPr>
+          <w:sz w:val="24"/>
+          <w:szCs w:val="24"/>
+        </w:rPr>
+      </w:pPr>
+      <w:r>
+        <w:rPr>
+          <w:sz w:val="24"/>
+          <w:szCs w:val="24"/>
+        </w:rPr>
+        <w:t>Concerns about players pushing the leisure time objects the wrong way -&gt; use some kind of funnel so they land at the perfect location and block the way the player used to get up to the area for the objects</w:t>
+      </w:r>
+    </w:p>
+    <w:p>
+      <w:pPr>
+        <w:pStyle w:val="Listenabsatz"/>
+        <w:numPr>
+          <w:ilvl w:val="1"/>
+          <w:numId w:val="1"/>
+        </w:numPr>
+        <w:rPr>
+          <w:sz w:val="24"/>
+          <w:szCs w:val="24"/>
+        </w:rPr>
+      </w:pPr>
+      <w:r>
+        <w:rPr>
+          <w:sz w:val="24"/>
+          <w:szCs w:val="24"/>
+        </w:rPr>
+        <w:t>Wrong wall run ways felt a little out of place for Lars</w:t>
+      </w:r>
+    </w:p>
+    <w:p>
+      <w:pPr>
+        <w:pStyle w:val="Listenabsatz"/>
+        <w:numPr>
+          <w:ilvl w:val="0"/>
+          <w:numId w:val="1"/>
+        </w:numPr>
+        <w:rPr>
+          <w:sz w:val="24"/>
+          <w:szCs w:val="24"/>
+        </w:rPr>
+      </w:pPr>
+      <w:r>
+        <w:rPr>
+          <w:sz w:val="24"/>
+          <w:szCs w:val="24"/>
+        </w:rPr>
+        <w:t>Spent some time discussing whether the concept of the wall run ability should be adjusted -&gt; decided not to so the other areas can stay the way they are right now</w:t>
+      </w:r>
+    </w:p>
+    <w:p>
+      <w:pPr>
+        <w:pStyle w:val="Listenabsatz"/>
+        <w:numPr>
+          <w:ilvl w:val="0"/>
+          <w:numId w:val="1"/>
+        </w:numPr>
+        <w:rPr>
+          <w:sz w:val="24"/>
+          <w:szCs w:val="24"/>
+        </w:rPr>
+      </w:pPr>
+      <w:r>
+        <w:rPr>
+          <w:sz w:val="24"/>
+          <w:szCs w:val="24"/>
+        </w:rPr>
+        <w:t>Reviewed the memory story boards by Trix and Lars</w:t>
+      </w:r>
+    </w:p>
+    <w:p>
+      <w:pPr>
+        <w:pStyle w:val="Listenabsatz"/>
+        <w:numPr>
+          <w:ilvl w:val="1"/>
+          <w:numId w:val="1"/>
+        </w:numPr>
+        <w:rPr>
+          <w:sz w:val="24"/>
+          <w:szCs w:val="24"/>
+        </w:rPr>
+      </w:pPr>
+      <w:r>
+        <w:rPr>
+          <w:sz w:val="24"/>
+          <w:szCs w:val="24"/>
+        </w:rPr>
+        <w:t>Keep the general look of all story boards, just some small adjustments</w:t>
+      </w:r>
+    </w:p>
+    <w:p>
+      <w:pPr>
+        <w:pStyle w:val="Listenabsatz"/>
+        <w:numPr>
+          <w:ilvl w:val="2"/>
+          <w:numId w:val="1"/>
+        </w:numPr>
+        <w:rPr>
+          <w:sz w:val="24"/>
+          <w:szCs w:val="24"/>
+        </w:rPr>
+      </w:pPr>
+      <w:r>
+        <w:rPr>
+          <w:sz w:val="24"/>
+          <w:szCs w:val="24"/>
+        </w:rPr>
+        <w:t>Use a bust instead of a full body statue for the arms story</w:t>
+      </w:r>
+    </w:p>
+    <w:p>
+      <w:pPr>
+        <w:pStyle w:val="Listenabsatz"/>
+        <w:numPr>
+          <w:ilvl w:val="2"/>
+          <w:numId w:val="1"/>
+        </w:numPr>
+        <w:rPr>
+          <w:sz w:val="24"/>
+          <w:szCs w:val="24"/>
+        </w:rPr>
+      </w:pPr>
+      <w:r>
+        <w:rPr>
+          <w:sz w:val="24"/>
+          <w:szCs w:val="24"/>
+        </w:rPr>
+        <w:t>Change the protagonist’s expression from anger to shock in the arms story</w:t>
+      </w:r>
+    </w:p>
+    <w:p>
+      <w:pPr>
+        <w:pStyle w:val="Listenabsatz"/>
+        <w:numPr>
+          <w:ilvl w:val="2"/>
+          <w:numId w:val="1"/>
+        </w:numPr>
+        <w:rPr>
+          <w:sz w:val="24"/>
+          <w:szCs w:val="24"/>
+        </w:rPr>
+      </w:pPr>
+      <w:r>
+        <w:rPr>
+          <w:sz w:val="24"/>
+          <w:szCs w:val="24"/>
+        </w:rPr>
+        <w:t>Make the hut a hunter’s cabin in the legs story</w:t>
+      </w:r>
+    </w:p>
+    <w:p>
+      <w:pPr>
+        <w:pStyle w:val="Listenabsatz"/>
+        <w:numPr>
+          <w:ilvl w:val="2"/>
+          <w:numId w:val="1"/>
+        </w:numPr>
+        <w:rPr>
+          <w:sz w:val="24"/>
+          <w:szCs w:val="24"/>
+        </w:rPr>
+      </w:pPr>
+      <w:r>
+        <w:rPr>
+          <w:sz w:val="24"/>
+          <w:szCs w:val="24"/>
+        </w:rPr>
+        <w:t>Currently, quite the gap between memory 5 and 6 of the legs story</w:t>
+      </w:r>
+    </w:p>
+    <w:p>
+      <w:pPr>
+        <w:pStyle w:val="Listenabsatz"/>
+        <w:numPr>
+          <w:ilvl w:val="3"/>
+          <w:numId w:val="1"/>
+        </w:numPr>
+        <w:rPr>
+          <w:sz w:val="24"/>
+          <w:szCs w:val="24"/>
+        </w:rPr>
+      </w:pPr>
+      <w:r>
+        <w:rPr>
+          <w:sz w:val="24"/>
+          <w:szCs w:val="24"/>
+        </w:rPr>
+        <w:t>Make 5 a two-frame animation shifting the focus back and forth between the cell phone and the protagonist’s face</w:t>
+      </w:r>
+    </w:p>
+    <w:p>
+      <w:pPr>
+        <w:pStyle w:val="Listenabsatz"/>
+        <w:numPr>
+          <w:ilvl w:val="2"/>
+          <w:numId w:val="1"/>
+        </w:numPr>
+        <w:rPr>
+          <w:sz w:val="24"/>
+          <w:szCs w:val="24"/>
+        </w:rPr>
+      </w:pPr>
+      <w:r>
+        <w:rPr>
+          <w:sz w:val="24"/>
+          <w:szCs w:val="24"/>
+        </w:rPr>
+        <w:t>Get rid of the tie for the torso story</w:t>
+      </w:r>
+    </w:p>
+    <w:p>
+      <w:pPr>
+        <w:pStyle w:val="Listenabsatz"/>
+        <w:numPr>
+          <w:ilvl w:val="0"/>
+          <w:numId w:val="1"/>
+        </w:numPr>
+        <w:rPr>
+          <w:sz w:val="24"/>
+          <w:szCs w:val="24"/>
+        </w:rPr>
+      </w:pPr>
+      <w:r>
+        <w:rPr>
+          <w:sz w:val="24"/>
+          <w:szCs w:val="24"/>
+        </w:rPr>
+        <w:t>Thought about designing the environment in area 2 to represent an office</w:t>
+      </w:r>
+    </w:p>
+    <w:p>
+      <w:pPr>
+        <w:pStyle w:val="Listenabsatz"/>
+        <w:numPr>
+          <w:ilvl w:val="0"/>
+          <w:numId w:val="1"/>
+        </w:numPr>
+        <w:rPr>
+          <w:sz w:val="24"/>
+          <w:szCs w:val="24"/>
+        </w:rPr>
+      </w:pPr>
+      <w:r>
+        <w:rPr>
+          <w:sz w:val="24"/>
+          <w:szCs w:val="24"/>
+        </w:rPr>
+        <w:t>Reviewed the area door concepts by Trix</w:t>
+      </w:r>
+    </w:p>
+    <w:p>
+      <w:pPr>
+        <w:pStyle w:val="Listenabsatz"/>
+        <w:numPr>
+          <w:ilvl w:val="1"/>
+          <w:numId w:val="1"/>
+        </w:numPr>
+        <w:rPr>
+          <w:sz w:val="24"/>
+          <w:szCs w:val="24"/>
+        </w:rPr>
+      </w:pPr>
+      <w:r>
+        <w:rPr>
+          <w:sz w:val="24"/>
+          <w:szCs w:val="24"/>
+        </w:rPr>
+        <w:t>Discussed how they’d open up</w:t>
+      </w:r>
+    </w:p>
+    <w:p>
+      <w:pPr>
+        <w:pStyle w:val="Listenabsatz"/>
+        <w:numPr>
+          <w:ilvl w:val="2"/>
+          <w:numId w:val="1"/>
+        </w:numPr>
+        <w:rPr>
+          <w:sz w:val="24"/>
+          <w:szCs w:val="24"/>
+        </w:rPr>
+      </w:pPr>
+      <w:r>
+        <w:rPr>
+          <w:sz w:val="24"/>
+          <w:szCs w:val="24"/>
+        </w:rPr>
+        <w:t>By swinging open, usually two halves swinging into different directions to open up</w:t>
+      </w:r>
+    </w:p>
+    <w:p>
+      <w:pPr>
+        <w:pStyle w:val="Listenabsatz"/>
+        <w:numPr>
+          <w:ilvl w:val="1"/>
+          <w:numId w:val="1"/>
+        </w:numPr>
+        <w:rPr>
+          <w:sz w:val="24"/>
+          <w:szCs w:val="24"/>
+        </w:rPr>
+      </w:pPr>
+      <w:r>
+        <w:rPr>
+          <w:sz w:val="24"/>
+          <w:szCs w:val="24"/>
+        </w:rPr>
+        <w:t>Agreed to use a single emissive map for the lit parts of the doors</w:t>
+      </w:r>
+    </w:p>
+    <w:p>
+      <w:pPr>
+        <w:pStyle w:val="Listenabsatz"/>
+        <w:numPr>
+          <w:ilvl w:val="1"/>
+          <w:numId w:val="1"/>
+        </w:numPr>
+        <w:rPr>
+          <w:sz w:val="24"/>
+          <w:szCs w:val="24"/>
+        </w:rPr>
+      </w:pPr>
+      <w:r>
+        <w:rPr>
+          <w:sz w:val="24"/>
+          <w:szCs w:val="24"/>
+        </w:rPr>
+        <w:t>Decided to export the door halves separately from the “static” rocks floating in air around it</w:t>
+      </w:r>
+    </w:p>
+    <w:p>
+      <w:pPr>
+        <w:pStyle w:val="Listenabsatz"/>
+        <w:numPr>
+          <w:ilvl w:val="1"/>
+          <w:numId w:val="1"/>
+        </w:numPr>
+        <w:rPr>
+          <w:sz w:val="24"/>
+          <w:szCs w:val="24"/>
+        </w:rPr>
+      </w:pPr>
+      <w:r>
+        <w:rPr>
+          <w:sz w:val="24"/>
+          <w:szCs w:val="24"/>
+        </w:rPr>
+        <w:t>The rocks should have some degree of movement</w:t>
+      </w:r>
+    </w:p>
+    <w:p>
+      <w:pPr>
+        <w:pStyle w:val="Listenabsatz"/>
+        <w:numPr>
+          <w:ilvl w:val="2"/>
+          <w:numId w:val="1"/>
+        </w:numPr>
+        <w:rPr>
+          <w:sz w:val="24"/>
+          <w:szCs w:val="24"/>
+        </w:rPr>
+      </w:pPr>
+      <w:r>
+        <w:rPr>
+          <w:sz w:val="24"/>
+          <w:szCs w:val="24"/>
+        </w:rPr>
+        <w:t>Can be done in code entirely</w:t>
+      </w:r>
+    </w:p>
+    <w:p>
+      <w:pPr>
+        <w:pStyle w:val="Listenabsatz"/>
+        <w:numPr>
+          <w:ilvl w:val="0"/>
+          <w:numId w:val="1"/>
+        </w:numPr>
+        <w:rPr>
+          <w:sz w:val="24"/>
+          <w:szCs w:val="24"/>
+        </w:rPr>
+      </w:pPr>
+      <w:r>
+        <w:rPr>
+          <w:sz w:val="24"/>
+          <w:szCs w:val="24"/>
+        </w:rPr>
+        <w:t>Reviewed the team avatars by Trix</w:t>
+      </w:r>
+    </w:p>
+    <w:p>
+      <w:pPr>
+        <w:pStyle w:val="Listenabsatz"/>
+        <w:numPr>
+          <w:ilvl w:val="1"/>
+          <w:numId w:val="1"/>
+        </w:numPr>
+        <w:rPr>
+          <w:sz w:val="24"/>
+          <w:szCs w:val="24"/>
+        </w:rPr>
+      </w:pPr>
+      <w:r>
+        <w:rPr>
+          <w:sz w:val="24"/>
+          <w:szCs w:val="24"/>
+        </w:rPr>
+        <w:t>Agreed that everyone loves them</w:t>
+      </w:r>
+    </w:p>
+    <w:p>
+      <w:pPr>
+        <w:pStyle w:val="Listenabsatz"/>
+        <w:numPr>
+          <w:ilvl w:val="1"/>
+          <w:numId w:val="1"/>
+        </w:numPr>
+        <w:rPr>
+          <w:sz w:val="24"/>
+          <w:szCs w:val="24"/>
+        </w:rPr>
+      </w:pPr>
+      <w:r>
+        <w:rPr>
+          <w:sz w:val="24"/>
+          <w:szCs w:val="24"/>
+        </w:rPr>
+        <w:t>Trix granted us permission to use them privately</w:t>
+      </w:r>
+    </w:p>
+    <w:p>
+      <w:pPr>
+        <w:pStyle w:val="Listenabsatz"/>
+        <w:numPr>
+          <w:ilvl w:val="0"/>
+          <w:numId w:val="1"/>
+        </w:numPr>
+        <w:rPr>
+          <w:sz w:val="24"/>
+          <w:szCs w:val="24"/>
+        </w:rPr>
+      </w:pPr>
+      <w:r>
+        <w:rPr>
+          <w:sz w:val="24"/>
+          <w:szCs w:val="24"/>
+        </w:rPr>
+        <w:t>Decided to have our next meeting on Friday, 18.06.19, at 10:30 because some team members are in Cologne for English classes anyways</w:t>
+      </w:r>
+    </w:p>
+    <w:p>
+      <w:pPr>
+        <w:pStyle w:val="Listenabsatz"/>
+        <w:numPr>
+          <w:ilvl w:val="0"/>
+          <w:numId w:val="1"/>
+        </w:numPr>
+        <w:rPr>
+          <w:sz w:val="24"/>
+          <w:szCs w:val="24"/>
+        </w:rPr>
+      </w:pPr>
+      <w:r>
+        <w:rPr>
+          <w:sz w:val="24"/>
+          <w:szCs w:val="24"/>
+        </w:rPr>
+        <w:t>Reviewed the wall run ability implemented by Thiago</w:t>
+      </w:r>
+    </w:p>
+    <w:p>
+      <w:pPr>
+        <w:pStyle w:val="Listenabsatz"/>
+        <w:numPr>
+          <w:ilvl w:val="1"/>
+          <w:numId w:val="1"/>
+        </w:numPr>
+        <w:rPr>
+          <w:sz w:val="24"/>
+          <w:szCs w:val="24"/>
+        </w:rPr>
+      </w:pPr>
+      <w:r>
+        <w:rPr>
+          <w:sz w:val="24"/>
+          <w:szCs w:val="24"/>
+        </w:rPr>
+        <w:t>Everything works quite well</w:t>
+      </w:r>
+    </w:p>
+    <w:p>
+      <w:pPr>
+        <w:pStyle w:val="Listenabsatz"/>
+        <w:numPr>
+          <w:ilvl w:val="1"/>
+          <w:numId w:val="1"/>
+        </w:numPr>
+        <w:rPr>
+          <w:sz w:val="24"/>
+          <w:szCs w:val="24"/>
+        </w:rPr>
+      </w:pPr>
+      <w:r>
+        <w:rPr>
+          <w:sz w:val="24"/>
+          <w:szCs w:val="24"/>
+        </w:rPr>
+        <w:t>Just need to change the setup in the animation blueprint to not play the falling animation</w:t>
+      </w:r>
+    </w:p>
+    <w:p>
+      <w:pPr>
+        <w:pStyle w:val="Listenabsatz"/>
+        <w:numPr>
+          <w:ilvl w:val="1"/>
+          <w:numId w:val="1"/>
+        </w:numPr>
+        <w:rPr>
+          <w:sz w:val="24"/>
+          <w:szCs w:val="24"/>
+        </w:rPr>
+      </w:pPr>
+      <w:r>
+        <w:rPr>
+          <w:sz w:val="24"/>
+          <w:szCs w:val="24"/>
+        </w:rPr>
+        <w:t>Thiago wants to adjust the system a little so we can get rid of trigger volumes</w:t>
+      </w:r>
+    </w:p>
+    <w:p>
+      <w:pPr>
+        <w:pStyle w:val="Listenabsatz"/>
+        <w:numPr>
+          <w:ilvl w:val="2"/>
+          <w:numId w:val="1"/>
+        </w:numPr>
+        <w:rPr>
+          <w:sz w:val="24"/>
+          <w:szCs w:val="24"/>
+        </w:rPr>
+      </w:pPr>
+      <w:r>
+        <w:rPr>
+          <w:sz w:val="24"/>
+          <w:szCs w:val="24"/>
+        </w:rPr>
+        <w:t>Using tags might be a solution</w:t>
+      </w:r>
+    </w:p>
+    <w:p>
+      <w:pPr>
+        <w:pStyle w:val="Listenabsatz"/>
+        <w:numPr>
+          <w:ilvl w:val="0"/>
+          <w:numId w:val="1"/>
+        </w:numPr>
+        <w:rPr>
+          <w:sz w:val="24"/>
+          <w:szCs w:val="24"/>
+        </w:rPr>
+      </w:pPr>
+      <w:r>
+        <w:rPr>
+          <w:sz w:val="24"/>
+          <w:szCs w:val="24"/>
+        </w:rPr>
+        <w:t>Reviewed the current version of the hook ability coded by Lars</w:t>
+      </w:r>
+    </w:p>
+    <w:p>
+      <w:pPr>
+        <w:pStyle w:val="Listenabsatz"/>
+        <w:numPr>
+          <w:ilvl w:val="1"/>
+          <w:numId w:val="1"/>
+        </w:numPr>
+        <w:rPr>
+          <w:sz w:val="24"/>
+          <w:szCs w:val="24"/>
+        </w:rPr>
+      </w:pPr>
+      <w:r>
+        <w:rPr>
+          <w:sz w:val="24"/>
+          <w:szCs w:val="24"/>
+        </w:rPr>
+        <w:t xml:space="preserve">Does what it’s supposed to do… </w:t>
+      </w:r>
+      <w:r>
+        <w:rPr>
+          <mc:AlternateContent>
+            <mc:Choice Requires="w16se"/>
+            <mc:Fallback>
+              <w:rFonts w:ascii="Segoe UI Emoji" w:eastAsia="Segoe UI Emoji" w:hAnsi="Segoe UI Emoji" w:cs="Segoe UI Emoji"/>
+            </mc:Fallback>
+          </mc:AlternateContent>
+          <w:sz w:val="24"/>
+          <w:szCs w:val="24"/>
+        </w:rPr>
+        <mc:AlternateContent>
+          <mc:Choice Requires="w16se">
+            <w16se:symEx w16se:font="Segoe UI Emoji" w16se:char="1F609"/>
+          </mc:Choice>
+          <mc:Fallback>
+            <w:t>😉</w:t>
+          </mc:Fallback>
+        </mc:AlternateContent>
+      </w:r>
+    </w:p>
+    <w:p>
+      <w:pPr>
+        <w:pStyle w:val="Listenabsatz"/>
+        <w:numPr>
+          <w:ilvl w:val="0"/>
+          <w:numId w:val="1"/>
+        </w:numPr>
+        <w:rPr>
+          <w:sz w:val="24"/>
+          <w:szCs w:val="24"/>
+        </w:rPr>
+      </w:pPr>
+      <w:r>
+        <w:rPr>
+          <w:sz w:val="24"/>
+          <w:szCs w:val="24"/>
+        </w:rPr>
+        <w:lastRenderedPageBreak/>
+        <w:t>Looked at the breathe out ability programmed by Thiago</w:t>
+      </w:r>
+    </w:p>
+    <w:p>
+      <w:pPr>
+        <w:pStyle w:val="Listenabsatz"/>
+        <w:numPr>
+          <w:ilvl w:val="1"/>
+          <w:numId w:val="1"/>
+        </w:numPr>
+        <w:rPr>
+          <w:sz w:val="24"/>
+          <w:szCs w:val="24"/>
+        </w:rPr>
+      </w:pPr>
+      <w:r>
+        <w:rPr>
+          <w:sz w:val="24"/>
+          <w:szCs w:val="24"/>
+        </w:rPr>
+        <w:t>General functionality works very well</w:t>
+      </w:r>
+    </w:p>
+    <w:p>
+      <w:pPr>
+        <w:pStyle w:val="Listenabsatz"/>
+        <w:numPr>
+          <w:ilvl w:val="1"/>
+          <w:numId w:val="1"/>
+        </w:numPr>
+        <w:rPr>
+          <w:sz w:val="24"/>
+          <w:szCs w:val="24"/>
+        </w:rPr>
+      </w:pPr>
+      <w:r>
+        <w:rPr>
+          <w:sz w:val="24"/>
+          <w:szCs w:val="24"/>
+        </w:rPr>
+        <w:t>Needs some fine-tuning</w:t>
+      </w:r>
+    </w:p>
+    <w:p>
+      <w:pPr>
+        <w:pStyle w:val="Listenabsatz"/>
+        <w:numPr>
+          <w:ilvl w:val="2"/>
+          <w:numId w:val="1"/>
+        </w:numPr>
+        <w:rPr>
+          <w:sz w:val="24"/>
+          <w:szCs w:val="24"/>
+        </w:rPr>
+      </w:pPr>
+      <w:r>
+        <w:rPr>
+          <w:sz w:val="24"/>
+          <w:szCs w:val="24"/>
+        </w:rPr>
+        <w:t>Air cone should be much thinner at its start</w:t>
+      </w:r>
+    </w:p>
+    <w:p>
+      <w:pPr>
+        <w:pStyle w:val="Listenabsatz"/>
+        <w:numPr>
+          <w:ilvl w:val="2"/>
+          <w:numId w:val="1"/>
+        </w:numPr>
+        <w:rPr>
+          <w:sz w:val="24"/>
+          <w:szCs w:val="24"/>
+        </w:rPr>
+      </w:pPr>
+      <w:r>
+        <w:rPr>
+          <w:sz w:val="24"/>
+          <w:szCs w:val="24"/>
+        </w:rPr>
+        <w:t>Camera should zoom in on the player to visualize the aiming state you’re in</w:t>
+      </w:r>
+    </w:p>
+    <w:p>
+      <w:pPr>
+        <w:pStyle w:val="Listenabsatz"/>
+        <w:numPr>
+          <w:ilvl w:val="2"/>
+          <w:numId w:val="1"/>
+        </w:numPr>
+        <w:rPr>
+          <w:sz w:val="24"/>
+          <w:szCs w:val="24"/>
+        </w:rPr>
+      </w:pPr>
+      <w:r>
+        <w:rPr>
+          <w:sz w:val="24"/>
+          <w:szCs w:val="24"/>
+        </w:rPr>
+        <w:t>Decal should maybe be animated to become more opaque so the player has a way of estimating the charged power level</w:t>
+      </w:r>
+    </w:p>
+    <w:p>
+      <w:pPr>
+        <w:pStyle w:val="Listenabsatz"/>
+        <w:numPr>
+          <w:ilvl w:val="2"/>
+          <w:numId w:val="1"/>
+        </w:numPr>
+        <w:rPr>
+          <w:sz w:val="24"/>
+          <w:szCs w:val="24"/>
+        </w:rPr>
+      </w:pPr>
+      <w:r>
+        <w:rPr>
+          <w:sz w:val="24"/>
+          <w:szCs w:val="24"/>
+        </w:rPr>
+        <w:t>Maybe the missing chest piece of the protagonist could fill up to visualize breathing in a lot of air to release later</w:t>
+      </w:r>
+    </w:p>
+    <w:p>
+      <w:pPr>
+        <w:pStyle w:val="Listenabsatz"/>
+        <w:numPr>
+          <w:ilvl w:val="0"/>
+          <w:numId w:val="1"/>
+        </w:numPr>
+        <w:rPr>
+          <w:sz w:val="24"/>
+          <w:szCs w:val="24"/>
+        </w:rPr>
+      </w:pPr>
+      <w:r>
+        <w:rPr>
+          <w:sz w:val="24"/>
+          <w:szCs w:val="24"/>
+        </w:rPr>
+        <w:t>Explained the way the abilities are brought together in the character class</w:t>
+      </w:r>
+    </w:p>
+    <w:p>
+      <w:pPr>
+        <w:pStyle w:val="Listenabsatz"/>
+        <w:numPr>
+          <w:ilvl w:val="0"/>
+          <w:numId w:val="1"/>
+        </w:numPr>
+        <w:rPr>
+          <w:sz w:val="24"/>
+          <w:szCs w:val="24"/>
+        </w:rPr>
+      </w:pPr>
+      <w:r>
+        <w:rPr>
+          <w:sz w:val="24"/>
+          <w:szCs w:val="24"/>
+        </w:rPr>
+        <w:t>Agreed to use a different character class while the protagonist only has their head because the whole movement works completely differently</w:t>
+      </w:r>
+    </w:p>
+    <w:p>
+      <w:pPr>
+        <w:pStyle w:val="Listenabsatz"/>
+        <w:numPr>
+          <w:ilvl w:val="0"/>
+          <w:numId w:val="1"/>
+        </w:numPr>
+        <w:rPr>
+          <w:sz w:val="24"/>
+          <w:szCs w:val="24"/>
+        </w:rPr>
+      </w:pPr>
+      <w:r>
+        <w:rPr>
+          <w:sz w:val="24"/>
+          <w:szCs w:val="24"/>
+        </w:rPr>
+        <w:t>Quickly talked about measuring performance in Unreal Engine</w:t>
+      </w:r>
+    </w:p>
+    <w:p>
+      <w:pPr>
+        <w:pStyle w:val="Listenabsatz"/>
+        <w:numPr>
+          <w:ilvl w:val="0"/>
+          <w:numId w:val="1"/>
+        </w:numPr>
+        <w:rPr>
+          <w:sz w:val="24"/>
+          <w:szCs w:val="24"/>
+        </w:rPr>
+      </w:pPr>
+      <w:r>
+        <w:rPr>
+          <w:sz w:val="24"/>
+          <w:szCs w:val="24"/>
+        </w:rPr>
+        <w:t>Lars explained the basic way of setting up level streaming in UE4 he researched</w:t>
+      </w:r>
+    </w:p>
+    <w:p>
+      <w:pPr>
+        <w:pStyle w:val="Listenabsatz"/>
+        <w:numPr>
+          <w:ilvl w:val="1"/>
+          <w:numId w:val="1"/>
+        </w:numPr>
+        <w:rPr>
+          <w:sz w:val="24"/>
+          <w:szCs w:val="24"/>
+        </w:rPr>
+      </w:pPr>
+      <w:r>
+        <w:rPr>
+          <w:sz w:val="24"/>
+          <w:szCs w:val="24"/>
+        </w:rPr>
+        <w:t>Displaying the levels window</w:t>
+      </w:r>
+    </w:p>
+    <w:p>
+      <w:pPr>
+        <w:pStyle w:val="Listenabsatz"/>
+        <w:numPr>
+          <w:ilvl w:val="1"/>
+          <w:numId w:val="1"/>
+        </w:numPr>
+        <w:rPr>
+          <w:sz w:val="24"/>
+          <w:szCs w:val="24"/>
+        </w:rPr>
+      </w:pPr>
+      <w:r>
+        <w:rPr>
+          <w:sz w:val="24"/>
+          <w:szCs w:val="24"/>
+        </w:rPr>
+        <w:t>Loading and unloading levels in Blueprints</w:t>
+      </w:r>
+    </w:p>
+    <w:p>
+      <w:pPr>
+        <w:pStyle w:val="Listenabsatz"/>
+        <w:numPr>
+          <w:ilvl w:val="0"/>
+          <w:numId w:val="1"/>
+        </w:numPr>
+        <w:rPr>
+          <w:sz w:val="24"/>
+          <w:szCs w:val="24"/>
+        </w:rPr>
+      </w:pPr>
+      <w:r>
+        <w:rPr>
+          <w:sz w:val="24"/>
+          <w:szCs w:val="24"/>
+        </w:rPr>
+        <w:t>Reviewed the HUB layout by Lars</w:t>
+      </w:r>
+    </w:p>
+    <w:p>
+      <w:pPr>
+        <w:pStyle w:val="Listenabsatz"/>
+        <w:numPr>
+          <w:ilvl w:val="1"/>
+          <w:numId w:val="1"/>
+        </w:numPr>
+        <w:rPr>
+          <w:sz w:val="24"/>
+          <w:szCs w:val="24"/>
+        </w:rPr>
+      </w:pPr>
+      <w:r>
+        <w:rPr>
+          <w:sz w:val="24"/>
+          <w:szCs w:val="24"/>
+        </w:rPr>
+        <w:t xml:space="preserve">Overall, </w:t>
+      </w:r>
+      <w:r>
+        <w:rPr>
+          <w:sz w:val="24"/>
+          <w:szCs w:val="24"/>
+        </w:rPr>
+        <w:t>the team</w:t>
+      </w:r>
+      <w:r>
+        <w:rPr>
+          <w:sz w:val="24"/>
+          <w:szCs w:val="24"/>
+        </w:rPr>
+        <w:t xml:space="preserve"> liked the level a lot (especially guidance, gating, and foreshadowing)</w:t>
+      </w:r>
+    </w:p>
+    <w:p>
+      <w:pPr>
+        <w:pStyle w:val="Listenabsatz"/>
+        <w:numPr>
+          <w:ilvl w:val="1"/>
+          <w:numId w:val="1"/>
+        </w:numPr>
+        <w:rPr>
+          <w:sz w:val="24"/>
+          <w:szCs w:val="24"/>
+        </w:rPr>
+      </w:pPr>
+      <w:r>
+        <w:rPr>
+          <w:sz w:val="24"/>
+          <w:szCs w:val="24"/>
+        </w:rPr>
+        <w:t>Good idea of having the player destroy a statue before entering the statue area</w:t>
+      </w:r>
+    </w:p>
+    <w:p>
+      <w:pPr>
+        <w:pStyle w:val="Listenabsatz"/>
+        <w:numPr>
+          <w:ilvl w:val="1"/>
+          <w:numId w:val="1"/>
+        </w:numPr>
+        <w:rPr>
+          <w:sz w:val="24"/>
+          <w:szCs w:val="24"/>
+        </w:rPr>
+      </w:pPr>
+      <w:r>
+        <w:rPr>
+          <w:sz w:val="24"/>
+          <w:szCs w:val="24"/>
+        </w:rPr>
+        <w:t>Agreed on the improvement of making the conclusion area actually go up a little (rotate the pitch) to get a tangible feeling of climbing something to be able to leave the mind</w:t>
+      </w:r>
+    </w:p>
+    <w:p>
+      <w:pPr>
+        <w:pStyle w:val="Listenabsatz"/>
+        <w:numPr>
+          <w:ilvl w:val="0"/>
+          <w:numId w:val="1"/>
+        </w:numPr>
+        <w:rPr>
+          <w:sz w:val="24"/>
+          <w:szCs w:val="24"/>
+        </w:rPr>
+      </w:pPr>
+      <w:r>
+        <w:rPr>
+          <w:sz w:val="24"/>
+          <w:szCs w:val="24"/>
+        </w:rPr>
+        <w:t>Agreed on showing past memories once more in the conclusion area leading to the end of the game</w:t>
+      </w:r>
+    </w:p>
+    <w:p>
+      <w:pPr>
+        <w:pStyle w:val="Listenabsatz"/>
+        <w:numPr>
+          <w:ilvl w:val="0"/>
+          <w:numId w:val="1"/>
+        </w:numPr>
+        <w:rPr>
+          <w:sz w:val="24"/>
+          <w:szCs w:val="24"/>
+        </w:rPr>
+      </w:pPr>
+      <w:r>
+        <w:rPr>
+          <w:sz w:val="24"/>
+          <w:szCs w:val="24"/>
+        </w:rPr>
+        <w:t>Compiled the most important information about the upcoming intermediate presentation</w:t>
+      </w:r>
+    </w:p>
+    <w:p>
+      <w:pPr>
+        <w:pStyle w:val="Listenabsatz"/>
+        <w:numPr>
+          <w:ilvl w:val="1"/>
+          <w:numId w:val="1"/>
+        </w:numPr>
+        <w:rPr>
+          <w:sz w:val="24"/>
+          <w:szCs w:val="24"/>
+        </w:rPr>
+      </w:pPr>
+      <w:r>
+        <w:rPr>
+          <w:sz w:val="24"/>
+          <w:szCs w:val="24"/>
+        </w:rPr>
+        <w:t>Date: Thursday, 27.06.19</w:t>
+      </w:r>
+    </w:p>
+    <w:p>
+      <w:pPr>
+        <w:pStyle w:val="Listenabsatz"/>
+        <w:numPr>
+          <w:ilvl w:val="1"/>
+          <w:numId w:val="1"/>
+        </w:numPr>
+        <w:rPr>
+          <w:sz w:val="24"/>
+          <w:szCs w:val="24"/>
+        </w:rPr>
+      </w:pPr>
+      <w:r>
+        <w:rPr>
+          <w:sz w:val="24"/>
+          <w:szCs w:val="24"/>
+        </w:rPr>
+        <w:t>Graded</w:t>
+      </w:r>
+    </w:p>
+    <w:p>
+      <w:pPr>
+        <w:pStyle w:val="Listenabsatz"/>
+        <w:numPr>
+          <w:ilvl w:val="1"/>
+          <w:numId w:val="1"/>
+        </w:numPr>
+        <w:rPr>
+          <w:sz w:val="24"/>
+          <w:szCs w:val="24"/>
+        </w:rPr>
+      </w:pPr>
+      <w:r>
+        <w:rPr>
+          <w:sz w:val="24"/>
+          <w:szCs w:val="24"/>
+        </w:rPr>
+        <w:t>10 minutes for the presentation again</w:t>
+      </w:r>
+    </w:p>
+    <w:p>
+      <w:pPr>
+        <w:pStyle w:val="Listenabsatz"/>
+        <w:numPr>
+          <w:ilvl w:val="1"/>
+          <w:numId w:val="1"/>
+        </w:numPr>
+        <w:rPr>
+          <w:sz w:val="24"/>
+          <w:szCs w:val="24"/>
+        </w:rPr>
+      </w:pPr>
+      <w:r>
+        <w:rPr>
+          <w:sz w:val="24"/>
+          <w:szCs w:val="24"/>
+        </w:rPr>
+        <w:t>This time, a gameplay video of 2-5 minutes is required</w:t>
+      </w:r>
+    </w:p>
+    <w:p>
+      <w:pPr>
+        <w:pStyle w:val="Listenabsatz"/>
+        <w:numPr>
+          <w:ilvl w:val="1"/>
+          <w:numId w:val="1"/>
+        </w:numPr>
+        <w:rPr>
+          <w:sz w:val="24"/>
+          <w:szCs w:val="24"/>
+        </w:rPr>
+      </w:pPr>
+      <w:r>
+        <w:rPr>
+          <w:sz w:val="24"/>
+          <w:szCs w:val="24"/>
+        </w:rPr>
+        <w:t>Other deliverables: One Sheet Overview, updated GDD, updated presentation as PDF, gameplay video, demo</w:t>
+      </w:r>
+    </w:p>
+    <w:p>
+      <w:pPr>
+        <w:pStyle w:val="Listenabsatz"/>
+        <w:numPr>
+          <w:ilvl w:val="0"/>
+          <w:numId w:val="1"/>
+        </w:numPr>
+        <w:rPr>
+          <w:sz w:val="24"/>
+          <w:szCs w:val="24"/>
+        </w:rPr>
+      </w:pPr>
+      <w:r>
+        <w:rPr>
+          <w:sz w:val="24"/>
+          <w:szCs w:val="24"/>
+        </w:rPr>
+        <w:t>Discussed the basic structure we’re aiming for regarding the presentation</w:t>
+      </w:r>
+    </w:p>
+    <w:p>
+      <w:pPr>
+        <w:pStyle w:val="Listenabsatz"/>
+        <w:numPr>
+          <w:ilvl w:val="1"/>
+          <w:numId w:val="1"/>
+        </w:numPr>
+        <w:rPr>
+          <w:sz w:val="24"/>
+          <w:szCs w:val="24"/>
+        </w:rPr>
+      </w:pPr>
+      <w:r>
+        <w:rPr>
+          <w:sz w:val="24"/>
+          <w:szCs w:val="24"/>
+        </w:rPr>
+        <w:t>New aspects we need to include</w:t>
+      </w:r>
+    </w:p>
+    <w:p>
+      <w:pPr>
+        <w:pStyle w:val="Listenabsatz"/>
+        <w:numPr>
+          <w:ilvl w:val="2"/>
+          <w:numId w:val="1"/>
+        </w:numPr>
+        <w:rPr>
+          <w:sz w:val="24"/>
+          <w:szCs w:val="24"/>
+        </w:rPr>
+      </w:pPr>
+      <w:r>
+        <w:rPr>
+          <w:sz w:val="24"/>
+          <w:szCs w:val="24"/>
+        </w:rPr>
+        <w:t>Target audience</w:t>
+      </w:r>
+    </w:p>
+    <w:p>
+      <w:pPr>
+        <w:pStyle w:val="Listenabsatz"/>
+        <w:numPr>
+          <w:ilvl w:val="2"/>
+          <w:numId w:val="1"/>
+        </w:numPr>
+        <w:rPr>
+          <w:sz w:val="24"/>
+          <w:szCs w:val="24"/>
+        </w:rPr>
+      </w:pPr>
+      <w:r>
+        <w:rPr>
+          <w:sz w:val="24"/>
+          <w:szCs w:val="24"/>
+        </w:rPr>
+        <w:t>Project plan</w:t>
+      </w:r>
+    </w:p>
+    <w:p>
+      <w:pPr>
+        <w:pStyle w:val="Listenabsatz"/>
+        <w:numPr>
+          <w:ilvl w:val="2"/>
+          <w:numId w:val="1"/>
+        </w:numPr>
+        <w:rPr>
+          <w:sz w:val="24"/>
+          <w:szCs w:val="24"/>
+        </w:rPr>
+      </w:pPr>
+      <w:r>
+        <w:rPr>
+          <w:sz w:val="24"/>
+          <w:szCs w:val="24"/>
+        </w:rPr>
+        <w:t>Theme</w:t>
+      </w:r>
+    </w:p>
+    <w:p>
+      <w:pPr>
+        <w:pStyle w:val="Listenabsatz"/>
+        <w:numPr>
+          <w:ilvl w:val="2"/>
+          <w:numId w:val="1"/>
+        </w:numPr>
+        <w:rPr>
+          <w:sz w:val="24"/>
+          <w:szCs w:val="24"/>
+        </w:rPr>
+      </w:pPr>
+      <w:r>
+        <w:rPr>
+          <w:sz w:val="24"/>
+          <w:szCs w:val="24"/>
+        </w:rPr>
+        <w:t>Position in media history</w:t>
+      </w:r>
+    </w:p>
+    <w:p>
+      <w:pPr>
+        <w:pStyle w:val="Listenabsatz"/>
+        <w:numPr>
+          <w:ilvl w:val="1"/>
+          <w:numId w:val="1"/>
+        </w:numPr>
+        <w:rPr>
+          <w:sz w:val="24"/>
+          <w:szCs w:val="24"/>
+        </w:rPr>
+      </w:pPr>
+      <w:r>
+        <w:rPr>
+          <w:sz w:val="24"/>
+          <w:szCs w:val="24"/>
+        </w:rPr>
+        <w:t>7 main aspects that need to be covered</w:t>
+      </w:r>
+    </w:p>
+    <w:p>
+      <w:pPr>
+        <w:pStyle w:val="Listenabsatz"/>
+        <w:numPr>
+          <w:ilvl w:val="2"/>
+          <w:numId w:val="1"/>
+        </w:numPr>
+        <w:rPr>
+          <w:sz w:val="24"/>
+          <w:szCs w:val="24"/>
+        </w:rPr>
+      </w:pPr>
+      <w:r>
+        <w:rPr>
+          <w:sz w:val="24"/>
+          <w:szCs w:val="24"/>
+        </w:rPr>
+        <w:t>Basics (title, theme, platform, …)</w:t>
+      </w:r>
+    </w:p>
+    <w:p>
+      <w:pPr>
+        <w:pStyle w:val="Listenabsatz"/>
+        <w:numPr>
+          <w:ilvl w:val="3"/>
+          <w:numId w:val="1"/>
+        </w:numPr>
+        <w:rPr>
+          <w:sz w:val="24"/>
+          <w:szCs w:val="24"/>
+        </w:rPr>
+      </w:pPr>
+      <w:r>
+        <w:rPr>
+          <w:sz w:val="24"/>
+          <w:szCs w:val="24"/>
+        </w:rPr>
+        <w:t>Duration: 1:00</w:t>
+      </w:r>
+    </w:p>
+    <w:p>
+      <w:pPr>
+        <w:pStyle w:val="Listenabsatz"/>
+        <w:numPr>
+          <w:ilvl w:val="2"/>
+          <w:numId w:val="1"/>
+        </w:numPr>
+        <w:rPr>
+          <w:sz w:val="24"/>
+          <w:szCs w:val="24"/>
+        </w:rPr>
+      </w:pPr>
+      <w:r>
+        <w:rPr>
+          <w:sz w:val="24"/>
+          <w:szCs w:val="24"/>
+        </w:rPr>
+        <w:lastRenderedPageBreak/>
+        <w:t>Business (target audience and production plan)</w:t>
+      </w:r>
+    </w:p>
+    <w:p>
+      <w:pPr>
+        <w:pStyle w:val="Listenabsatz"/>
+        <w:numPr>
+          <w:ilvl w:val="3"/>
+          <w:numId w:val="1"/>
+        </w:numPr>
+        <w:rPr>
+          <w:sz w:val="24"/>
+          <w:szCs w:val="24"/>
+        </w:rPr>
+      </w:pPr>
+      <w:r>
+        <w:rPr>
+          <w:sz w:val="24"/>
+          <w:szCs w:val="24"/>
+        </w:rPr>
+        <w:t>Duration: 1:00</w:t>
+      </w:r>
+    </w:p>
+    <w:p>
+      <w:pPr>
+        <w:pStyle w:val="Listenabsatz"/>
+        <w:numPr>
+          <w:ilvl w:val="2"/>
+          <w:numId w:val="1"/>
+        </w:numPr>
+        <w:rPr>
+          <w:sz w:val="24"/>
+          <w:szCs w:val="24"/>
+        </w:rPr>
+      </w:pPr>
+      <w:r>
+        <w:rPr>
+          <w:sz w:val="24"/>
+          <w:szCs w:val="24"/>
+        </w:rPr>
+        <w:t>Design (gameplay and narrative)</w:t>
+      </w:r>
+    </w:p>
+    <w:p>
+      <w:pPr>
+        <w:pStyle w:val="Listenabsatz"/>
+        <w:numPr>
+          <w:ilvl w:val="3"/>
+          <w:numId w:val="1"/>
+        </w:numPr>
+        <w:rPr>
+          <w:sz w:val="24"/>
+          <w:szCs w:val="24"/>
+        </w:rPr>
+      </w:pPr>
+      <w:r>
+        <w:rPr>
+          <w:sz w:val="24"/>
+          <w:szCs w:val="24"/>
+        </w:rPr>
+        <w:t>Duration: 2:30</w:t>
+      </w:r>
+    </w:p>
+    <w:p>
+      <w:pPr>
+        <w:pStyle w:val="Listenabsatz"/>
+        <w:numPr>
+          <w:ilvl w:val="3"/>
+          <w:numId w:val="1"/>
+        </w:numPr>
+        <w:rPr>
+          <w:sz w:val="24"/>
+          <w:szCs w:val="24"/>
+        </w:rPr>
+      </w:pPr>
+      <w:r>
+        <w:rPr>
+          <w:sz w:val="24"/>
+          <w:szCs w:val="24"/>
+        </w:rPr>
+        <w:t>Generally, similar content to last presentation</w:t>
+      </w:r>
+    </w:p>
+    <w:p>
+      <w:pPr>
+        <w:pStyle w:val="Listenabsatz"/>
+        <w:numPr>
+          <w:ilvl w:val="3"/>
+          <w:numId w:val="1"/>
+        </w:numPr>
+        <w:rPr>
+          <w:sz w:val="24"/>
+          <w:szCs w:val="24"/>
+        </w:rPr>
+      </w:pPr>
+      <w:r>
+        <w:rPr>
+          <w:sz w:val="24"/>
+          <w:szCs w:val="24"/>
+        </w:rPr>
+        <w:t>This time, take another body part story as the example</w:t>
+      </w:r>
+    </w:p>
+    <w:p>
+      <w:pPr>
+        <w:pStyle w:val="Listenabsatz"/>
+        <w:numPr>
+          <w:ilvl w:val="2"/>
+          <w:numId w:val="1"/>
+        </w:numPr>
+        <w:rPr>
+          <w:sz w:val="24"/>
+          <w:szCs w:val="24"/>
+        </w:rPr>
+      </w:pPr>
+      <w:r>
+        <w:rPr>
+          <w:sz w:val="24"/>
+          <w:szCs w:val="24"/>
+        </w:rPr>
+        <w:t>Art (references, characters, environments)</w:t>
+      </w:r>
+    </w:p>
+    <w:p>
+      <w:pPr>
+        <w:pStyle w:val="Listenabsatz"/>
+        <w:numPr>
+          <w:ilvl w:val="3"/>
+          <w:numId w:val="1"/>
+        </w:numPr>
+        <w:rPr>
+          <w:sz w:val="24"/>
+          <w:szCs w:val="24"/>
+        </w:rPr>
+      </w:pPr>
+      <w:r>
+        <w:rPr>
+          <w:sz w:val="24"/>
+          <w:szCs w:val="24"/>
+        </w:rPr>
+        <w:t>Duration: 2:00</w:t>
+      </w:r>
+    </w:p>
+    <w:p>
+      <w:pPr>
+        <w:pStyle w:val="Listenabsatz"/>
+        <w:numPr>
+          <w:ilvl w:val="2"/>
+          <w:numId w:val="1"/>
+        </w:numPr>
+        <w:rPr>
+          <w:sz w:val="24"/>
+          <w:szCs w:val="24"/>
+        </w:rPr>
+      </w:pPr>
+      <w:r>
+        <w:rPr>
+          <w:sz w:val="24"/>
+          <w:szCs w:val="24"/>
+        </w:rPr>
+        <w:t>Programming (technical outline and system architecture)</w:t>
+      </w:r>
+    </w:p>
+    <w:p>
+      <w:pPr>
+        <w:pStyle w:val="Listenabsatz"/>
+        <w:numPr>
+          <w:ilvl w:val="3"/>
+          <w:numId w:val="1"/>
+        </w:numPr>
+        <w:rPr>
+          <w:sz w:val="24"/>
+          <w:szCs w:val="24"/>
+        </w:rPr>
+      </w:pPr>
+      <w:r>
+        <w:rPr>
+          <w:sz w:val="24"/>
+          <w:szCs w:val="24"/>
+        </w:rPr>
+        <w:t>Duration: 1:30</w:t>
+      </w:r>
+    </w:p>
+    <w:p>
+      <w:pPr>
+        <w:pStyle w:val="Listenabsatz"/>
+        <w:numPr>
+          <w:ilvl w:val="3"/>
+          <w:numId w:val="1"/>
+        </w:numPr>
+        <w:rPr>
+          <w:sz w:val="24"/>
+          <w:szCs w:val="24"/>
+        </w:rPr>
+      </w:pPr>
+      <w:r>
+        <w:rPr>
+          <w:sz w:val="24"/>
+          <w:szCs w:val="24"/>
+        </w:rPr>
+        <w:t>Mention the engine and tools again</w:t>
+      </w:r>
+    </w:p>
+    <w:p>
+      <w:pPr>
+        <w:pStyle w:val="Listenabsatz"/>
+        <w:numPr>
+          <w:ilvl w:val="3"/>
+          <w:numId w:val="1"/>
+        </w:numPr>
+        <w:rPr>
+          <w:sz w:val="24"/>
+          <w:szCs w:val="24"/>
+        </w:rPr>
+      </w:pPr>
+      <w:r>
+        <w:rPr>
+          <w:sz w:val="24"/>
+          <w:szCs w:val="24"/>
+        </w:rPr>
+        <w:t>Discard the “decoupled systems” and “technical debt” aspects</w:t>
+      </w:r>
+    </w:p>
+    <w:p>
+      <w:pPr>
+        <w:pStyle w:val="Listenabsatz"/>
+        <w:numPr>
+          <w:ilvl w:val="3"/>
+          <w:numId w:val="1"/>
+        </w:numPr>
+        <w:rPr>
+          <w:sz w:val="24"/>
+          <w:szCs w:val="24"/>
+        </w:rPr>
+      </w:pPr>
+      <w:r>
+        <w:rPr>
+          <w:sz w:val="24"/>
+          <w:szCs w:val="24"/>
+        </w:rPr>
+        <w:t>Instead, explain the visualized architecture of the abilities integration</w:t>
+      </w:r>
+    </w:p>
+    <w:p>
+      <w:pPr>
+        <w:pStyle w:val="Listenabsatz"/>
+        <w:numPr>
+          <w:ilvl w:val="2"/>
+          <w:numId w:val="1"/>
+        </w:numPr>
+        <w:rPr>
+          <w:sz w:val="24"/>
+          <w:szCs w:val="24"/>
+        </w:rPr>
+      </w:pPr>
+      <w:r>
+        <w:rPr>
+          <w:sz w:val="24"/>
+          <w:szCs w:val="24"/>
+        </w:rPr>
+        <w:t>Position in media history (main influences and trends)</w:t>
+      </w:r>
+    </w:p>
+    <w:p>
+      <w:pPr>
+        <w:pStyle w:val="Listenabsatz"/>
+        <w:numPr>
+          <w:ilvl w:val="3"/>
+          <w:numId w:val="1"/>
+        </w:numPr>
+        <w:rPr>
+          <w:sz w:val="24"/>
+          <w:szCs w:val="24"/>
+        </w:rPr>
+      </w:pPr>
+      <w:r>
+        <w:rPr>
+          <w:sz w:val="24"/>
+          <w:szCs w:val="24"/>
+        </w:rPr>
+        <w:t>Duration: 1:00</w:t>
+      </w:r>
+    </w:p>
+    <w:p>
+      <w:pPr>
+        <w:pStyle w:val="Listenabsatz"/>
+        <w:numPr>
+          <w:ilvl w:val="2"/>
+          <w:numId w:val="1"/>
+        </w:numPr>
+        <w:rPr>
+          <w:sz w:val="24"/>
+          <w:szCs w:val="24"/>
+        </w:rPr>
+      </w:pPr>
+      <w:r>
+        <w:rPr>
+          <w:sz w:val="24"/>
+          <w:szCs w:val="24"/>
+        </w:rPr>
+        <w:t>Gameplay video (high-impact, edited, in-game footage)</w:t>
+      </w:r>
+    </w:p>
+    <w:p>
+      <w:pPr>
+        <w:pStyle w:val="Listenabsatz"/>
+        <w:numPr>
+          <w:ilvl w:val="3"/>
+          <w:numId w:val="1"/>
+        </w:numPr>
+        <w:rPr>
+          <w:sz w:val="24"/>
+          <w:szCs w:val="24"/>
+        </w:rPr>
+      </w:pPr>
+      <w:r>
+        <w:rPr>
+          <w:sz w:val="24"/>
+          <w:szCs w:val="24"/>
+        </w:rPr>
+        <w:t>Duration: 1:00</w:t>
+      </w:r>
+    </w:p>
+    <w:p>
+      <w:pPr>
+        <w:pStyle w:val="Listenabsatz"/>
+        <w:numPr>
+          <w:ilvl w:val="3"/>
+          <w:numId w:val="1"/>
+        </w:numPr>
+        <w:rPr>
+          <w:sz w:val="24"/>
+          <w:szCs w:val="24"/>
+        </w:rPr>
+      </w:pPr>
+      <w:r>
+        <w:rPr>
+          <w:sz w:val="24"/>
+          <w:szCs w:val="24"/>
+        </w:rPr>
+        <w:t>Excerpt of the full gameplay video</w:t>
+      </w:r>
+    </w:p>
+    <w:p>
+      <w:pPr>
+        <w:pStyle w:val="Listenabsatz"/>
+        <w:numPr>
+          <w:ilvl w:val="0"/>
+          <w:numId w:val="1"/>
+        </w:numPr>
+        <w:rPr>
+          <w:sz w:val="24"/>
+          <w:szCs w:val="24"/>
+        </w:rPr>
+      </w:pPr>
+      <w:r>
+        <w:rPr>
+          <w:sz w:val="24"/>
+          <w:szCs w:val="24"/>
+        </w:rPr>
+        <w:t>Thought about the position of Fragments in media and games history</w:t>
+      </w:r>
+    </w:p>
+    <w:p>
+      <w:pPr>
+        <w:pStyle w:val="Listenabsatz"/>
+        <w:numPr>
+          <w:ilvl w:val="1"/>
+          <w:numId w:val="1"/>
+        </w:numPr>
+        <w:rPr>
+          <w:sz w:val="24"/>
+          <w:szCs w:val="24"/>
+        </w:rPr>
+      </w:pPr>
+      <w:r>
+        <w:rPr>
+          <w:sz w:val="24"/>
+          <w:szCs w:val="24"/>
+        </w:rPr>
+        <w:t>No single, dedicated works that the game is based on</w:t>
+      </w:r>
+    </w:p>
+    <w:p>
+      <w:pPr>
+        <w:pStyle w:val="Listenabsatz"/>
+        <w:numPr>
+          <w:ilvl w:val="1"/>
+          <w:numId w:val="1"/>
+        </w:numPr>
+        <w:rPr>
+          <w:sz w:val="24"/>
+          <w:szCs w:val="24"/>
+        </w:rPr>
+      </w:pPr>
+      <w:r>
+        <w:rPr>
+          <w:sz w:val="24"/>
+          <w:szCs w:val="24"/>
+        </w:rPr>
+        <w:t>Game follows certain modern trends</w:t>
+      </w:r>
+    </w:p>
+    <w:p>
+      <w:pPr>
+        <w:pStyle w:val="Listenabsatz"/>
+        <w:numPr>
+          <w:ilvl w:val="2"/>
+          <w:numId w:val="1"/>
+        </w:numPr>
+        <w:rPr>
+          <w:sz w:val="24"/>
+          <w:szCs w:val="24"/>
+        </w:rPr>
+      </w:pPr>
+      <w:r>
+        <w:rPr>
+          <w:sz w:val="24"/>
+          <w:szCs w:val="24"/>
+        </w:rPr>
+        <w:t>Games taking place in the protagonist’s mind (e.g. Gris, Psychonauts)</w:t>
+      </w:r>
+    </w:p>
+    <w:p>
+      <w:pPr>
+        <w:pStyle w:val="Listenabsatz"/>
+        <w:numPr>
+          <w:ilvl w:val="2"/>
+          <w:numId w:val="1"/>
+        </w:numPr>
+        <w:rPr>
+          <w:sz w:val="24"/>
+          <w:szCs w:val="24"/>
+        </w:rPr>
+      </w:pPr>
+      <w:r>
+        <w:rPr>
+          <w:sz w:val="24"/>
+          <w:szCs w:val="24"/>
+        </w:rPr>
+        <w:t>Media dealing with issues of mental health (e.g. Gris, Hellblade: Senua’s Sacrifice)</w:t>
+      </w:r>
+    </w:p>
+    <w:p>
+      <w:pPr>
+        <w:pStyle w:val="Listenabsatz"/>
+        <w:numPr>
+          <w:ilvl w:val="2"/>
+          <w:numId w:val="1"/>
+        </w:numPr>
+        <w:rPr>
+          <w:sz w:val="24"/>
+          <w:szCs w:val="24"/>
+        </w:rPr>
+      </w:pPr>
+      <w:r>
+        <w:rPr>
+          <w:sz w:val="24"/>
+          <w:szCs w:val="24"/>
+        </w:rPr>
+        <w:t>Media about self-acceptance (e.g. Celeste, Getting Over It)</w:t>
+      </w:r>
+    </w:p>
+    <w:p>
+      <w:pPr>
+        <w:pStyle w:val="Listenabsatz"/>
+        <w:numPr>
+          <w:ilvl w:val="2"/>
+          <w:numId w:val="1"/>
+        </w:numPr>
+        <w:rPr>
+          <w:sz w:val="24"/>
+          <w:szCs w:val="24"/>
+        </w:rPr>
+      </w:pPr>
+      <w:r>
+        <w:rPr>
+          <w:sz w:val="24"/>
+          <w:szCs w:val="24"/>
+        </w:rPr>
+        <w:t>Games relying almost entirely on implicit storytelling (e.g. Beyond Eyes, The Unfinished Swamp)</w:t>
+      </w:r>
+    </w:p>
+    <w:p>
+      <w:pPr>
+        <w:pStyle w:val="Listenabsatz"/>
+        <w:numPr>
+          <w:ilvl w:val="0"/>
+          <w:numId w:val="1"/>
+        </w:numPr>
+        <w:rPr>
+          <w:sz w:val="24"/>
+          <w:szCs w:val="24"/>
+        </w:rPr>
+      </w:pPr>
+      <w:r>
+        <w:rPr>
+          <w:sz w:val="24"/>
+          <w:szCs w:val="24"/>
+        </w:rPr>
+        <w:t>Defined the content of the gameplay video</w:t>
+      </w:r>
+    </w:p>
+    <w:p>
+      <w:pPr>
+        <w:pStyle w:val="Listenabsatz"/>
+        <w:numPr>
+          <w:ilvl w:val="1"/>
+          <w:numId w:val="1"/>
+        </w:numPr>
+        <w:rPr>
+          <w:sz w:val="24"/>
+          <w:szCs w:val="24"/>
+        </w:rPr>
+      </w:pPr>
+      <w:r>
+        <w:rPr>
+          <w:sz w:val="24"/>
+          <w:szCs w:val="24"/>
+        </w:rPr>
+        <w:t>Gameplay starts in the HUB area</w:t>
+      </w:r>
+    </w:p>
+    <w:p>
+      <w:pPr>
+        <w:pStyle w:val="Listenabsatz"/>
+        <w:numPr>
+          <w:ilvl w:val="1"/>
+          <w:numId w:val="1"/>
+        </w:numPr>
+        <w:rPr>
+          <w:sz w:val="24"/>
+          <w:szCs w:val="24"/>
+        </w:rPr>
+      </w:pPr>
+      <w:r>
+        <w:rPr>
+          <w:sz w:val="24"/>
+          <w:szCs w:val="24"/>
+        </w:rPr>
+        <w:t>Character is already fully assembled</w:t>
+      </w:r>
+    </w:p>
+    <w:p>
+      <w:pPr>
+        <w:pStyle w:val="Listenabsatz"/>
+        <w:numPr>
+          <w:ilvl w:val="1"/>
+          <w:numId w:val="1"/>
+        </w:numPr>
+        <w:rPr>
+          <w:sz w:val="24"/>
+          <w:szCs w:val="24"/>
+        </w:rPr>
+      </w:pPr>
+      <w:r>
+        <w:rPr>
+          <w:sz w:val="24"/>
+          <w:szCs w:val="24"/>
+        </w:rPr>
+        <w:t>All abilities are available</w:t>
+      </w:r>
+    </w:p>
+    <w:p>
+      <w:pPr>
+        <w:pStyle w:val="Listenabsatz"/>
+        <w:numPr>
+          <w:ilvl w:val="1"/>
+          <w:numId w:val="1"/>
+        </w:numPr>
+        <w:rPr>
+          <w:sz w:val="24"/>
+          <w:szCs w:val="24"/>
+        </w:rPr>
+      </w:pPr>
+      <w:r>
+        <w:rPr>
+          <w:sz w:val="24"/>
+          <w:szCs w:val="24"/>
+        </w:rPr>
+        <w:t>Video ends at the end of the conclusion section connected to the HUB</w:t>
+      </w:r>
+    </w:p>
+    <w:p>
+      <w:pPr>
+        <w:pStyle w:val="Listenabsatz"/>
+        <w:numPr>
+          <w:ilvl w:val="1"/>
+          <w:numId w:val="1"/>
+        </w:numPr>
+        <w:rPr>
+          <w:sz w:val="24"/>
+          <w:szCs w:val="24"/>
+        </w:rPr>
+      </w:pPr>
+      <w:r>
+        <w:rPr>
+          <w:sz w:val="24"/>
+          <w:szCs w:val="24"/>
+        </w:rPr>
+        <w:t>Key memories of the past areas are shown</w:t>
+      </w:r>
+    </w:p>
+    <w:p>
+      <w:pPr>
+        <w:pStyle w:val="Listenabsatz"/>
+        <w:numPr>
+          <w:ilvl w:val="0"/>
+          <w:numId w:val="1"/>
+        </w:numPr>
+        <w:rPr>
+          <w:sz w:val="24"/>
+          <w:szCs w:val="24"/>
+        </w:rPr>
+      </w:pPr>
+      <w:r>
+        <w:rPr>
+          <w:sz w:val="24"/>
+          <w:szCs w:val="24"/>
+        </w:rPr>
+        <w:t>Talked about the environmental design of the HUB</w:t>
+      </w:r>
+    </w:p>
+    <w:p>
+      <w:pPr>
+        <w:pStyle w:val="Listenabsatz"/>
+        <w:numPr>
+          <w:ilvl w:val="1"/>
+          <w:numId w:val="1"/>
+        </w:numPr>
+        <w:rPr>
+          <w:sz w:val="24"/>
+          <w:szCs w:val="24"/>
+        </w:rPr>
+      </w:pPr>
+      <w:r>
+        <w:rPr>
+          <w:sz w:val="24"/>
+          <w:szCs w:val="24"/>
+        </w:rPr>
+        <w:t>Is it floating?</w:t>
+      </w:r>
+    </w:p>
+    <w:p>
+      <w:pPr>
+        <w:pStyle w:val="Listenabsatz"/>
+        <w:numPr>
+          <w:ilvl w:val="1"/>
+          <w:numId w:val="1"/>
+        </w:numPr>
+        <w:rPr>
+          <w:sz w:val="24"/>
+          <w:szCs w:val="24"/>
+        </w:rPr>
+      </w:pPr>
+      <w:r>
+        <w:rPr>
+          <w:sz w:val="24"/>
+          <w:szCs w:val="24"/>
+        </w:rPr>
+        <w:t>Can we use the landscape tool?</w:t>
+      </w:r>
+    </w:p>
+    <w:p>
+      <w:pPr>
+        <w:pStyle w:val="Listenabsatz"/>
+        <w:numPr>
+          <w:ilvl w:val="1"/>
+          <w:numId w:val="1"/>
+        </w:numPr>
+        <w:rPr>
+          <w:sz w:val="24"/>
+          <w:szCs w:val="24"/>
+        </w:rPr>
+      </w:pPr>
+      <w:r>
+        <w:rPr>
+          <w:sz w:val="24"/>
+          <w:szCs w:val="24"/>
+        </w:rPr>
+        <w:t>If it’s floating, how do we do walls?</w:t>
+      </w:r>
+    </w:p>
+    <w:p>
+      <w:pPr>
+        <w:pStyle w:val="Listenabsatz"/>
+        <w:numPr>
+          <w:ilvl w:val="1"/>
+          <w:numId w:val="1"/>
+        </w:numPr>
+        <w:rPr>
+          <w:sz w:val="24"/>
+          <w:szCs w:val="24"/>
+        </w:rPr>
+      </w:pPr>
+      <w:r>
+        <w:rPr>
+          <w:sz w:val="24"/>
+          <w:szCs w:val="24"/>
+        </w:rPr>
+        <w:t>Can we block ways by placing walls of individual rocks maybe?</w:t>
+      </w:r>
+    </w:p>
+    <w:p>
+      <w:pPr>
+        <w:pStyle w:val="Listenabsatz"/>
+        <w:numPr>
+          <w:ilvl w:val="0"/>
+          <w:numId w:val="1"/>
+        </w:numPr>
+        <w:rPr>
+          <w:sz w:val="24"/>
+          <w:szCs w:val="24"/>
+        </w:rPr>
+      </w:pPr>
+      <w:r>
+        <w:rPr>
+          <w:sz w:val="24"/>
+          <w:szCs w:val="24"/>
+        </w:rPr>
+        <w:t>Defined the most important tasks for the upcoming deliverables and assigned them to the team members</w:t>
+      </w:r>
+    </w:p>
+    <w:p>
+      <w:pPr>
+        <w:pStyle w:val="Listenabsatz"/>
+        <w:numPr>
+          <w:ilvl w:val="1"/>
+          <w:numId w:val="1"/>
+        </w:numPr>
+        <w:rPr>
+          <w:sz w:val="24"/>
+          <w:szCs w:val="24"/>
+        </w:rPr>
+      </w:pPr>
+      <w:r>
+        <w:rPr>
+          <w:sz w:val="24"/>
+          <w:szCs w:val="24"/>
+        </w:rPr>
+        <w:t>Daniel</w:t>
+      </w:r>
+    </w:p>
+    <w:p>
+      <w:pPr>
+        <w:pStyle w:val="Listenabsatz"/>
+        <w:numPr>
+          <w:ilvl w:val="2"/>
+          <w:numId w:val="1"/>
+        </w:numPr>
+        <w:rPr>
+          <w:sz w:val="24"/>
+          <w:szCs w:val="24"/>
+        </w:rPr>
+      </w:pPr>
+      <w:r>
+        <w:rPr>
+          <w:sz w:val="24"/>
+          <w:szCs w:val="24"/>
+        </w:rPr>
+        <w:t>Model the area doors</w:t>
+      </w:r>
+    </w:p>
+    <w:p>
+      <w:pPr>
+        <w:pStyle w:val="Listenabsatz"/>
+        <w:numPr>
+          <w:ilvl w:val="2"/>
+          <w:numId w:val="1"/>
+        </w:numPr>
+        <w:rPr>
+          <w:sz w:val="24"/>
+          <w:szCs w:val="24"/>
+        </w:rPr>
+      </w:pPr>
+      <w:r>
+        <w:rPr>
+          <w:sz w:val="24"/>
+          <w:szCs w:val="24"/>
+        </w:rPr>
+        <w:t>Model platforms, pillars, and rocks that can be reused</w:t>
+      </w:r>
+    </w:p>
+    <w:p>
+      <w:pPr>
+        <w:pStyle w:val="Listenabsatz"/>
+        <w:numPr>
+          <w:ilvl w:val="1"/>
+          <w:numId w:val="1"/>
+        </w:numPr>
+        <w:rPr>
+          <w:sz w:val="24"/>
+          <w:szCs w:val="24"/>
+        </w:rPr>
+      </w:pPr>
+      <w:r>
+        <w:rPr>
+          <w:sz w:val="24"/>
+          <w:szCs w:val="24"/>
+        </w:rPr>
+        <w:lastRenderedPageBreak/>
+        <w:t>Thiago</w:t>
+      </w:r>
+    </w:p>
+    <w:p>
+      <w:pPr>
+        <w:pStyle w:val="Listenabsatz"/>
+        <w:numPr>
+          <w:ilvl w:val="2"/>
+          <w:numId w:val="1"/>
+        </w:numPr>
+        <w:rPr>
+          <w:sz w:val="24"/>
+          <w:szCs w:val="24"/>
+        </w:rPr>
+      </w:pPr>
+      <w:r>
+        <w:rPr>
+          <w:sz w:val="24"/>
+          <w:szCs w:val="24"/>
+        </w:rPr>
+        <w:t>Fine-tune all abilities in collaboration with a designer</w:t>
+      </w:r>
+    </w:p>
+    <w:p>
+      <w:pPr>
+        <w:pStyle w:val="Listenabsatz"/>
+        <w:numPr>
+          <w:ilvl w:val="2"/>
+          <w:numId w:val="1"/>
+        </w:numPr>
+        <w:rPr>
+          <w:sz w:val="24"/>
+          <w:szCs w:val="24"/>
+        </w:rPr>
+      </w:pPr>
+      <w:r>
+        <w:rPr>
+          <w:sz w:val="24"/>
+          <w:szCs w:val="24"/>
+        </w:rPr>
+        <w:t>Program constant adjustment of the character to the slope they’re walking on</w:t>
+      </w:r>
+    </w:p>
+    <w:p>
+      <w:pPr>
+        <w:pStyle w:val="Listenabsatz"/>
+        <w:numPr>
+          <w:ilvl w:val="1"/>
+          <w:numId w:val="1"/>
+        </w:numPr>
+        <w:rPr>
+          <w:sz w:val="24"/>
+          <w:szCs w:val="24"/>
+        </w:rPr>
+      </w:pPr>
+      <w:r>
+        <w:rPr>
+          <w:sz w:val="24"/>
+          <w:szCs w:val="24"/>
+        </w:rPr>
+        <w:t>Trix</w:t>
+      </w:r>
+    </w:p>
+    <w:p>
+      <w:pPr>
+        <w:pStyle w:val="Listenabsatz"/>
+        <w:numPr>
+          <w:ilvl w:val="2"/>
+          <w:numId w:val="1"/>
+        </w:numPr>
+        <w:rPr>
+          <w:sz w:val="24"/>
+          <w:szCs w:val="24"/>
+        </w:rPr>
+      </w:pPr>
+      <w:r>
+        <w:rPr>
+          <w:sz w:val="24"/>
+          <w:szCs w:val="24"/>
+        </w:rPr>
+        <w:t xml:space="preserve">Provide </w:t>
+      </w:r>
+      <w:r>
+        <w:rPr>
+          <w:sz w:val="24"/>
+          <w:szCs w:val="24"/>
+        </w:rPr>
+        <w:t>modeling references for the doors</w:t>
+      </w:r>
+    </w:p>
+    <w:p>
+      <w:pPr>
+        <w:pStyle w:val="Listenabsatz"/>
+        <w:numPr>
+          <w:ilvl w:val="2"/>
+          <w:numId w:val="1"/>
+        </w:numPr>
+        <w:rPr>
+          <w:sz w:val="24"/>
+          <w:szCs w:val="24"/>
+        </w:rPr>
+      </w:pPr>
+      <w:r>
+        <w:rPr>
+          <w:sz w:val="24"/>
+          <w:szCs w:val="24"/>
+        </w:rPr>
+        <w:t>Draw the final versions of the key memories for the conclusion area</w:t>
+      </w:r>
+    </w:p>
+    <w:p>
+      <w:pPr>
+        <w:pStyle w:val="Listenabsatz"/>
+        <w:numPr>
+          <w:ilvl w:val="2"/>
+          <w:numId w:val="1"/>
+        </w:numPr>
+        <w:rPr>
+          <w:sz w:val="24"/>
+          <w:szCs w:val="24"/>
+        </w:rPr>
+      </w:pPr>
+      <w:r>
+        <w:rPr>
+          <w:sz w:val="24"/>
+          <w:szCs w:val="24"/>
+        </w:rPr>
+        <w:t>Adjust the story board based on the team’s input</w:t>
+      </w:r>
+    </w:p>
+    <w:p>
+      <w:pPr>
+        <w:pStyle w:val="Listenabsatz"/>
+        <w:numPr>
+          <w:ilvl w:val="1"/>
+          <w:numId w:val="1"/>
+        </w:numPr>
+        <w:rPr>
+          <w:sz w:val="24"/>
+          <w:szCs w:val="24"/>
+        </w:rPr>
+      </w:pPr>
+      <w:r>
+        <w:rPr>
+          <w:sz w:val="24"/>
+          <w:szCs w:val="24"/>
+        </w:rPr>
+        <w:t>Alex</w:t>
+      </w:r>
+    </w:p>
+    <w:p>
+      <w:pPr>
+        <w:pStyle w:val="Listenabsatz"/>
+        <w:numPr>
+          <w:ilvl w:val="2"/>
+          <w:numId w:val="1"/>
+        </w:numPr>
+        <w:rPr>
+          <w:sz w:val="24"/>
+          <w:szCs w:val="24"/>
+        </w:rPr>
+      </w:pPr>
+      <w:r>
+        <w:rPr>
+          <w:sz w:val="24"/>
+          <w:szCs w:val="24"/>
+        </w:rPr>
+        <w:t>Finish the main character model</w:t>
+      </w:r>
+    </w:p>
+    <w:p>
+      <w:pPr>
+        <w:pStyle w:val="Listenabsatz"/>
+        <w:numPr>
+          <w:ilvl w:val="2"/>
+          <w:numId w:val="1"/>
+        </w:numPr>
+        <w:rPr>
+          <w:sz w:val="24"/>
+          <w:szCs w:val="24"/>
+        </w:rPr>
+      </w:pPr>
+      <w:r>
+        <w:rPr>
+          <w:sz w:val="24"/>
+          <w:szCs w:val="24"/>
+        </w:rPr>
+        <w:t>Create an idle animation</w:t>
+      </w:r>
+    </w:p>
+    <w:p>
+      <w:pPr>
+        <w:pStyle w:val="Listenabsatz"/>
+        <w:numPr>
+          <w:ilvl w:val="2"/>
+          <w:numId w:val="1"/>
+        </w:numPr>
+        <w:rPr>
+          <w:sz w:val="24"/>
+          <w:szCs w:val="24"/>
+        </w:rPr>
+      </w:pPr>
+      <w:r>
+        <w:rPr>
+          <w:sz w:val="24"/>
+          <w:szCs w:val="24"/>
+        </w:rPr>
+        <w:t>Create a running animation</w:t>
+      </w:r>
+    </w:p>
+    <w:p>
+      <w:pPr>
+        <w:pStyle w:val="Listenabsatz"/>
+        <w:numPr>
+          <w:ilvl w:val="1"/>
+          <w:numId w:val="1"/>
+        </w:numPr>
+        <w:rPr>
+          <w:sz w:val="24"/>
+          <w:szCs w:val="24"/>
+        </w:rPr>
+      </w:pPr>
+      <w:r>
+        <w:rPr>
+          <w:sz w:val="24"/>
+          <w:szCs w:val="24"/>
+        </w:rPr>
+        <w:t>Lars</w:t>
+      </w:r>
+    </w:p>
+    <w:p>
+      <w:pPr>
+        <w:pStyle w:val="Listenabsatz"/>
+        <w:numPr>
+          <w:ilvl w:val="2"/>
+          <w:numId w:val="1"/>
+        </w:numPr>
+        <w:rPr>
+          <w:sz w:val="24"/>
+          <w:szCs w:val="24"/>
+        </w:rPr>
+      </w:pPr>
+      <w:r>
+        <w:rPr>
+          <w:sz w:val="24"/>
+          <w:szCs w:val="24"/>
+        </w:rPr>
+        <w:t>Fine-tune the hook shot</w:t>
+      </w:r>
+    </w:p>
+    <w:p>
+      <w:pPr>
+        <w:pStyle w:val="Listenabsatz"/>
+        <w:numPr>
+          <w:ilvl w:val="2"/>
+          <w:numId w:val="1"/>
+        </w:numPr>
+        <w:rPr>
+          <w:sz w:val="24"/>
+          <w:szCs w:val="24"/>
+        </w:rPr>
+      </w:pPr>
+      <w:r>
+        <w:rPr>
+          <w:sz w:val="24"/>
+          <w:szCs w:val="24"/>
+        </w:rPr>
+        <w:t>Help Thiago with the fine-tuning of the other abilities</w:t>
+      </w:r>
+    </w:p>
+    <w:p>
+      <w:pPr>
+        <w:pStyle w:val="Listenabsatz"/>
+        <w:numPr>
+          <w:ilvl w:val="2"/>
+          <w:numId w:val="1"/>
+        </w:numPr>
+        <w:rPr>
+          <w:sz w:val="24"/>
+          <w:szCs w:val="24"/>
+        </w:rPr>
+      </w:pPr>
+      <w:r>
+        <w:rPr>
+          <w:sz w:val="24"/>
+          <w:szCs w:val="24"/>
+        </w:rPr>
+        <w:t>Finish greybox layout of the HUB (e.g. adding walls and a way back from area 3)</w:t>
+      </w:r>
+    </w:p>
+    <w:p>
+      <w:pPr>
+        <w:pStyle w:val="Listenabsatz"/>
+        <w:numPr>
+          <w:ilvl w:val="2"/>
+          <w:numId w:val="1"/>
+        </w:numPr>
+        <w:rPr>
+          <w:sz w:val="24"/>
+          <w:szCs w:val="24"/>
+        </w:rPr>
+      </w:pPr>
+      <w:r>
+        <w:rPr>
+          <w:sz w:val="24"/>
+          <w:szCs w:val="24"/>
+        </w:rPr>
+        <w:t>Work on the intermediate presentation</w:t>
+      </w:r>
+    </w:p>
+    <w:p>
+      <w:pPr>
+        <w:pStyle w:val="Listenabsatz"/>
+        <w:numPr>
+          <w:ilvl w:val="2"/>
+          <w:numId w:val="1"/>
+        </w:numPr>
+        <w:rPr>
+          <w:sz w:val="24"/>
+          <w:szCs w:val="24"/>
+        </w:rPr>
+      </w:pPr>
+      <w:r>
+        <w:rPr>
+          <w:sz w:val="24"/>
+          <w:szCs w:val="24"/>
+        </w:rPr>
+        <w:t>Playtest the areas for the gameplay video and adjust them accordingly</w:t>
+      </w:r>
+    </w:p>
+    <w:p>
+      <w:pPr>
+        <w:pStyle w:val="Listenabsatz"/>
+        <w:numPr>
+          <w:ilvl w:val="2"/>
+          <w:numId w:val="1"/>
+        </w:numPr>
+        <w:rPr>
+          <w:sz w:val="24"/>
+          <w:szCs w:val="24"/>
+        </w:rPr>
+      </w:pPr>
+      <w:r>
+        <w:rPr>
+          <w:sz w:val="24"/>
+          <w:szCs w:val="24"/>
+        </w:rPr>
+        <w:t>Plan and cut the gameplay video</w:t>
+      </w:r>
+    </w:p>
+    <w:p>
+      <w:pPr>
+        <w:pStyle w:val="Listenabsatz"/>
+        <w:numPr>
+          <w:ilvl w:val="2"/>
+          <w:numId w:val="1"/>
+        </w:numPr>
+        <w:rPr>
+          <w:sz w:val="24"/>
+          <w:szCs w:val="24"/>
+        </w:rPr>
+      </w:pPr>
+      <w:r>
+        <w:rPr>
+          <w:sz w:val="24"/>
+          <w:szCs w:val="24"/>
+        </w:rPr>
+        <w:t>If there’s time, start with the saving and loading system</w:t>
+      </w:r>
       <w:bookmarkStart w:id="0" w:name="_GoBack"/>
       <w:bookmarkEnd w:id="0"/>
-    </w:p>
-    <w:p>
-      <w:pPr>
-        <w:rPr>
-          <w:sz w:val="24"/>
-          <w:szCs w:val="24"/>
-        </w:rPr>
-      </w:pPr>
     </w:p>
     <w:sectPr>
       <w:pgSz w:w="11906" w:h="16838"/>
@@ -4063,7 +6918,7 @@
         <w:rFonts w:ascii="Symbol" w:hAnsi="Symbol" w:hint="default"/>
       </w:rPr>
     </w:lvl>
-    <w:lvl w:ilvl="4" w:tplc="04090003" w:tentative="1">
+    <w:lvl w:ilvl="4" w:tplc="04090003">
       <w:start w:val="1"/>
       <w:numFmt w:val="bullet"/>
       <w:lvlText w:val="o"/>

</xml_diff>

<commit_message>
Updated meeting protocols doc with discussed aspects from today's meeting
</commit_message>
<xml_diff>
--- a/Documentation/Meeting Protocols.docx
+++ b/Documentation/Meeting Protocols.docx
@@ -4003,15 +4003,7 @@
           <w:sz w:val="24"/>
           <w:szCs w:val="24"/>
         </w:rPr>
-        <w:t>1</w:t>
-      </w:r>
-      <w:r>
-        <w:rPr>
-          <w:b/>
-          <w:sz w:val="24"/>
-          <w:szCs w:val="24"/>
-        </w:rPr>
-        <w:t>8</w:t>
+        <w:t>18</w:t>
       </w:r>
       <w:r>
         <w:rPr>
@@ -6851,8 +6843,1592 @@
         </w:rPr>
         <w:t>If there’s time, start with the saving and loading system</w:t>
       </w:r>
+    </w:p>
+    <w:p>
+      <w:pPr>
+        <w:rPr>
+          <w:b/>
+          <w:sz w:val="24"/>
+          <w:szCs w:val="24"/>
+        </w:rPr>
+      </w:pPr>
+      <w:r>
+        <w:rPr>
+          <w:b/>
+          <w:sz w:val="24"/>
+          <w:szCs w:val="24"/>
+        </w:rPr>
+        <w:t>21</w:t>
+      </w:r>
+      <w:r>
+        <w:rPr>
+          <w:b/>
+          <w:sz w:val="24"/>
+          <w:szCs w:val="24"/>
+        </w:rPr>
+        <w:t xml:space="preserve">.06.19 – </w:t>
+      </w:r>
+      <w:r>
+        <w:rPr>
+          <w:b/>
+          <w:sz w:val="24"/>
+          <w:szCs w:val="24"/>
+        </w:rPr>
+        <w:t>8</w:t>
+      </w:r>
+      <w:r>
+        <w:rPr>
+          <w:b/>
+          <w:sz w:val="24"/>
+          <w:szCs w:val="24"/>
+          <w:vertAlign w:val="superscript"/>
+        </w:rPr>
+        <w:t>th</w:t>
+      </w:r>
+      <w:r>
+        <w:rPr>
+          <w:b/>
+          <w:sz w:val="24"/>
+          <w:szCs w:val="24"/>
+        </w:rPr>
+        <w:t xml:space="preserve"> Meeting</w:t>
+      </w:r>
+    </w:p>
+    <w:p>
+      <w:pPr>
+        <w:pStyle w:val="Listenabsatz"/>
+        <w:numPr>
+          <w:ilvl w:val="0"/>
+          <w:numId w:val="1"/>
+        </w:numPr>
+        <w:rPr>
+          <w:sz w:val="24"/>
+          <w:szCs w:val="24"/>
+        </w:rPr>
+      </w:pPr>
+      <w:r>
+        <w:rPr>
+          <w:sz w:val="24"/>
+          <w:szCs w:val="24"/>
+        </w:rPr>
+        <w:t>Reviewed rock meshes by Daniel</w:t>
+      </w:r>
+    </w:p>
+    <w:p>
+      <w:pPr>
+        <w:pStyle w:val="Listenabsatz"/>
+        <w:numPr>
+          <w:ilvl w:val="1"/>
+          <w:numId w:val="1"/>
+        </w:numPr>
+        <w:rPr>
+          <w:sz w:val="24"/>
+          <w:szCs w:val="24"/>
+        </w:rPr>
+      </w:pPr>
+      <w:r>
+        <w:rPr>
+          <w:sz w:val="24"/>
+          <w:szCs w:val="24"/>
+        </w:rPr>
+        <w:t>Right now, they’re too detailed</w:t>
+      </w:r>
+    </w:p>
+    <w:p>
+      <w:pPr>
+        <w:pStyle w:val="Listenabsatz"/>
+        <w:numPr>
+          <w:ilvl w:val="1"/>
+          <w:numId w:val="1"/>
+        </w:numPr>
+        <w:rPr>
+          <w:sz w:val="24"/>
+          <w:szCs w:val="24"/>
+        </w:rPr>
+      </w:pPr>
+      <w:r>
+        <w:rPr>
+          <w:sz w:val="24"/>
+          <w:szCs w:val="24"/>
+        </w:rPr>
+        <w:t>Contrast to e.g. the doors</w:t>
+      </w:r>
+    </w:p>
+    <w:p>
+      <w:pPr>
+        <w:pStyle w:val="Listenabsatz"/>
+        <w:numPr>
+          <w:ilvl w:val="1"/>
+          <w:numId w:val="1"/>
+        </w:numPr>
+        <w:rPr>
+          <w:sz w:val="24"/>
+          <w:szCs w:val="24"/>
+        </w:rPr>
+      </w:pPr>
+      <w:r>
+        <w:rPr>
+          <w:sz w:val="24"/>
+          <w:szCs w:val="24"/>
+        </w:rPr>
+        <w:t>Edges should be scaled down</w:t>
+      </w:r>
+    </w:p>
+    <w:p>
+      <w:pPr>
+        <w:pStyle w:val="Listenabsatz"/>
+        <w:numPr>
+          <w:ilvl w:val="1"/>
+          <w:numId w:val="1"/>
+        </w:numPr>
+        <w:rPr>
+          <w:sz w:val="24"/>
+          <w:szCs w:val="24"/>
+        </w:rPr>
+      </w:pPr>
+      <w:r>
+        <w:rPr>
+          <w:sz w:val="24"/>
+          <w:szCs w:val="24"/>
+        </w:rPr>
+        <w:t>Get rid of the rather complex textures</w:t>
+      </w:r>
+    </w:p>
+    <w:p>
+      <w:pPr>
+        <w:pStyle w:val="Listenabsatz"/>
+        <w:numPr>
+          <w:ilvl w:val="0"/>
+          <w:numId w:val="1"/>
+        </w:numPr>
+        <w:rPr>
+          <w:sz w:val="24"/>
+          <w:szCs w:val="24"/>
+        </w:rPr>
+      </w:pPr>
+      <w:r>
+        <w:rPr>
+          <w:sz w:val="24"/>
+          <w:szCs w:val="24"/>
+        </w:rPr>
+        <w:t>Looked at fractured doors by Daniel</w:t>
+      </w:r>
+    </w:p>
+    <w:p>
+      <w:pPr>
+        <w:pStyle w:val="Listenabsatz"/>
+        <w:numPr>
+          <w:ilvl w:val="1"/>
+          <w:numId w:val="1"/>
+        </w:numPr>
+        <w:rPr>
+          <w:sz w:val="24"/>
+          <w:szCs w:val="24"/>
+        </w:rPr>
+      </w:pPr>
+      <w:r>
+        <w:rPr>
+          <w:sz w:val="24"/>
+          <w:szCs w:val="24"/>
+        </w:rPr>
+        <w:t>Looked quite similar to the original concept</w:t>
+      </w:r>
+    </w:p>
+    <w:p>
+      <w:pPr>
+        <w:pStyle w:val="Listenabsatz"/>
+        <w:numPr>
+          <w:ilvl w:val="1"/>
+          <w:numId w:val="1"/>
+        </w:numPr>
+        <w:rPr>
+          <w:sz w:val="24"/>
+          <w:szCs w:val="24"/>
+        </w:rPr>
+      </w:pPr>
+      <w:r>
+        <w:rPr>
+          <w:sz w:val="24"/>
+          <w:szCs w:val="24"/>
+        </w:rPr>
+        <w:t>Not the most stable way of doing it in Maya</w:t>
+      </w:r>
+    </w:p>
+    <w:p>
+      <w:pPr>
+        <w:pStyle w:val="Listenabsatz"/>
+        <w:numPr>
+          <w:ilvl w:val="0"/>
+          <w:numId w:val="1"/>
+        </w:numPr>
+        <w:rPr>
+          <w:sz w:val="24"/>
+          <w:szCs w:val="24"/>
+        </w:rPr>
+      </w:pPr>
+      <w:r>
+        <w:rPr>
+          <w:sz w:val="24"/>
+          <w:szCs w:val="24"/>
+        </w:rPr>
+        <w:t>Reviewed skinned and rigged protagonist model</w:t>
+      </w:r>
+    </w:p>
+    <w:p>
+      <w:pPr>
+        <w:pStyle w:val="Listenabsatz"/>
+        <w:numPr>
+          <w:ilvl w:val="1"/>
+          <w:numId w:val="1"/>
+        </w:numPr>
+        <w:rPr>
+          <w:sz w:val="24"/>
+          <w:szCs w:val="24"/>
+        </w:rPr>
+      </w:pPr>
+      <w:r>
+        <w:rPr>
+          <w:sz w:val="24"/>
+          <w:szCs w:val="24"/>
+        </w:rPr>
+        <w:t>Looks really nice!</w:t>
+      </w:r>
+    </w:p>
+    <w:p>
+      <w:pPr>
+        <w:pStyle w:val="Listenabsatz"/>
+        <w:numPr>
+          <w:ilvl w:val="1"/>
+          <w:numId w:val="1"/>
+        </w:numPr>
+        <w:rPr>
+          <w:sz w:val="24"/>
+          <w:szCs w:val="24"/>
+        </w:rPr>
+      </w:pPr>
+      <w:r>
+        <w:rPr>
+          <w:sz w:val="24"/>
+          <w:szCs w:val="24"/>
+        </w:rPr>
+        <w:t>Set up a little test animation</w:t>
+      </w:r>
+    </w:p>
+    <w:p>
+      <w:pPr>
+        <w:pStyle w:val="Listenabsatz"/>
+        <w:numPr>
+          <w:ilvl w:val="1"/>
+          <w:numId w:val="1"/>
+        </w:numPr>
+        <w:rPr>
+          <w:sz w:val="24"/>
+          <w:szCs w:val="24"/>
+        </w:rPr>
+      </w:pPr>
+      <w:r>
+        <w:rPr>
+          <w:sz w:val="24"/>
+          <w:szCs w:val="24"/>
+        </w:rPr>
+        <w:t>Tried to export and import it into Unreal</w:t>
+      </w:r>
+    </w:p>
+    <w:p>
+      <w:pPr>
+        <w:pStyle w:val="Listenabsatz"/>
+        <w:numPr>
+          <w:ilvl w:val="1"/>
+          <w:numId w:val="1"/>
+        </w:numPr>
+        <w:rPr>
+          <w:sz w:val="24"/>
+          <w:szCs w:val="24"/>
+        </w:rPr>
+      </w:pPr>
+      <w:r>
+        <w:rPr>
+          <w:sz w:val="24"/>
+          <w:szCs w:val="24"/>
+        </w:rPr>
+        <w:t>Didn’t work, further investigation is needed</w:t>
+      </w:r>
+    </w:p>
+    <w:p>
+      <w:pPr>
+        <w:pStyle w:val="Listenabsatz"/>
+        <w:numPr>
+          <w:ilvl w:val="0"/>
+          <w:numId w:val="1"/>
+        </w:numPr>
+        <w:rPr>
+          <w:sz w:val="24"/>
+          <w:szCs w:val="24"/>
+        </w:rPr>
+      </w:pPr>
+      <w:r>
+        <w:rPr>
+          <w:sz w:val="24"/>
+          <w:szCs w:val="24"/>
+        </w:rPr>
+        <w:t>Discussed scope of the memory scenes for Trix</w:t>
+      </w:r>
+    </w:p>
+    <w:p>
+      <w:pPr>
+        <w:pStyle w:val="Listenabsatz"/>
+        <w:numPr>
+          <w:ilvl w:val="1"/>
+          <w:numId w:val="1"/>
+        </w:numPr>
+        <w:rPr>
+          <w:sz w:val="24"/>
+          <w:szCs w:val="24"/>
+        </w:rPr>
+      </w:pPr>
+      <w:r>
+        <w:rPr>
+          <w:sz w:val="24"/>
+          <w:szCs w:val="24"/>
+        </w:rPr>
+        <w:t>First one took 4 hours</w:t>
+      </w:r>
+    </w:p>
+    <w:p>
+      <w:pPr>
+        <w:pStyle w:val="Listenabsatz"/>
+        <w:numPr>
+          <w:ilvl w:val="1"/>
+          <w:numId w:val="1"/>
+        </w:numPr>
+        <w:rPr>
+          <w:sz w:val="24"/>
+          <w:szCs w:val="24"/>
+        </w:rPr>
+      </w:pPr>
+      <w:r>
+        <w:rPr>
+          <w:sz w:val="24"/>
+          <w:szCs w:val="24"/>
+        </w:rPr>
+        <w:t>For the demo, only one key scene per storyline should be done</w:t>
+      </w:r>
+    </w:p>
+    <w:p>
+      <w:pPr>
+        <w:pStyle w:val="Listenabsatz"/>
+        <w:numPr>
+          <w:ilvl w:val="1"/>
+          <w:numId w:val="1"/>
+        </w:numPr>
+        <w:rPr>
+          <w:sz w:val="24"/>
+          <w:szCs w:val="24"/>
+        </w:rPr>
+      </w:pPr>
+      <w:r>
+        <w:rPr>
+          <w:sz w:val="24"/>
+          <w:szCs w:val="24"/>
+        </w:rPr>
+        <w:t>Other images are not as complex as the one Trix started with</w:t>
+      </w:r>
+    </w:p>
+    <w:p>
+      <w:pPr>
+        <w:pStyle w:val="Listenabsatz"/>
+        <w:numPr>
+          <w:ilvl w:val="1"/>
+          <w:numId w:val="1"/>
+        </w:numPr>
+        <w:rPr>
+          <w:sz w:val="24"/>
+          <w:szCs w:val="24"/>
+        </w:rPr>
+      </w:pPr>
+      <w:r>
+        <w:rPr>
+          <w:sz w:val="24"/>
+          <w:szCs w:val="24"/>
+        </w:rPr>
+        <w:t>If it takes too long, shading needs to be simplified</w:t>
+      </w:r>
+    </w:p>
+    <w:p>
+      <w:pPr>
+        <w:pStyle w:val="Listenabsatz"/>
+        <w:numPr>
+          <w:ilvl w:val="0"/>
+          <w:numId w:val="1"/>
+        </w:numPr>
+        <w:rPr>
+          <w:sz w:val="24"/>
+          <w:szCs w:val="24"/>
+        </w:rPr>
+      </w:pPr>
+      <w:r>
+        <w:rPr>
+          <w:sz w:val="24"/>
+          <w:szCs w:val="24"/>
+        </w:rPr>
+        <w:t>Showed art progress to Alex</w:t>
+      </w:r>
+    </w:p>
+    <w:p>
+      <w:pPr>
+        <w:pStyle w:val="Listenabsatz"/>
+        <w:numPr>
+          <w:ilvl w:val="1"/>
+          <w:numId w:val="1"/>
+        </w:numPr>
+        <w:rPr>
+          <w:sz w:val="24"/>
+          <w:szCs w:val="24"/>
+        </w:rPr>
+      </w:pPr>
+      <w:r>
+        <w:rPr>
+          <w:sz w:val="24"/>
+          <w:szCs w:val="24"/>
+        </w:rPr>
+        <w:t>Team avatars</w:t>
+      </w:r>
+    </w:p>
+    <w:p>
+      <w:pPr>
+        <w:pStyle w:val="Listenabsatz"/>
+        <w:numPr>
+          <w:ilvl w:val="1"/>
+          <w:numId w:val="1"/>
+        </w:numPr>
+        <w:rPr>
+          <w:sz w:val="24"/>
+          <w:szCs w:val="24"/>
+        </w:rPr>
+      </w:pPr>
+      <w:r>
+        <w:rPr>
+          <w:sz w:val="24"/>
+          <w:szCs w:val="24"/>
+        </w:rPr>
+        <w:t>Story boards</w:t>
+      </w:r>
+    </w:p>
+    <w:p>
+      <w:pPr>
+        <w:pStyle w:val="Listenabsatz"/>
+        <w:numPr>
+          <w:ilvl w:val="1"/>
+          <w:numId w:val="1"/>
+        </w:numPr>
+        <w:rPr>
+          <w:sz w:val="24"/>
+          <w:szCs w:val="24"/>
+        </w:rPr>
+      </w:pPr>
+      <w:r>
+        <w:rPr>
+          <w:sz w:val="24"/>
+          <w:szCs w:val="24"/>
+        </w:rPr>
+        <w:t>Door concepts</w:t>
+      </w:r>
+    </w:p>
+    <w:p>
+      <w:pPr>
+        <w:pStyle w:val="Listenabsatz"/>
+        <w:numPr>
+          <w:ilvl w:val="0"/>
+          <w:numId w:val="1"/>
+        </w:numPr>
+        <w:rPr>
+          <w:sz w:val="24"/>
+          <w:szCs w:val="24"/>
+        </w:rPr>
+      </w:pPr>
+      <w:r>
+        <w:rPr>
+          <w:sz w:val="24"/>
+          <w:szCs w:val="24"/>
+        </w:rPr>
+        <w:lastRenderedPageBreak/>
+        <w:t>Reviewed final version of the leg memory scene</w:t>
+      </w:r>
+    </w:p>
+    <w:p>
+      <w:pPr>
+        <w:pStyle w:val="Listenabsatz"/>
+        <w:numPr>
+          <w:ilvl w:val="1"/>
+          <w:numId w:val="1"/>
+        </w:numPr>
+        <w:rPr>
+          <w:sz w:val="24"/>
+          <w:szCs w:val="24"/>
+        </w:rPr>
+      </w:pPr>
+      <w:r>
+        <w:rPr>
+          <w:sz w:val="24"/>
+          <w:szCs w:val="24"/>
+        </w:rPr>
+        <w:t>Keep the ?! for now</w:t>
+      </w:r>
+    </w:p>
+    <w:p>
+      <w:pPr>
+        <w:pStyle w:val="Listenabsatz"/>
+        <w:numPr>
+          <w:ilvl w:val="1"/>
+          <w:numId w:val="1"/>
+        </w:numPr>
+        <w:rPr>
+          <w:sz w:val="24"/>
+          <w:szCs w:val="24"/>
+        </w:rPr>
+      </w:pPr>
+      <w:r>
+        <w:rPr>
+          <w:sz w:val="24"/>
+          <w:szCs w:val="24"/>
+        </w:rPr>
+        <w:t>If no other scene needs something similar, we can always remove it later</w:t>
+      </w:r>
+    </w:p>
+    <w:p>
+      <w:pPr>
+        <w:pStyle w:val="Listenabsatz"/>
+        <w:numPr>
+          <w:ilvl w:val="0"/>
+          <w:numId w:val="1"/>
+        </w:numPr>
+        <w:rPr>
+          <w:sz w:val="24"/>
+          <w:szCs w:val="24"/>
+        </w:rPr>
+      </w:pPr>
+      <w:r>
+        <w:rPr>
+          <w:sz w:val="24"/>
+          <w:szCs w:val="24"/>
+        </w:rPr>
+        <w:t>Thought it would be nice to have another music theme for the conclusion area</w:t>
+      </w:r>
+    </w:p>
+    <w:p>
+      <w:pPr>
+        <w:pStyle w:val="Listenabsatz"/>
+        <w:numPr>
+          <w:ilvl w:val="1"/>
+          <w:numId w:val="1"/>
+        </w:numPr>
+        <w:rPr>
+          <w:sz w:val="24"/>
+          <w:szCs w:val="24"/>
+        </w:rPr>
+      </w:pPr>
+      <w:r>
+        <w:rPr>
+          <w:sz w:val="24"/>
+          <w:szCs w:val="24"/>
+        </w:rPr>
+        <w:t>Remix of the themes from other areas to ease the player out of the game</w:t>
+      </w:r>
+    </w:p>
+    <w:p>
+      <w:pPr>
+        <w:pStyle w:val="Listenabsatz"/>
+        <w:numPr>
+          <w:ilvl w:val="0"/>
+          <w:numId w:val="1"/>
+        </w:numPr>
+        <w:rPr>
+          <w:sz w:val="24"/>
+          <w:szCs w:val="24"/>
+        </w:rPr>
+      </w:pPr>
+      <w:r>
+        <w:rPr>
+          <w:sz w:val="24"/>
+          <w:szCs w:val="24"/>
+        </w:rPr>
+        <w:t>Sound effects are missing so far</w:t>
+      </w:r>
+    </w:p>
+    <w:p>
+      <w:pPr>
+        <w:pStyle w:val="Listenabsatz"/>
+        <w:numPr>
+          <w:ilvl w:val="1"/>
+          <w:numId w:val="1"/>
+        </w:numPr>
+        <w:rPr>
+          <w:sz w:val="24"/>
+          <w:szCs w:val="24"/>
+        </w:rPr>
+      </w:pPr>
+      <w:r>
+        <w:rPr>
+          <w:sz w:val="24"/>
+          <w:szCs w:val="24"/>
+        </w:rPr>
+        <w:t>Created a task for Daniel</w:t>
+      </w:r>
+    </w:p>
+    <w:p>
+      <w:pPr>
+        <w:pStyle w:val="Listenabsatz"/>
+        <w:numPr>
+          <w:ilvl w:val="0"/>
+          <w:numId w:val="1"/>
+        </w:numPr>
+        <w:rPr>
+          <w:sz w:val="24"/>
+          <w:szCs w:val="24"/>
+        </w:rPr>
+      </w:pPr>
+      <w:r>
+        <w:rPr>
+          <w:sz w:val="24"/>
+          <w:szCs w:val="24"/>
+        </w:rPr>
+        <w:t>Showed level 02 to Alex</w:t>
+      </w:r>
+    </w:p>
+    <w:p>
+      <w:pPr>
+        <w:pStyle w:val="Listenabsatz"/>
+        <w:numPr>
+          <w:ilvl w:val="1"/>
+          <w:numId w:val="1"/>
+        </w:numPr>
+        <w:rPr>
+          <w:sz w:val="24"/>
+          <w:szCs w:val="24"/>
+        </w:rPr>
+      </w:pPr>
+      <w:r>
+        <w:rPr>
+          <w:sz w:val="24"/>
+          <w:szCs w:val="24"/>
+        </w:rPr>
+        <w:t>Wall run labyrinth should be turned into office cubicles</w:t>
+      </w:r>
+    </w:p>
+    <w:p>
+      <w:pPr>
+        <w:pStyle w:val="Listenabsatz"/>
+        <w:numPr>
+          <w:ilvl w:val="1"/>
+          <w:numId w:val="1"/>
+        </w:numPr>
+        <w:rPr>
+          <w:sz w:val="24"/>
+          <w:szCs w:val="24"/>
+        </w:rPr>
+      </w:pPr>
+      <w:r>
+        <w:rPr>
+          <w:sz w:val="24"/>
+          <w:szCs w:val="24"/>
+        </w:rPr>
+        <w:t>Way up to the leisure object area should be shortened a little</w:t>
+      </w:r>
+    </w:p>
+    <w:p>
+      <w:pPr>
+        <w:pStyle w:val="Listenabsatz"/>
+        <w:numPr>
+          <w:ilvl w:val="0"/>
+          <w:numId w:val="1"/>
+        </w:numPr>
+        <w:rPr>
+          <w:sz w:val="24"/>
+          <w:szCs w:val="24"/>
+        </w:rPr>
+      </w:pPr>
+      <w:r>
+        <w:rPr>
+          <w:sz w:val="24"/>
+          <w:szCs w:val="24"/>
+        </w:rPr>
+        <w:t>Showed Alex the HUB area</w:t>
+      </w:r>
+    </w:p>
+    <w:p>
+      <w:pPr>
+        <w:pStyle w:val="Listenabsatz"/>
+        <w:numPr>
+          <w:ilvl w:val="1"/>
+          <w:numId w:val="1"/>
+        </w:numPr>
+        <w:rPr>
+          <w:sz w:val="24"/>
+          <w:szCs w:val="24"/>
+        </w:rPr>
+      </w:pPr>
+      <w:r>
+        <w:rPr>
+          <w:sz w:val="24"/>
+          <w:szCs w:val="24"/>
+        </w:rPr>
+        <w:t>APPROVED!</w:t>
+      </w:r>
+    </w:p>
+    <w:p>
+      <w:pPr>
+        <w:pStyle w:val="Listenabsatz"/>
+        <w:numPr>
+          <w:ilvl w:val="0"/>
+          <w:numId w:val="1"/>
+        </w:numPr>
+        <w:rPr>
+          <w:sz w:val="24"/>
+          <w:szCs w:val="24"/>
+        </w:rPr>
+      </w:pPr>
+      <w:r>
+        <w:rPr>
+          <w:sz w:val="24"/>
+          <w:szCs w:val="24"/>
+        </w:rPr>
+        <w:t>Went through the saving and loading system</w:t>
+      </w:r>
+    </w:p>
+    <w:p>
+      <w:pPr>
+        <w:pStyle w:val="Listenabsatz"/>
+        <w:numPr>
+          <w:ilvl w:val="1"/>
+          <w:numId w:val="1"/>
+        </w:numPr>
+        <w:rPr>
+          <w:sz w:val="24"/>
+          <w:szCs w:val="24"/>
+        </w:rPr>
+      </w:pPr>
+      <w:r>
+        <w:rPr>
+          <w:sz w:val="24"/>
+          <w:szCs w:val="24"/>
+        </w:rPr>
+        <w:t>Works well so far</w:t>
+      </w:r>
+    </w:p>
+    <w:p>
+      <w:pPr>
+        <w:pStyle w:val="Listenabsatz"/>
+        <w:numPr>
+          <w:ilvl w:val="0"/>
+          <w:numId w:val="1"/>
+        </w:numPr>
+        <w:rPr>
+          <w:sz w:val="24"/>
+          <w:szCs w:val="24"/>
+        </w:rPr>
+      </w:pPr>
+      <w:r>
+        <w:rPr>
+          <w:sz w:val="24"/>
+          <w:szCs w:val="24"/>
+        </w:rPr>
+        <w:t>Thiago explained some wall run experiments he worked on</w:t>
+      </w:r>
+    </w:p>
+    <w:p>
+      <w:pPr>
+        <w:pStyle w:val="Listenabsatz"/>
+        <w:numPr>
+          <w:ilvl w:val="1"/>
+          <w:numId w:val="1"/>
+        </w:numPr>
+        <w:rPr>
+          <w:sz w:val="24"/>
+          <w:szCs w:val="24"/>
+        </w:rPr>
+      </w:pPr>
+      <w:r>
+        <w:rPr>
+          <w:sz w:val="24"/>
+          <w:szCs w:val="24"/>
+        </w:rPr>
+        <w:t>New solution: Play around with the walkable floor angle of the character</w:t>
+      </w:r>
+    </w:p>
+    <w:p>
+      <w:pPr>
+        <w:pStyle w:val="Listenabsatz"/>
+        <w:numPr>
+          <w:ilvl w:val="0"/>
+          <w:numId w:val="1"/>
+        </w:numPr>
+        <w:rPr>
+          <w:sz w:val="24"/>
+          <w:szCs w:val="24"/>
+        </w:rPr>
+      </w:pPr>
+      <w:r>
+        <w:rPr>
+          <w:sz w:val="24"/>
+          <w:szCs w:val="24"/>
+        </w:rPr>
+        <w:t>Discussed the final title</w:t>
+      </w:r>
+    </w:p>
+    <w:p>
+      <w:pPr>
+        <w:pStyle w:val="Listenabsatz"/>
+        <w:numPr>
+          <w:ilvl w:val="1"/>
+          <w:numId w:val="1"/>
+        </w:numPr>
+        <w:rPr>
+          <w:sz w:val="24"/>
+          <w:szCs w:val="24"/>
+        </w:rPr>
+      </w:pPr>
+      <w:r>
+        <w:rPr>
+          <w:sz w:val="24"/>
+          <w:szCs w:val="24"/>
+        </w:rPr>
+        <w:t>Erased ones we didn’t like at all</w:t>
+      </w:r>
+    </w:p>
+    <w:p>
+      <w:pPr>
+        <w:pStyle w:val="Listenabsatz"/>
+        <w:numPr>
+          <w:ilvl w:val="1"/>
+          <w:numId w:val="1"/>
+        </w:numPr>
+        <w:rPr>
+          <w:sz w:val="24"/>
+          <w:szCs w:val="24"/>
+        </w:rPr>
+      </w:pPr>
+      <w:r>
+        <w:rPr>
+          <w:sz w:val="24"/>
+          <w:szCs w:val="24"/>
+        </w:rPr>
+        <w:t>8 finalists made it into a voting</w:t>
+      </w:r>
+    </w:p>
+    <w:p>
+      <w:pPr>
+        <w:pStyle w:val="Listenabsatz"/>
+        <w:numPr>
+          <w:ilvl w:val="1"/>
+          <w:numId w:val="1"/>
+        </w:numPr>
+        <w:rPr>
+          <w:sz w:val="24"/>
+          <w:szCs w:val="24"/>
+        </w:rPr>
+      </w:pPr>
+      <w:r>
+        <w:rPr>
+          <w:sz w:val="24"/>
+          <w:szCs w:val="24"/>
+        </w:rPr>
+        <w:t>“</w:t>
+      </w:r>
+      <w:r>
+        <w:rPr>
+          <w:b/>
+          <w:bCs/>
+          <w:sz w:val="24"/>
+          <w:szCs w:val="24"/>
+        </w:rPr>
+        <w:t>Asunder” won!</w:t>
+      </w:r>
+    </w:p>
+    <w:p>
+      <w:pPr>
+        <w:pStyle w:val="Listenabsatz"/>
+        <w:numPr>
+          <w:ilvl w:val="0"/>
+          <w:numId w:val="1"/>
+        </w:numPr>
+        <w:rPr>
+          <w:sz w:val="24"/>
+          <w:szCs w:val="24"/>
+        </w:rPr>
+      </w:pPr>
+      <w:r>
+        <w:rPr>
+          <w:sz w:val="24"/>
+          <w:szCs w:val="24"/>
+        </w:rPr>
+        <w:t>Decided</w:t>
+      </w:r>
+      <w:r>
+        <w:rPr>
+          <w:sz w:val="24"/>
+          <w:szCs w:val="24"/>
+        </w:rPr>
+        <w:t xml:space="preserve"> to ask Bernd for design mentoring, preferably on the 25</w:t>
+      </w:r>
+      <w:r>
+        <w:rPr>
+          <w:sz w:val="24"/>
+          <w:szCs w:val="24"/>
+          <w:vertAlign w:val="superscript"/>
+        </w:rPr>
+        <w:t>th</w:t>
+      </w:r>
+    </w:p>
+    <w:p>
+      <w:pPr>
+        <w:pStyle w:val="Listenabsatz"/>
+        <w:numPr>
+          <w:ilvl w:val="0"/>
+          <w:numId w:val="1"/>
+        </w:numPr>
+        <w:rPr>
+          <w:sz w:val="24"/>
+          <w:szCs w:val="24"/>
+        </w:rPr>
+      </w:pPr>
+      <w:r>
+        <w:rPr>
+          <w:sz w:val="24"/>
+          <w:szCs w:val="24"/>
+        </w:rPr>
+        <w:t>Decided to meet on Tuesday, 25.06.19</w:t>
+      </w:r>
+    </w:p>
+    <w:p>
+      <w:pPr>
+        <w:pStyle w:val="Listenabsatz"/>
+        <w:numPr>
+          <w:ilvl w:val="0"/>
+          <w:numId w:val="1"/>
+        </w:numPr>
+        <w:rPr>
+          <w:sz w:val="24"/>
+          <w:szCs w:val="24"/>
+        </w:rPr>
+      </w:pPr>
+      <w:r>
+        <w:rPr>
+          <w:sz w:val="24"/>
+          <w:szCs w:val="24"/>
+        </w:rPr>
+        <w:t>Listed assets needed for the gameplay demo by categories</w:t>
+      </w:r>
+    </w:p>
+    <w:p>
+      <w:pPr>
+        <w:pStyle w:val="Listenabsatz"/>
+        <w:numPr>
+          <w:ilvl w:val="1"/>
+          <w:numId w:val="1"/>
+        </w:numPr>
+        <w:rPr>
+          <w:sz w:val="24"/>
+          <w:szCs w:val="24"/>
+        </w:rPr>
+      </w:pPr>
+      <w:r>
+        <w:rPr>
+          <w:sz w:val="24"/>
+          <w:szCs w:val="24"/>
+        </w:rPr>
+        <w:t>Models</w:t>
+      </w:r>
+    </w:p>
+    <w:p>
+      <w:pPr>
+        <w:pStyle w:val="Listenabsatz"/>
+        <w:numPr>
+          <w:ilvl w:val="2"/>
+          <w:numId w:val="1"/>
+        </w:numPr>
+        <w:rPr>
+          <w:sz w:val="24"/>
+          <w:szCs w:val="24"/>
+        </w:rPr>
+      </w:pPr>
+      <w:r>
+        <w:rPr>
+          <w:sz w:val="24"/>
+          <w:szCs w:val="24"/>
+        </w:rPr>
+        <w:t>Pillars</w:t>
+      </w:r>
+    </w:p>
+    <w:p>
+      <w:pPr>
+        <w:pStyle w:val="Listenabsatz"/>
+        <w:numPr>
+          <w:ilvl w:val="2"/>
+          <w:numId w:val="1"/>
+        </w:numPr>
+        <w:rPr>
+          <w:sz w:val="24"/>
+          <w:szCs w:val="24"/>
+        </w:rPr>
+      </w:pPr>
+      <w:r>
+        <w:rPr>
+          <w:sz w:val="24"/>
+          <w:szCs w:val="24"/>
+        </w:rPr>
+        <w:t>Rock</w:t>
+      </w:r>
+    </w:p>
+    <w:p>
+      <w:pPr>
+        <w:pStyle w:val="Listenabsatz"/>
+        <w:numPr>
+          <w:ilvl w:val="2"/>
+          <w:numId w:val="1"/>
+        </w:numPr>
+        <w:rPr>
+          <w:sz w:val="24"/>
+          <w:szCs w:val="24"/>
+        </w:rPr>
+      </w:pPr>
+      <w:r>
+        <w:rPr>
+          <w:sz w:val="24"/>
+          <w:szCs w:val="24"/>
+        </w:rPr>
+        <w:t>Platforms</w:t>
+      </w:r>
+    </w:p>
+    <w:p>
+      <w:pPr>
+        <w:pStyle w:val="Listenabsatz"/>
+        <w:numPr>
+          <w:ilvl w:val="2"/>
+          <w:numId w:val="1"/>
+        </w:numPr>
+        <w:rPr>
+          <w:sz w:val="24"/>
+          <w:szCs w:val="24"/>
+        </w:rPr>
+      </w:pPr>
+      <w:r>
+        <w:rPr>
+          <w:sz w:val="24"/>
+          <w:szCs w:val="24"/>
+        </w:rPr>
+        <w:t>Arm statue</w:t>
+      </w:r>
+    </w:p>
+    <w:p>
+      <w:pPr>
+        <w:pStyle w:val="Listenabsatz"/>
+        <w:numPr>
+          <w:ilvl w:val="2"/>
+          <w:numId w:val="1"/>
+        </w:numPr>
+        <w:rPr>
+          <w:sz w:val="24"/>
+          <w:szCs w:val="24"/>
+        </w:rPr>
+      </w:pPr>
+      <w:r>
+        <w:rPr>
+          <w:sz w:val="24"/>
+          <w:szCs w:val="24"/>
+        </w:rPr>
+        <w:t>Stairs / ramp</w:t>
+      </w:r>
+    </w:p>
+    <w:p>
+      <w:pPr>
+        <w:pStyle w:val="Listenabsatz"/>
+        <w:numPr>
+          <w:ilvl w:val="2"/>
+          <w:numId w:val="1"/>
+        </w:numPr>
+        <w:rPr>
+          <w:sz w:val="24"/>
+          <w:szCs w:val="24"/>
+        </w:rPr>
+      </w:pPr>
+      <w:r>
+        <w:rPr>
+          <w:sz w:val="24"/>
+          <w:szCs w:val="24"/>
+        </w:rPr>
+        <w:t>Walls</w:t>
+      </w:r>
+    </w:p>
+    <w:p>
+      <w:pPr>
+        <w:pStyle w:val="Listenabsatz"/>
+        <w:numPr>
+          <w:ilvl w:val="2"/>
+          <w:numId w:val="1"/>
+        </w:numPr>
+        <w:rPr>
+          <w:sz w:val="24"/>
+          <w:szCs w:val="24"/>
+        </w:rPr>
+      </w:pPr>
+      <w:r>
+        <w:rPr>
+          <w:sz w:val="24"/>
+          <w:szCs w:val="24"/>
+        </w:rPr>
+        <w:t>Guitar</w:t>
+      </w:r>
+    </w:p>
+    <w:p>
+      <w:pPr>
+        <w:pStyle w:val="Listenabsatz"/>
+        <w:numPr>
+          <w:ilvl w:val="1"/>
+          <w:numId w:val="1"/>
+        </w:numPr>
+        <w:rPr>
+          <w:sz w:val="24"/>
+          <w:szCs w:val="24"/>
+        </w:rPr>
+      </w:pPr>
+      <w:r>
+        <w:rPr>
+          <w:sz w:val="24"/>
+          <w:szCs w:val="24"/>
+        </w:rPr>
+        <w:t>Particles</w:t>
+      </w:r>
+    </w:p>
+    <w:p>
+      <w:pPr>
+        <w:pStyle w:val="Listenabsatz"/>
+        <w:numPr>
+          <w:ilvl w:val="2"/>
+          <w:numId w:val="1"/>
+        </w:numPr>
+        <w:rPr>
+          <w:sz w:val="24"/>
+          <w:szCs w:val="24"/>
+        </w:rPr>
+      </w:pPr>
+      <w:r>
+        <w:rPr>
+          <w:sz w:val="24"/>
+          <w:szCs w:val="24"/>
+        </w:rPr>
+        <w:t>Fog</w:t>
+      </w:r>
+    </w:p>
+    <w:p>
+      <w:pPr>
+        <w:pStyle w:val="Listenabsatz"/>
+        <w:numPr>
+          <w:ilvl w:val="2"/>
+          <w:numId w:val="1"/>
+        </w:numPr>
+        <w:rPr>
+          <w:sz w:val="24"/>
+          <w:szCs w:val="24"/>
+        </w:rPr>
+      </w:pPr>
+      <w:r>
+        <w:rPr>
+          <w:sz w:val="24"/>
+          <w:szCs w:val="24"/>
+        </w:rPr>
+        <w:t>Wall of fire</w:t>
+      </w:r>
+    </w:p>
+    <w:p>
+      <w:pPr>
+        <w:pStyle w:val="Listenabsatz"/>
+        <w:numPr>
+          <w:ilvl w:val="2"/>
+          <w:numId w:val="1"/>
+        </w:numPr>
+        <w:rPr>
+          <w:sz w:val="24"/>
+          <w:szCs w:val="24"/>
+        </w:rPr>
+      </w:pPr>
+      <w:r>
+        <w:rPr>
+          <w:sz w:val="24"/>
+          <w:szCs w:val="24"/>
+        </w:rPr>
+        <w:t>Shards</w:t>
+      </w:r>
+    </w:p>
+    <w:p>
+      <w:pPr>
+        <w:pStyle w:val="Listenabsatz"/>
+        <w:numPr>
+          <w:ilvl w:val="1"/>
+          <w:numId w:val="1"/>
+        </w:numPr>
+        <w:rPr>
+          <w:sz w:val="24"/>
+          <w:szCs w:val="24"/>
+        </w:rPr>
+      </w:pPr>
+      <w:r>
+        <w:rPr>
+          <w:sz w:val="24"/>
+          <w:szCs w:val="24"/>
+        </w:rPr>
+        <w:t>Code</w:t>
+      </w:r>
+    </w:p>
+    <w:p>
+      <w:pPr>
+        <w:pStyle w:val="Listenabsatz"/>
+        <w:numPr>
+          <w:ilvl w:val="2"/>
+          <w:numId w:val="1"/>
+        </w:numPr>
+        <w:rPr>
+          <w:sz w:val="24"/>
+          <w:szCs w:val="24"/>
+        </w:rPr>
+      </w:pPr>
+      <w:r>
+        <w:rPr>
+          <w:sz w:val="24"/>
+          <w:szCs w:val="24"/>
+        </w:rPr>
+        <w:t>Functional wall run</w:t>
+      </w:r>
+    </w:p>
+    <w:p>
+      <w:pPr>
+        <w:pStyle w:val="Listenabsatz"/>
+        <w:numPr>
+          <w:ilvl w:val="2"/>
+          <w:numId w:val="1"/>
+        </w:numPr>
+        <w:rPr>
+          <w:sz w:val="24"/>
+          <w:szCs w:val="24"/>
+        </w:rPr>
+      </w:pPr>
+      <w:r>
+        <w:rPr>
+          <w:sz w:val="24"/>
+          <w:szCs w:val="24"/>
+        </w:rPr>
+        <w:t>Improved slope adjustment</w:t>
+      </w:r>
+    </w:p>
+    <w:p>
+      <w:pPr>
+        <w:pStyle w:val="Listenabsatz"/>
+        <w:numPr>
+          <w:ilvl w:val="2"/>
+          <w:numId w:val="1"/>
+        </w:numPr>
+        <w:rPr>
+          <w:sz w:val="24"/>
+          <w:szCs w:val="24"/>
+        </w:rPr>
+      </w:pPr>
+      <w:r>
+        <w:rPr>
+          <w:sz w:val="24"/>
+          <w:szCs w:val="24"/>
+        </w:rPr>
+        <w:t>Decal improvement</w:t>
+      </w:r>
+    </w:p>
+    <w:p>
+      <w:pPr>
+        <w:pStyle w:val="Listenabsatz"/>
+        <w:numPr>
+          <w:ilvl w:val="1"/>
+          <w:numId w:val="1"/>
+        </w:numPr>
+        <w:rPr>
+          <w:sz w:val="24"/>
+          <w:szCs w:val="24"/>
+        </w:rPr>
+      </w:pPr>
+      <w:r>
+        <w:rPr>
+          <w:sz w:val="24"/>
+          <w:szCs w:val="24"/>
+        </w:rPr>
+        <w:t>Design</w:t>
+      </w:r>
+    </w:p>
+    <w:p>
+      <w:pPr>
+        <w:pStyle w:val="Listenabsatz"/>
+        <w:numPr>
+          <w:ilvl w:val="2"/>
+          <w:numId w:val="1"/>
+        </w:numPr>
+        <w:rPr>
+          <w:sz w:val="24"/>
+          <w:szCs w:val="24"/>
+        </w:rPr>
+      </w:pPr>
+      <w:r>
+        <w:rPr>
+          <w:sz w:val="24"/>
+          <w:szCs w:val="24"/>
+        </w:rPr>
+        <w:t>Walls for the HUB area</w:t>
+      </w:r>
+    </w:p>
+    <w:p>
+      <w:pPr>
+        <w:pStyle w:val="Listenabsatz"/>
+        <w:numPr>
+          <w:ilvl w:val="2"/>
+          <w:numId w:val="1"/>
+        </w:numPr>
+        <w:rPr>
+          <w:sz w:val="24"/>
+          <w:szCs w:val="24"/>
+        </w:rPr>
+      </w:pPr>
+      <w:r>
+        <w:rPr>
+          <w:sz w:val="24"/>
+          <w:szCs w:val="24"/>
+        </w:rPr>
+        <w:t>Adjustments after playtesting</w:t>
+      </w:r>
+    </w:p>
+    <w:p>
+      <w:pPr>
+        <w:pStyle w:val="Listenabsatz"/>
+        <w:numPr>
+          <w:ilvl w:val="1"/>
+          <w:numId w:val="1"/>
+        </w:numPr>
+        <w:rPr>
+          <w:sz w:val="24"/>
+          <w:szCs w:val="24"/>
+        </w:rPr>
+      </w:pPr>
+      <w:r>
+        <w:rPr>
+          <w:sz w:val="24"/>
+          <w:szCs w:val="24"/>
+        </w:rPr>
+        <w:t>Textures and materials for objects</w:t>
+      </w:r>
+    </w:p>
+    <w:p>
+      <w:pPr>
+        <w:pStyle w:val="Listenabsatz"/>
+        <w:numPr>
+          <w:ilvl w:val="1"/>
+          <w:numId w:val="1"/>
+        </w:numPr>
+        <w:rPr>
+          <w:sz w:val="24"/>
+          <w:szCs w:val="24"/>
+        </w:rPr>
+      </w:pPr>
+      <w:r>
+        <w:rPr>
+          <w:sz w:val="24"/>
+          <w:szCs w:val="24"/>
+        </w:rPr>
+        <w:t>Lighting</w:t>
+      </w:r>
+    </w:p>
+    <w:p>
+      <w:pPr>
+        <w:pStyle w:val="Listenabsatz"/>
+        <w:numPr>
+          <w:ilvl w:val="0"/>
+          <w:numId w:val="1"/>
+        </w:numPr>
+        <w:rPr>
+          <w:sz w:val="24"/>
+          <w:szCs w:val="24"/>
+        </w:rPr>
+      </w:pPr>
+      <w:r>
+        <w:rPr>
+          <w:sz w:val="24"/>
+          <w:szCs w:val="24"/>
+        </w:rPr>
+        <w:lastRenderedPageBreak/>
+        <w:t>Set up tasks on Hack n’ Plan</w:t>
+      </w:r>
+    </w:p>
+    <w:p>
+      <w:pPr>
+        <w:pStyle w:val="Listenabsatz"/>
+        <w:numPr>
+          <w:ilvl w:val="0"/>
+          <w:numId w:val="1"/>
+        </w:numPr>
+        <w:rPr>
+          <w:sz w:val="24"/>
+          <w:szCs w:val="24"/>
+        </w:rPr>
+      </w:pPr>
+      <w:r>
+        <w:rPr>
+          <w:sz w:val="24"/>
+          <w:szCs w:val="24"/>
+        </w:rPr>
+        <w:t>Reviewed the controls outline</w:t>
+      </w:r>
+    </w:p>
+    <w:p>
+      <w:pPr>
+        <w:pStyle w:val="Listenabsatz"/>
+        <w:numPr>
+          <w:ilvl w:val="1"/>
+          <w:numId w:val="1"/>
+        </w:numPr>
+        <w:rPr>
+          <w:sz w:val="24"/>
+          <w:szCs w:val="24"/>
+        </w:rPr>
+      </w:pPr>
+      <w:r>
+        <w:rPr>
+          <w:sz w:val="24"/>
+          <w:szCs w:val="24"/>
+        </w:rPr>
+        <w:t>No obvious problems so far</w:t>
+      </w:r>
+    </w:p>
+    <w:p>
+      <w:pPr>
+        <w:pStyle w:val="Listenabsatz"/>
+        <w:numPr>
+          <w:ilvl w:val="1"/>
+          <w:numId w:val="1"/>
+        </w:numPr>
+        <w:rPr>
+          <w:sz w:val="24"/>
+          <w:szCs w:val="24"/>
+        </w:rPr>
+      </w:pPr>
+      <w:r>
+        <w:rPr>
+          <w:sz w:val="24"/>
+          <w:szCs w:val="24"/>
+        </w:rPr>
+        <w:t>Of course, real testing is needed</w:t>
+      </w:r>
+    </w:p>
+    <w:p>
+      <w:pPr>
+        <w:pStyle w:val="Listenabsatz"/>
+        <w:numPr>
+          <w:ilvl w:val="0"/>
+          <w:numId w:val="1"/>
+        </w:numPr>
+        <w:rPr>
+          <w:sz w:val="24"/>
+          <w:szCs w:val="24"/>
+        </w:rPr>
+      </w:pPr>
+      <w:r>
+        <w:rPr>
+          <w:sz w:val="24"/>
+          <w:szCs w:val="24"/>
+        </w:rPr>
+        <w:t>Went into different groups for some skill sharing</w:t>
+      </w:r>
+    </w:p>
+    <w:p>
+      <w:pPr>
+        <w:pStyle w:val="Listenabsatz"/>
+        <w:numPr>
+          <w:ilvl w:val="1"/>
+          <w:numId w:val="1"/>
+        </w:numPr>
+        <w:rPr>
+          <w:sz w:val="24"/>
+          <w:szCs w:val="24"/>
+        </w:rPr>
+      </w:pPr>
+      <w:r>
+        <w:rPr>
+          <w:sz w:val="24"/>
+          <w:szCs w:val="24"/>
+        </w:rPr>
+        <w:t>Alex, Thiago, Trix, and Daniel: UV mapping</w:t>
+      </w:r>
+    </w:p>
+    <w:p>
+      <w:pPr>
+        <w:pStyle w:val="Listenabsatz"/>
+        <w:numPr>
+          <w:ilvl w:val="1"/>
+          <w:numId w:val="1"/>
+        </w:numPr>
+        <w:rPr>
+          <w:sz w:val="24"/>
+          <w:szCs w:val="24"/>
+        </w:rPr>
+      </w:pPr>
+      <w:r>
+        <w:rPr>
+          <w:sz w:val="24"/>
+          <w:szCs w:val="24"/>
+        </w:rPr>
+        <w:t>Alex and Thiago: Lighting in Unreal Engine 4</w:t>
+      </w:r>
+    </w:p>
+    <w:p>
+      <w:pPr>
+        <w:pStyle w:val="Listenabsatz"/>
+        <w:numPr>
+          <w:ilvl w:val="1"/>
+          <w:numId w:val="1"/>
+        </w:numPr>
+        <w:rPr>
+          <w:sz w:val="24"/>
+          <w:szCs w:val="24"/>
+        </w:rPr>
+      </w:pPr>
+      <w:r>
+        <w:rPr>
+          <w:sz w:val="24"/>
+          <w:szCs w:val="24"/>
+        </w:rPr>
+        <w:t>Trix and Lars: Particle systems and materials for VFXs</w:t>
+      </w:r>
+    </w:p>
+    <w:p>
+      <w:pPr>
+        <w:pStyle w:val="Listenabsatz"/>
+        <w:numPr>
+          <w:ilvl w:val="1"/>
+          <w:numId w:val="1"/>
+        </w:numPr>
+        <w:rPr>
+          <w:sz w:val="24"/>
+          <w:szCs w:val="24"/>
+        </w:rPr>
+      </w:pPr>
+      <w:r>
+        <w:rPr>
+          <w:sz w:val="24"/>
+          <w:szCs w:val="24"/>
+        </w:rPr>
+        <w:t>Trix, Thiago, and Lars: More lighting in Unreal Engine 4, Thiago shared slides from the lighting course at CGL</w:t>
+      </w:r>
       <w:bookmarkStart w:id="0" w:name="_GoBack"/>
       <w:bookmarkEnd w:id="0"/>
+    </w:p>
+    <w:p>
+      <w:pPr>
+        <w:rPr>
+          <w:sz w:val="24"/>
+          <w:szCs w:val="24"/>
+        </w:rPr>
+      </w:pPr>
     </w:p>
     <w:sectPr>
       <w:pgSz w:w="11906" w:h="16838"/>

</xml_diff>

<commit_message>
Added today's meeting notes to the protocol doc
</commit_message>
<xml_diff>
--- a/Documentation/Meeting Protocols.docx
+++ b/Documentation/Meeting Protocols.docx
@@ -8419,8 +8419,971 @@
         </w:rPr>
         <w:t>Trix, Thiago, and Lars: More lighting in Unreal Engine 4, Thiago shared slides from the lighting course at CGL</w:t>
       </w:r>
+    </w:p>
+    <w:p>
+      <w:pPr>
+        <w:rPr>
+          <w:b/>
+          <w:sz w:val="24"/>
+          <w:szCs w:val="24"/>
+        </w:rPr>
+      </w:pPr>
+      <w:r>
+        <w:rPr>
+          <w:b/>
+          <w:sz w:val="24"/>
+          <w:szCs w:val="24"/>
+        </w:rPr>
+        <w:t>2</w:t>
+      </w:r>
+      <w:r>
+        <w:rPr>
+          <w:b/>
+          <w:sz w:val="24"/>
+          <w:szCs w:val="24"/>
+        </w:rPr>
+        <w:t>5</w:t>
+      </w:r>
+      <w:r>
+        <w:rPr>
+          <w:b/>
+          <w:sz w:val="24"/>
+          <w:szCs w:val="24"/>
+        </w:rPr>
+        <w:t xml:space="preserve">.06.19 – </w:t>
+      </w:r>
+      <w:r>
+        <w:rPr>
+          <w:b/>
+          <w:sz w:val="24"/>
+          <w:szCs w:val="24"/>
+        </w:rPr>
+        <w:t>9</w:t>
+      </w:r>
+      <w:r>
+        <w:rPr>
+          <w:b/>
+          <w:sz w:val="24"/>
+          <w:szCs w:val="24"/>
+          <w:vertAlign w:val="superscript"/>
+        </w:rPr>
+        <w:t>th</w:t>
+      </w:r>
+      <w:r>
+        <w:rPr>
+          <w:b/>
+          <w:sz w:val="24"/>
+          <w:szCs w:val="24"/>
+        </w:rPr>
+        <w:t xml:space="preserve"> Meeting</w:t>
+      </w:r>
+    </w:p>
+    <w:p>
+      <w:pPr>
+        <w:pStyle w:val="Listenabsatz"/>
+        <w:numPr>
+          <w:ilvl w:val="0"/>
+          <w:numId w:val="1"/>
+        </w:numPr>
+        <w:rPr>
+          <w:sz w:val="24"/>
+          <w:szCs w:val="24"/>
+        </w:rPr>
+      </w:pPr>
+      <w:r>
+        <w:rPr>
+          <w:sz w:val="24"/>
+          <w:szCs w:val="24"/>
+        </w:rPr>
+        <w:t>R</w:t>
+      </w:r>
+      <w:r>
+        <w:rPr>
+          <w:sz w:val="24"/>
+          <w:szCs w:val="24"/>
+        </w:rPr>
+        <w:t>eviewed intermediate presentation</w:t>
+      </w:r>
+    </w:p>
+    <w:p>
+      <w:pPr>
+        <w:pStyle w:val="Listenabsatz"/>
+        <w:numPr>
+          <w:ilvl w:val="1"/>
+          <w:numId w:val="1"/>
+        </w:numPr>
+        <w:rPr>
+          <w:sz w:val="24"/>
+          <w:szCs w:val="24"/>
+        </w:rPr>
+      </w:pPr>
+      <w:r>
+        <w:rPr>
+          <w:sz w:val="24"/>
+          <w:szCs w:val="24"/>
+        </w:rPr>
+        <w:t>Went through the slides</w:t>
+      </w:r>
+    </w:p>
+    <w:p>
+      <w:pPr>
+        <w:pStyle w:val="Listenabsatz"/>
+        <w:numPr>
+          <w:ilvl w:val="1"/>
+          <w:numId w:val="1"/>
+        </w:numPr>
+        <w:rPr>
+          <w:sz w:val="24"/>
+          <w:szCs w:val="24"/>
+        </w:rPr>
+      </w:pPr>
+      <w:r>
+        <w:rPr>
+          <w:sz w:val="24"/>
+          <w:szCs w:val="24"/>
+        </w:rPr>
+        <w:t>Get rid of exclamation mark for the fire shard?</w:t>
+      </w:r>
+    </w:p>
+    <w:p>
+      <w:pPr>
+        <w:pStyle w:val="Listenabsatz"/>
+        <w:numPr>
+          <w:ilvl w:val="1"/>
+          <w:numId w:val="1"/>
+        </w:numPr>
+        <w:rPr>
+          <w:sz w:val="24"/>
+          <w:szCs w:val="24"/>
+        </w:rPr>
+      </w:pPr>
+      <w:r>
+        <w:rPr>
+          <w:sz w:val="24"/>
+          <w:szCs w:val="24"/>
+        </w:rPr>
+        <w:t>Make leg door more orange</w:t>
+      </w:r>
+    </w:p>
+    <w:p>
+      <w:pPr>
+        <w:pStyle w:val="Listenabsatz"/>
+        <w:numPr>
+          <w:ilvl w:val="1"/>
+          <w:numId w:val="1"/>
+        </w:numPr>
+        <w:rPr>
+          <w:sz w:val="24"/>
+          <w:szCs w:val="24"/>
+        </w:rPr>
+      </w:pPr>
+      <w:r>
+        <w:rPr>
+          <w:sz w:val="24"/>
+          <w:szCs w:val="24"/>
+        </w:rPr>
+        <w:t>Decided to use Alex’s laptop</w:t>
+      </w:r>
+    </w:p>
+    <w:p>
+      <w:pPr>
+        <w:pStyle w:val="Listenabsatz"/>
+        <w:numPr>
+          <w:ilvl w:val="0"/>
+          <w:numId w:val="1"/>
+        </w:numPr>
+        <w:rPr>
+          <w:sz w:val="24"/>
+          <w:szCs w:val="24"/>
+        </w:rPr>
+      </w:pPr>
+      <w:r>
+        <w:rPr>
+          <w:sz w:val="24"/>
+          <w:szCs w:val="24"/>
+        </w:rPr>
+        <w:t>Reviewed new one sheet overview</w:t>
+      </w:r>
+    </w:p>
+    <w:p>
+      <w:pPr>
+        <w:pStyle w:val="Listenabsatz"/>
+        <w:numPr>
+          <w:ilvl w:val="1"/>
+          <w:numId w:val="1"/>
+        </w:numPr>
+        <w:rPr>
+          <w:sz w:val="24"/>
+          <w:szCs w:val="24"/>
+        </w:rPr>
+      </w:pPr>
+      <w:r>
+        <w:rPr>
+          <w:sz w:val="24"/>
+          <w:szCs w:val="24"/>
+        </w:rPr>
+        <w:t>Use the grey version of the logo instead of the colored one</w:t>
+      </w:r>
+    </w:p>
+    <w:p>
+      <w:pPr>
+        <w:pStyle w:val="Listenabsatz"/>
+        <w:numPr>
+          <w:ilvl w:val="1"/>
+          <w:numId w:val="1"/>
+        </w:numPr>
+        <w:rPr>
+          <w:sz w:val="24"/>
+          <w:szCs w:val="24"/>
+        </w:rPr>
+      </w:pPr>
+      <w:r>
+        <w:rPr>
+          <w:sz w:val="24"/>
+          <w:szCs w:val="24"/>
+        </w:rPr>
+        <w:t>Shard looks somewhat out of place</w:t>
+      </w:r>
+    </w:p>
+    <w:p>
+      <w:pPr>
+        <w:pStyle w:val="Listenabsatz"/>
+        <w:numPr>
+          <w:ilvl w:val="2"/>
+          <w:numId w:val="1"/>
+        </w:numPr>
+        <w:rPr>
+          <w:sz w:val="24"/>
+          <w:szCs w:val="24"/>
+        </w:rPr>
+      </w:pPr>
+      <w:r>
+        <w:rPr>
+          <w:sz w:val="24"/>
+          <w:szCs w:val="24"/>
+        </w:rPr>
+        <w:t>Move somewhere else or get rid of the mask</w:t>
+      </w:r>
+    </w:p>
+    <w:p>
+      <w:pPr>
+        <w:pStyle w:val="Listenabsatz"/>
+        <w:numPr>
+          <w:ilvl w:val="1"/>
+          <w:numId w:val="1"/>
+        </w:numPr>
+        <w:rPr>
+          <w:sz w:val="24"/>
+          <w:szCs w:val="24"/>
+        </w:rPr>
+      </w:pPr>
+      <w:r>
+        <w:rPr>
+          <w:sz w:val="24"/>
+          <w:szCs w:val="24"/>
+        </w:rPr>
+        <w:t>Rest looks really good</w:t>
+      </w:r>
+    </w:p>
+    <w:p>
+      <w:pPr>
+        <w:pStyle w:val="Listenabsatz"/>
+        <w:numPr>
+          <w:ilvl w:val="0"/>
+          <w:numId w:val="1"/>
+        </w:numPr>
+        <w:rPr>
+          <w:sz w:val="24"/>
+          <w:szCs w:val="24"/>
+        </w:rPr>
+      </w:pPr>
+      <w:r>
+        <w:rPr>
+          <w:sz w:val="24"/>
+          <w:szCs w:val="24"/>
+        </w:rPr>
+        <w:t>Reviewed updates game design document</w:t>
+      </w:r>
+    </w:p>
+    <w:p>
+      <w:pPr>
+        <w:pStyle w:val="Listenabsatz"/>
+        <w:numPr>
+          <w:ilvl w:val="1"/>
+          <w:numId w:val="1"/>
+        </w:numPr>
+        <w:rPr>
+          <w:sz w:val="24"/>
+          <w:szCs w:val="24"/>
+        </w:rPr>
+      </w:pPr>
+      <w:r>
+        <w:rPr>
+          <w:sz w:val="24"/>
+          <w:szCs w:val="24"/>
+        </w:rPr>
+        <w:t>Get rid of empty lines if we get over the limit</w:t>
+      </w:r>
+    </w:p>
+    <w:p>
+      <w:pPr>
+        <w:pStyle w:val="Listenabsatz"/>
+        <w:numPr>
+          <w:ilvl w:val="0"/>
+          <w:numId w:val="1"/>
+        </w:numPr>
+        <w:rPr>
+          <w:sz w:val="24"/>
+          <w:szCs w:val="24"/>
+        </w:rPr>
+      </w:pPr>
+      <w:r>
+        <w:rPr>
+          <w:sz w:val="24"/>
+          <w:szCs w:val="24"/>
+        </w:rPr>
+        <w:t>Looked at Alex’s HUB mesh</w:t>
+      </w:r>
+    </w:p>
+    <w:p>
+      <w:pPr>
+        <w:pStyle w:val="Listenabsatz"/>
+        <w:numPr>
+          <w:ilvl w:val="0"/>
+          <w:numId w:val="1"/>
+        </w:numPr>
+        <w:rPr>
+          <w:sz w:val="24"/>
+          <w:szCs w:val="24"/>
+        </w:rPr>
+      </w:pPr>
+      <w:r>
+        <w:rPr>
+          <w:sz w:val="24"/>
+          <w:szCs w:val="24"/>
+        </w:rPr>
+        <w:t>Looked at the protagonist’s walking animation</w:t>
+      </w:r>
+    </w:p>
+    <w:p>
+      <w:pPr>
+        <w:pStyle w:val="Listenabsatz"/>
+        <w:numPr>
+          <w:ilvl w:val="1"/>
+          <w:numId w:val="1"/>
+        </w:numPr>
+        <w:rPr>
+          <w:sz w:val="24"/>
+          <w:szCs w:val="24"/>
+        </w:rPr>
+      </w:pPr>
+      <w:r>
+        <w:rPr>
+          <w:sz w:val="24"/>
+          <w:szCs w:val="24"/>
+        </w:rPr>
+        <w:t>Needs some more work</w:t>
+      </w:r>
+    </w:p>
+    <w:p>
+      <w:pPr>
+        <w:pStyle w:val="Listenabsatz"/>
+        <w:numPr>
+          <w:ilvl w:val="1"/>
+          <w:numId w:val="1"/>
+        </w:numPr>
+        <w:rPr>
+          <w:sz w:val="24"/>
+          <w:szCs w:val="24"/>
+        </w:rPr>
+      </w:pPr>
+      <w:r>
+        <w:rPr>
+          <w:sz w:val="24"/>
+          <w:szCs w:val="24"/>
+        </w:rPr>
+        <w:t>Feels a little robotic right now and somewhere in between walking and running</w:t>
+      </w:r>
+    </w:p>
+    <w:p>
+      <w:pPr>
+        <w:pStyle w:val="Listenabsatz"/>
+        <w:numPr>
+          <w:ilvl w:val="1"/>
+          <w:numId w:val="1"/>
+        </w:numPr>
+        <w:rPr>
+          <w:sz w:val="24"/>
+          <w:szCs w:val="24"/>
+        </w:rPr>
+      </w:pPr>
+      <w:r>
+        <w:rPr>
+          <w:sz w:val="24"/>
+          <w:szCs w:val="24"/>
+        </w:rPr>
+        <w:t>Do something about the movement of the arms</w:t>
+      </w:r>
+    </w:p>
+    <w:p>
+      <w:pPr>
+        <w:pStyle w:val="Listenabsatz"/>
+        <w:numPr>
+          <w:ilvl w:val="0"/>
+          <w:numId w:val="1"/>
+        </w:numPr>
+        <w:rPr>
+          <w:sz w:val="24"/>
+          <w:szCs w:val="24"/>
+        </w:rPr>
+      </w:pPr>
+      <w:r>
+        <w:rPr>
+          <w:sz w:val="24"/>
+          <w:szCs w:val="24"/>
+        </w:rPr>
+        <w:t>Listened to and compare music versions (FL studio)</w:t>
+      </w:r>
+    </w:p>
+    <w:p>
+      <w:pPr>
+        <w:pStyle w:val="Listenabsatz"/>
+        <w:numPr>
+          <w:ilvl w:val="1"/>
+          <w:numId w:val="1"/>
+        </w:numPr>
+        <w:rPr>
+          <w:sz w:val="24"/>
+          <w:szCs w:val="24"/>
+        </w:rPr>
+      </w:pPr>
+      <w:r>
+        <w:rPr>
+          <w:sz w:val="24"/>
+          <w:szCs w:val="24"/>
+        </w:rPr>
+        <w:t>Especially legs theme</w:t>
+      </w:r>
+    </w:p>
+    <w:p>
+      <w:pPr>
+        <w:pStyle w:val="Listenabsatz"/>
+        <w:numPr>
+          <w:ilvl w:val="1"/>
+          <w:numId w:val="1"/>
+        </w:numPr>
+        <w:rPr>
+          <w:sz w:val="24"/>
+          <w:szCs w:val="24"/>
+        </w:rPr>
+      </w:pPr>
+      <w:r>
+        <w:rPr>
+          <w:sz w:val="24"/>
+          <w:szCs w:val="24"/>
+        </w:rPr>
+        <w:t>Sound quality of FL version is better but it’s not as punchy</w:t>
+      </w:r>
+    </w:p>
+    <w:p>
+      <w:pPr>
+        <w:pStyle w:val="Listenabsatz"/>
+        <w:numPr>
+          <w:ilvl w:val="1"/>
+          <w:numId w:val="1"/>
+        </w:numPr>
+        <w:rPr>
+          <w:sz w:val="24"/>
+          <w:szCs w:val="24"/>
+        </w:rPr>
+      </w:pPr>
+      <w:r>
+        <w:rPr>
+          <w:sz w:val="24"/>
+          <w:szCs w:val="24"/>
+        </w:rPr>
+        <w:t>Solution: Add some higher frequencies to the version with better sound quality</w:t>
+      </w:r>
+    </w:p>
+    <w:p>
+      <w:pPr>
+        <w:pStyle w:val="Listenabsatz"/>
+        <w:numPr>
+          <w:ilvl w:val="0"/>
+          <w:numId w:val="1"/>
+        </w:numPr>
+        <w:rPr>
+          <w:sz w:val="24"/>
+          <w:szCs w:val="24"/>
+        </w:rPr>
+      </w:pPr>
+      <w:r>
+        <w:rPr>
+          <w:sz w:val="24"/>
+          <w:szCs w:val="24"/>
+        </w:rPr>
+        <w:t>Examined in-engine mesh of protagonist</w:t>
+      </w:r>
+    </w:p>
+    <w:p>
+      <w:pPr>
+        <w:pStyle w:val="Listenabsatz"/>
+        <w:numPr>
+          <w:ilvl w:val="1"/>
+          <w:numId w:val="1"/>
+        </w:numPr>
+        <w:rPr>
+          <w:sz w:val="24"/>
+          <w:szCs w:val="24"/>
+        </w:rPr>
+      </w:pPr>
+      <w:r>
+        <w:rPr>
+          <w:sz w:val="24"/>
+          <w:szCs w:val="24"/>
+        </w:rPr>
+        <w:t>Remember to set the roughness in the material to 1 for pitch black</w:t>
+      </w:r>
+    </w:p>
+    <w:p>
+      <w:pPr>
+        <w:pStyle w:val="Listenabsatz"/>
+        <w:numPr>
+          <w:ilvl w:val="0"/>
+          <w:numId w:val="1"/>
+        </w:numPr>
+        <w:rPr>
+          <w:sz w:val="24"/>
+          <w:szCs w:val="24"/>
+        </w:rPr>
+      </w:pPr>
+      <w:r>
+        <w:rPr>
+          <w:sz w:val="24"/>
+          <w:szCs w:val="24"/>
+        </w:rPr>
+        <w:t>Stretching idle animation looks nice with playback speed of about 5</w:t>
+      </w:r>
+    </w:p>
+    <w:p>
+      <w:pPr>
+        <w:pStyle w:val="Listenabsatz"/>
+        <w:numPr>
+          <w:ilvl w:val="0"/>
+          <w:numId w:val="1"/>
+        </w:numPr>
+        <w:rPr>
+          <w:sz w:val="24"/>
+          <w:szCs w:val="24"/>
+        </w:rPr>
+      </w:pPr>
+      <w:r>
+        <w:rPr>
+          <w:sz w:val="24"/>
+          <w:szCs w:val="24"/>
+        </w:rPr>
+        <w:t>Reviewed new iteration of the wall run</w:t>
+      </w:r>
+    </w:p>
+    <w:p>
+      <w:pPr>
+        <w:pStyle w:val="Listenabsatz"/>
+        <w:numPr>
+          <w:ilvl w:val="1"/>
+          <w:numId w:val="1"/>
+        </w:numPr>
+        <w:rPr>
+          <w:sz w:val="24"/>
+          <w:szCs w:val="24"/>
+        </w:rPr>
+      </w:pPr>
+      <w:r>
+        <w:rPr>
+          <w:sz w:val="24"/>
+          <w:szCs w:val="24"/>
+        </w:rPr>
+        <w:t>Worked really smoothly</w:t>
+      </w:r>
+    </w:p>
+    <w:p>
+      <w:pPr>
+        <w:pStyle w:val="Listenabsatz"/>
+        <w:numPr>
+          <w:ilvl w:val="1"/>
+          <w:numId w:val="1"/>
+        </w:numPr>
+        <w:rPr>
+          <w:sz w:val="24"/>
+          <w:szCs w:val="24"/>
+        </w:rPr>
+      </w:pPr>
+      <w:r>
+        <w:rPr>
+          <w:sz w:val="24"/>
+          <w:szCs w:val="24"/>
+        </w:rPr>
+        <w:t>Still issues with slope adjustment</w:t>
+      </w:r>
+    </w:p>
+    <w:p>
+      <w:pPr>
+        <w:pStyle w:val="Listenabsatz"/>
+        <w:numPr>
+          <w:ilvl w:val="1"/>
+          <w:numId w:val="1"/>
+        </w:numPr>
+        <w:rPr>
+          <w:sz w:val="24"/>
+          <w:szCs w:val="24"/>
+        </w:rPr>
+      </w:pPr>
+      <w:r>
+        <w:rPr>
+          <w:sz w:val="24"/>
+          <w:szCs w:val="24"/>
+        </w:rPr>
+        <w:t>Maybe have two versions of the slope adjustment function?</w:t>
+      </w:r>
+    </w:p>
+    <w:p>
+      <w:pPr>
+        <w:pStyle w:val="Listenabsatz"/>
+        <w:numPr>
+          <w:ilvl w:val="0"/>
+          <w:numId w:val="1"/>
+        </w:numPr>
+        <w:rPr>
+          <w:sz w:val="24"/>
+          <w:szCs w:val="24"/>
+        </w:rPr>
+      </w:pPr>
+      <w:r>
+        <w:rPr>
+          <w:sz w:val="24"/>
+          <w:szCs w:val="24"/>
+        </w:rPr>
+        <w:t>Looked at torso ability decal issue</w:t>
+      </w:r>
+    </w:p>
+    <w:p>
+      <w:pPr>
+        <w:pStyle w:val="Listenabsatz"/>
+        <w:numPr>
+          <w:ilvl w:val="1"/>
+          <w:numId w:val="1"/>
+        </w:numPr>
+        <w:rPr>
+          <w:sz w:val="24"/>
+          <w:szCs w:val="24"/>
+        </w:rPr>
+      </w:pPr>
+      <w:r>
+        <w:rPr>
+          <w:sz w:val="24"/>
+          <w:szCs w:val="24"/>
+        </w:rPr>
+        <w:t>Could use a simple sprite that doesn’t need to be projected onto the ground</w:t>
+      </w:r>
+    </w:p>
+    <w:p>
+      <w:pPr>
+        <w:pStyle w:val="Listenabsatz"/>
+        <w:numPr>
+          <w:ilvl w:val="0"/>
+          <w:numId w:val="1"/>
+        </w:numPr>
+        <w:rPr>
+          <w:sz w:val="24"/>
+          <w:szCs w:val="24"/>
+        </w:rPr>
+      </w:pPr>
+      <w:r>
+        <w:rPr>
+          <w:sz w:val="24"/>
+          <w:szCs w:val="24"/>
+        </w:rPr>
+        <w:lastRenderedPageBreak/>
+        <w:t>Crosshairs could do with something else for the aiming but out of range state</w:t>
+      </w:r>
+    </w:p>
+    <w:p>
+      <w:pPr>
+        <w:pStyle w:val="Listenabsatz"/>
+        <w:numPr>
+          <w:ilvl w:val="1"/>
+          <w:numId w:val="1"/>
+        </w:numPr>
+        <w:rPr>
+          <w:sz w:val="24"/>
+          <w:szCs w:val="24"/>
+        </w:rPr>
+      </w:pPr>
+      <w:r>
+        <w:rPr>
+          <w:sz w:val="24"/>
+          <w:szCs w:val="24"/>
+        </w:rPr>
+        <w:t>Too similar to in range right now</w:t>
+      </w:r>
+    </w:p>
+    <w:p>
+      <w:pPr>
+        <w:pStyle w:val="Listenabsatz"/>
+        <w:numPr>
+          <w:ilvl w:val="1"/>
+          <w:numId w:val="1"/>
+        </w:numPr>
+        <w:rPr>
+          <w:sz w:val="24"/>
+          <w:szCs w:val="24"/>
+        </w:rPr>
+      </w:pPr>
+      <w:r>
+        <w:rPr>
+          <w:sz w:val="24"/>
+          <w:szCs w:val="24"/>
+        </w:rPr>
+        <w:t>Feedback is not obvious enough</w:t>
+      </w:r>
+    </w:p>
+    <w:p>
+      <w:pPr>
+        <w:pStyle w:val="Listenabsatz"/>
+        <w:numPr>
+          <w:ilvl w:val="0"/>
+          <w:numId w:val="1"/>
+        </w:numPr>
+        <w:rPr>
+          <w:sz w:val="24"/>
+          <w:szCs w:val="24"/>
+        </w:rPr>
+      </w:pPr>
+      <w:r>
+        <w:rPr>
+          <w:sz w:val="24"/>
+          <w:szCs w:val="24"/>
+        </w:rPr>
+        <w:t>Hook ability leads to collision issues because trace is a line not an actual capsule</w:t>
+      </w:r>
+    </w:p>
+    <w:p>
+      <w:pPr>
+        <w:pStyle w:val="Listenabsatz"/>
+        <w:numPr>
+          <w:ilvl w:val="1"/>
+          <w:numId w:val="1"/>
+        </w:numPr>
+        <w:rPr>
+          <w:sz w:val="24"/>
+          <w:szCs w:val="24"/>
+        </w:rPr>
+      </w:pPr>
+      <w:r>
+        <w:rPr>
+          <w:sz w:val="24"/>
+          <w:szCs w:val="24"/>
+        </w:rPr>
+        <w:t>Will be fixed by Lars after the presentation</w:t>
+      </w:r>
+    </w:p>
+    <w:p>
+      <w:pPr>
+        <w:pStyle w:val="Listenabsatz"/>
+        <w:numPr>
+          <w:ilvl w:val="0"/>
+          <w:numId w:val="1"/>
+        </w:numPr>
+        <w:rPr>
+          <w:sz w:val="24"/>
+          <w:szCs w:val="24"/>
+        </w:rPr>
+      </w:pPr>
+      <w:r>
+        <w:rPr>
+          <w:sz w:val="24"/>
+          <w:szCs w:val="24"/>
+        </w:rPr>
+        <w:t>Had a look at the logo animation and liked it</w:t>
+      </w:r>
+    </w:p>
+    <w:p>
+      <w:pPr>
+        <w:pStyle w:val="Listenabsatz"/>
+        <w:numPr>
+          <w:ilvl w:val="0"/>
+          <w:numId w:val="1"/>
+        </w:numPr>
+        <w:rPr>
+          <w:sz w:val="24"/>
+          <w:szCs w:val="24"/>
+        </w:rPr>
+      </w:pPr>
+      <w:r>
+        <w:rPr>
+          <w:sz w:val="24"/>
+          <w:szCs w:val="24"/>
+        </w:rPr>
+        <w:t>Removed glowing orbs from the shards and made them bigger</w:t>
+      </w:r>
+    </w:p>
+    <w:p>
+      <w:pPr>
+        <w:pStyle w:val="Listenabsatz"/>
+        <w:numPr>
+          <w:ilvl w:val="1"/>
+          <w:numId w:val="1"/>
+        </w:numPr>
+        <w:rPr>
+          <w:sz w:val="24"/>
+          <w:szCs w:val="24"/>
+        </w:rPr>
+      </w:pPr>
+      <w:r>
+        <w:rPr>
+          <w:sz w:val="24"/>
+          <w:szCs w:val="24"/>
+        </w:rPr>
+        <w:t>Some kind of glowing would still be good</w:t>
+      </w:r>
+    </w:p>
+    <w:p>
+      <w:pPr>
+        <w:pStyle w:val="Listenabsatz"/>
+        <w:numPr>
+          <w:ilvl w:val="0"/>
+          <w:numId w:val="1"/>
+        </w:numPr>
+        <w:rPr>
+          <w:sz w:val="24"/>
+          <w:szCs w:val="24"/>
+        </w:rPr>
+      </w:pPr>
+      <w:r>
+        <w:rPr>
+          <w:sz w:val="24"/>
+          <w:szCs w:val="24"/>
+        </w:rPr>
+        <w:t>Set new tasks for the upcoming board</w:t>
+      </w:r>
+    </w:p>
+    <w:p>
+      <w:pPr>
+        <w:pStyle w:val="Listenabsatz"/>
+        <w:numPr>
+          <w:ilvl w:val="0"/>
+          <w:numId w:val="1"/>
+        </w:numPr>
+        <w:rPr>
+          <w:sz w:val="24"/>
+          <w:szCs w:val="24"/>
+        </w:rPr>
+      </w:pPr>
+      <w:r>
+        <w:rPr>
+          <w:sz w:val="24"/>
+          <w:szCs w:val="24"/>
+        </w:rPr>
+        <w:t>Listen to sound effects library</w:t>
+      </w:r>
+    </w:p>
+    <w:p>
+      <w:pPr>
+        <w:pStyle w:val="Listenabsatz"/>
+        <w:numPr>
+          <w:ilvl w:val="1"/>
+          <w:numId w:val="1"/>
+        </w:numPr>
+        <w:rPr>
+          <w:sz w:val="24"/>
+          <w:szCs w:val="24"/>
+        </w:rPr>
+      </w:pPr>
+      <w:r>
+        <w:rPr>
+          <w:sz w:val="24"/>
+          <w:szCs w:val="24"/>
+        </w:rPr>
+        <w:t>Decided to give feedback over Discord after everyone could listen to them on their own machine</w:t>
+      </w:r>
+    </w:p>
+    <w:p>
+      <w:pPr>
+        <w:pStyle w:val="Listenabsatz"/>
+        <w:numPr>
+          <w:ilvl w:val="0"/>
+          <w:numId w:val="1"/>
+        </w:numPr>
+        <w:rPr>
+          <w:sz w:val="24"/>
+          <w:szCs w:val="24"/>
+        </w:rPr>
+      </w:pPr>
+      <w:r>
+        <w:rPr>
+          <w:sz w:val="24"/>
+          <w:szCs w:val="24"/>
+        </w:rPr>
+        <w:t>Thiago, Alex, Lars: Imported meshes into the project and replaced the grey boxes in the HUB area by the meshes</w:t>
+      </w:r>
+    </w:p>
+    <w:p>
+      <w:pPr>
+        <w:pStyle w:val="Listenabsatz"/>
+        <w:numPr>
+          <w:ilvl w:val="0"/>
+          <w:numId w:val="1"/>
+        </w:numPr>
+        <w:rPr>
+          <w:sz w:val="24"/>
+          <w:szCs w:val="24"/>
+        </w:rPr>
+      </w:pPr>
+      <w:r>
+        <w:rPr>
+          <w:sz w:val="24"/>
+          <w:szCs w:val="24"/>
+        </w:rPr>
+        <w:t>Alex, Lars: Set up animation blueprint for main character, had a quick look at LUT color grading</w:t>
+      </w:r>
       <w:bookmarkStart w:id="0" w:name="_GoBack"/>
       <w:bookmarkEnd w:id="0"/>
+    </w:p>
+    <w:p>
+      <w:pPr>
+        <w:ind w:left="360"/>
+        <w:rPr>
+          <w:sz w:val="24"/>
+          <w:szCs w:val="24"/>
+        </w:rPr>
+      </w:pPr>
+      <w:r>
+        <w:rPr>
+          <w:sz w:val="24"/>
+          <w:szCs w:val="24"/>
+        </w:rPr>
+        <w:tab/>
+      </w:r>
+      <w:r>
+        <w:rPr>
+          <w:sz w:val="24"/>
+          <w:szCs w:val="24"/>
+        </w:rPr>
+        <w:tab/>
+      </w:r>
+      <w:r>
+        <w:rPr>
+          <w:sz w:val="24"/>
+          <w:szCs w:val="24"/>
+        </w:rPr>
+        <w:tab/>
+      </w:r>
+      <w:r>
+        <w:rPr>
+          <w:sz w:val="24"/>
+          <w:szCs w:val="24"/>
+        </w:rPr>
+        <w:tab/>
+      </w:r>
     </w:p>
     <w:p>
       <w:pPr>

</xml_diff>

<commit_message>
Updated meeting protocols doc with info from today's meet-up
</commit_message>
<xml_diff>
--- a/Documentation/Meeting Protocols.docx
+++ b/Documentation/Meeting Protocols.docx
@@ -11678,14 +11678,7 @@
           <w:sz w:val="24"/>
           <w:szCs w:val="24"/>
         </w:rPr>
-        <w:t xml:space="preserve">Arms </w:t>
-      </w:r>
-      <w:r>
-        <w:rPr>
-          <w:sz w:val="24"/>
-          <w:szCs w:val="24"/>
-        </w:rPr>
-        <w:t>as separate object</w:t>
+        <w:t>Arms as separate object</w:t>
       </w:r>
     </w:p>
     <w:p>
@@ -12286,6 +12279,1770 @@
           <w:szCs w:val="24"/>
         </w:rPr>
         <w:t>Alex: Created some models for the art studio area</w:t>
+      </w:r>
+    </w:p>
+    <w:p>
+      <w:pPr>
+        <w:rPr>
+          <w:b/>
+          <w:sz w:val="24"/>
+          <w:szCs w:val="24"/>
+        </w:rPr>
+      </w:pPr>
+      <w:r>
+        <w:rPr>
+          <w:b/>
+          <w:sz w:val="24"/>
+          <w:szCs w:val="24"/>
+        </w:rPr>
+        <w:t>0</w:t>
+      </w:r>
+      <w:r>
+        <w:rPr>
+          <w:b/>
+          <w:sz w:val="24"/>
+          <w:szCs w:val="24"/>
+        </w:rPr>
+        <w:t>9</w:t>
+      </w:r>
+      <w:r>
+        <w:rPr>
+          <w:b/>
+          <w:sz w:val="24"/>
+          <w:szCs w:val="24"/>
+        </w:rPr>
+        <w:t>.0</w:t>
+      </w:r>
+      <w:r>
+        <w:rPr>
+          <w:b/>
+          <w:sz w:val="24"/>
+          <w:szCs w:val="24"/>
+        </w:rPr>
+        <w:t>7</w:t>
+      </w:r>
+      <w:r>
+        <w:rPr>
+          <w:b/>
+          <w:sz w:val="24"/>
+          <w:szCs w:val="24"/>
+        </w:rPr>
+        <w:t xml:space="preserve">.19 – </w:t>
+      </w:r>
+      <w:r>
+        <w:rPr>
+          <w:b/>
+          <w:sz w:val="24"/>
+          <w:szCs w:val="24"/>
+        </w:rPr>
+        <w:t>1</w:t>
+      </w:r>
+      <w:r>
+        <w:rPr>
+          <w:b/>
+          <w:sz w:val="24"/>
+          <w:szCs w:val="24"/>
+        </w:rPr>
+        <w:t>1</w:t>
+      </w:r>
+      <w:r>
+        <w:rPr>
+          <w:b/>
+          <w:sz w:val="24"/>
+          <w:szCs w:val="24"/>
+          <w:vertAlign w:val="superscript"/>
+        </w:rPr>
+        <w:t>th</w:t>
+      </w:r>
+      <w:r>
+        <w:rPr>
+          <w:b/>
+          <w:sz w:val="24"/>
+          <w:szCs w:val="24"/>
+        </w:rPr>
+        <w:t xml:space="preserve"> Meeting</w:t>
+      </w:r>
+    </w:p>
+    <w:p>
+      <w:pPr>
+        <w:pStyle w:val="Listenabsatz"/>
+        <w:numPr>
+          <w:ilvl w:val="0"/>
+          <w:numId w:val="1"/>
+        </w:numPr>
+        <w:rPr>
+          <w:sz w:val="24"/>
+          <w:szCs w:val="24"/>
+        </w:rPr>
+      </w:pPr>
+      <w:r>
+        <w:rPr>
+          <w:sz w:val="24"/>
+          <w:szCs w:val="24"/>
+        </w:rPr>
+        <w:t>Looked at the different character meshes based on found body parts</w:t>
+      </w:r>
+    </w:p>
+    <w:p>
+      <w:pPr>
+        <w:pStyle w:val="Listenabsatz"/>
+        <w:numPr>
+          <w:ilvl w:val="1"/>
+          <w:numId w:val="1"/>
+        </w:numPr>
+        <w:rPr>
+          <w:sz w:val="24"/>
+          <w:szCs w:val="24"/>
+        </w:rPr>
+      </w:pPr>
+      <w:r>
+        <w:rPr>
+          <w:sz w:val="24"/>
+          <w:szCs w:val="24"/>
+        </w:rPr>
+        <w:t>Tested both versions of the head and leg mesh (head closer to legs and version with head higher up)</w:t>
+      </w:r>
+    </w:p>
+    <w:p>
+      <w:pPr>
+        <w:pStyle w:val="Listenabsatz"/>
+        <w:numPr>
+          <w:ilvl w:val="1"/>
+          <w:numId w:val="1"/>
+        </w:numPr>
+        <w:rPr>
+          <w:sz w:val="24"/>
+          <w:szCs w:val="24"/>
+        </w:rPr>
+      </w:pPr>
+      <w:r>
+        <w:rPr>
+          <w:sz w:val="24"/>
+          <w:szCs w:val="24"/>
+        </w:rPr>
+        <w:t>Alex used wildcard for lower version</w:t>
+      </w:r>
+    </w:p>
+    <w:p>
+      <w:pPr>
+        <w:pStyle w:val="Listenabsatz"/>
+        <w:numPr>
+          <w:ilvl w:val="1"/>
+          <w:numId w:val="1"/>
+        </w:numPr>
+        <w:rPr>
+          <w:sz w:val="24"/>
+          <w:szCs w:val="24"/>
+        </w:rPr>
+      </w:pPr>
+      <w:r>
+        <w:rPr>
+          <w:sz w:val="24"/>
+          <w:szCs w:val="24"/>
+        </w:rPr>
+        <w:t>Brought in external feedback</w:t>
+      </w:r>
+    </w:p>
+    <w:p>
+      <w:pPr>
+        <w:pStyle w:val="Listenabsatz"/>
+        <w:numPr>
+          <w:ilvl w:val="2"/>
+          <w:numId w:val="1"/>
+        </w:numPr>
+        <w:rPr>
+          <w:sz w:val="24"/>
+          <w:szCs w:val="24"/>
+        </w:rPr>
+      </w:pPr>
+      <w:r>
+        <w:rPr>
+          <w:sz w:val="24"/>
+          <w:szCs w:val="24"/>
+        </w:rPr>
+        <w:lastRenderedPageBreak/>
+        <w:t>Clarissa and Tamina preferred higher version and suggested to connect the parts using particles instead</w:t>
+      </w:r>
+    </w:p>
+    <w:p>
+      <w:pPr>
+        <w:pStyle w:val="Listenabsatz"/>
+        <w:numPr>
+          <w:ilvl w:val="0"/>
+          <w:numId w:val="1"/>
+        </w:numPr>
+        <w:rPr>
+          <w:sz w:val="24"/>
+          <w:szCs w:val="24"/>
+        </w:rPr>
+      </w:pPr>
+      <w:r>
+        <w:rPr>
+          <w:sz w:val="24"/>
+          <w:szCs w:val="24"/>
+        </w:rPr>
+        <w:t>Reviewed body part cutscene</w:t>
+      </w:r>
+    </w:p>
+    <w:p>
+      <w:pPr>
+        <w:pStyle w:val="Listenabsatz"/>
+        <w:numPr>
+          <w:ilvl w:val="1"/>
+          <w:numId w:val="1"/>
+        </w:numPr>
+        <w:rPr>
+          <w:sz w:val="24"/>
+          <w:szCs w:val="24"/>
+        </w:rPr>
+      </w:pPr>
+      <w:r>
+        <w:rPr>
+          <w:sz w:val="24"/>
+          <w:szCs w:val="24"/>
+        </w:rPr>
+        <w:t>Generally liked the way it looks</w:t>
+      </w:r>
+    </w:p>
+    <w:p>
+      <w:pPr>
+        <w:pStyle w:val="Listenabsatz"/>
+        <w:numPr>
+          <w:ilvl w:val="1"/>
+          <w:numId w:val="1"/>
+        </w:numPr>
+        <w:rPr>
+          <w:sz w:val="24"/>
+          <w:szCs w:val="24"/>
+        </w:rPr>
+      </w:pPr>
+      <w:r>
+        <w:rPr>
+          <w:sz w:val="24"/>
+          <w:szCs w:val="24"/>
+        </w:rPr>
+        <w:t>Glow from black to white should be faster</w:t>
+      </w:r>
+    </w:p>
+    <w:p>
+      <w:pPr>
+        <w:pStyle w:val="Listenabsatz"/>
+        <w:numPr>
+          <w:ilvl w:val="1"/>
+          <w:numId w:val="1"/>
+        </w:numPr>
+        <w:rPr>
+          <w:sz w:val="24"/>
+          <w:szCs w:val="24"/>
+        </w:rPr>
+      </w:pPr>
+      <w:r>
+        <w:rPr>
+          <w:sz w:val="24"/>
+          <w:szCs w:val="24"/>
+        </w:rPr>
+        <w:t>Pause music for that moment</w:t>
+      </w:r>
+    </w:p>
+    <w:p>
+      <w:pPr>
+        <w:pStyle w:val="Listenabsatz"/>
+        <w:numPr>
+          <w:ilvl w:val="1"/>
+          <w:numId w:val="1"/>
+        </w:numPr>
+        <w:rPr>
+          <w:sz w:val="24"/>
+          <w:szCs w:val="24"/>
+        </w:rPr>
+      </w:pPr>
+      <w:r>
+        <w:rPr>
+          <w:sz w:val="24"/>
+          <w:szCs w:val="24"/>
+        </w:rPr>
+        <w:t>Because of camera collision, areas where you find body parts have to be a bit larger</w:t>
+      </w:r>
+    </w:p>
+    <w:p>
+      <w:pPr>
+        <w:pStyle w:val="Listenabsatz"/>
+        <w:numPr>
+          <w:ilvl w:val="0"/>
+          <w:numId w:val="1"/>
+        </w:numPr>
+        <w:rPr>
+          <w:sz w:val="24"/>
+          <w:szCs w:val="24"/>
+        </w:rPr>
+      </w:pPr>
+      <w:r>
+        <w:rPr>
+          <w:sz w:val="24"/>
+          <w:szCs w:val="24"/>
+        </w:rPr>
+        <w:t>Talked about first level</w:t>
+      </w:r>
+    </w:p>
+    <w:p>
+      <w:pPr>
+        <w:pStyle w:val="Listenabsatz"/>
+        <w:numPr>
+          <w:ilvl w:val="1"/>
+          <w:numId w:val="1"/>
+        </w:numPr>
+        <w:rPr>
+          <w:sz w:val="24"/>
+          <w:szCs w:val="24"/>
+        </w:rPr>
+      </w:pPr>
+      <w:r>
+        <w:rPr>
+          <w:sz w:val="24"/>
+          <w:szCs w:val="24"/>
+        </w:rPr>
+        <w:t>Should use landscape and foliage tools to make it look more natural</w:t>
+      </w:r>
+    </w:p>
+    <w:p>
+      <w:pPr>
+        <w:pStyle w:val="Listenabsatz"/>
+        <w:numPr>
+          <w:ilvl w:val="1"/>
+          <w:numId w:val="1"/>
+        </w:numPr>
+        <w:rPr>
+          <w:sz w:val="24"/>
+          <w:szCs w:val="24"/>
+        </w:rPr>
+      </w:pPr>
+      <w:r>
+        <w:rPr>
+          <w:sz w:val="24"/>
+          <w:szCs w:val="24"/>
+        </w:rPr>
+        <w:t>Carve in the way so you don’t see distant fire particles to improve performance</w:t>
+      </w:r>
+    </w:p>
+    <w:p>
+      <w:pPr>
+        <w:pStyle w:val="Listenabsatz"/>
+        <w:numPr>
+          <w:ilvl w:val="1"/>
+          <w:numId w:val="1"/>
+        </w:numPr>
+        <w:rPr>
+          <w:sz w:val="24"/>
+          <w:szCs w:val="24"/>
+        </w:rPr>
+      </w:pPr>
+      <w:r>
+        <w:rPr>
+          <w:sz w:val="24"/>
+          <w:szCs w:val="24"/>
+        </w:rPr>
+        <w:t>Paint with two textures in the landscape material to create the path you have to follow</w:t>
+      </w:r>
+    </w:p>
+    <w:p>
+      <w:pPr>
+        <w:pStyle w:val="Listenabsatz"/>
+        <w:numPr>
+          <w:ilvl w:val="0"/>
+          <w:numId w:val="1"/>
+        </w:numPr>
+        <w:rPr>
+          <w:sz w:val="24"/>
+          <w:szCs w:val="24"/>
+        </w:rPr>
+      </w:pPr>
+      <w:r>
+        <w:rPr>
+          <w:sz w:val="24"/>
+          <w:szCs w:val="24"/>
+        </w:rPr>
+        <w:t>Showed streamed world</w:t>
+      </w:r>
+    </w:p>
+    <w:p>
+      <w:pPr>
+        <w:pStyle w:val="Listenabsatz"/>
+        <w:numPr>
+          <w:ilvl w:val="1"/>
+          <w:numId w:val="1"/>
+        </w:numPr>
+        <w:rPr>
+          <w:sz w:val="24"/>
+          <w:szCs w:val="24"/>
+        </w:rPr>
+      </w:pPr>
+      <w:r>
+        <w:rPr>
+          <w:sz w:val="24"/>
+          <w:szCs w:val="24"/>
+        </w:rPr>
+        <w:t>Need something to block off the view</w:t>
+      </w:r>
+    </w:p>
+    <w:p>
+      <w:pPr>
+        <w:pStyle w:val="Listenabsatz"/>
+        <w:numPr>
+          <w:ilvl w:val="2"/>
+          <w:numId w:val="1"/>
+        </w:numPr>
+        <w:rPr>
+          <w:sz w:val="24"/>
+          <w:szCs w:val="24"/>
+        </w:rPr>
+      </w:pPr>
+      <w:r>
+        <w:rPr>
+          <w:sz w:val="24"/>
+          <w:szCs w:val="24"/>
+        </w:rPr>
+        <w:t>Fog?</w:t>
+      </w:r>
+    </w:p>
+    <w:p>
+      <w:pPr>
+        <w:pStyle w:val="Listenabsatz"/>
+        <w:numPr>
+          <w:ilvl w:val="2"/>
+          <w:numId w:val="1"/>
+        </w:numPr>
+        <w:rPr>
+          <w:sz w:val="24"/>
+          <w:szCs w:val="24"/>
+        </w:rPr>
+      </w:pPr>
+      <w:r>
+        <w:rPr>
+          <w:sz w:val="24"/>
+          <w:szCs w:val="24"/>
+        </w:rPr>
+        <w:t>Walls?</w:t>
+      </w:r>
+    </w:p>
+    <w:p>
+      <w:pPr>
+        <w:pStyle w:val="Listenabsatz"/>
+        <w:numPr>
+          <w:ilvl w:val="0"/>
+          <w:numId w:val="1"/>
+        </w:numPr>
+        <w:rPr>
+          <w:sz w:val="24"/>
+          <w:szCs w:val="24"/>
+        </w:rPr>
+      </w:pPr>
+      <w:r>
+        <w:rPr>
+          <w:sz w:val="24"/>
+          <w:szCs w:val="24"/>
+        </w:rPr>
+        <w:t>Music progress</w:t>
+      </w:r>
+    </w:p>
+    <w:p>
+      <w:pPr>
+        <w:pStyle w:val="Listenabsatz"/>
+        <w:numPr>
+          <w:ilvl w:val="1"/>
+          <w:numId w:val="1"/>
+        </w:numPr>
+        <w:rPr>
+          <w:sz w:val="24"/>
+          <w:szCs w:val="24"/>
+        </w:rPr>
+      </w:pPr>
+      <w:r>
+        <w:rPr>
+          <w:sz w:val="24"/>
+          <w:szCs w:val="24"/>
+        </w:rPr>
+        <w:t>Remixed version of the torso theme</w:t>
+      </w:r>
+    </w:p>
+    <w:p>
+      <w:pPr>
+        <w:pStyle w:val="Listenabsatz"/>
+        <w:numPr>
+          <w:ilvl w:val="0"/>
+          <w:numId w:val="1"/>
+        </w:numPr>
+        <w:rPr>
+          <w:sz w:val="24"/>
+          <w:szCs w:val="24"/>
+        </w:rPr>
+      </w:pPr>
+      <w:r>
+        <w:rPr>
+          <w:sz w:val="24"/>
+          <w:szCs w:val="24"/>
+        </w:rPr>
+        <w:t>Listened to in-game sound effects</w:t>
+      </w:r>
+    </w:p>
+    <w:p>
+      <w:pPr>
+        <w:pStyle w:val="Listenabsatz"/>
+        <w:numPr>
+          <w:ilvl w:val="0"/>
+          <w:numId w:val="1"/>
+        </w:numPr>
+        <w:rPr>
+          <w:sz w:val="24"/>
+          <w:szCs w:val="24"/>
+        </w:rPr>
+      </w:pPr>
+      <w:r>
+        <w:rPr>
+          <w:sz w:val="24"/>
+          <w:szCs w:val="24"/>
+        </w:rPr>
+        <w:t>Discussed implementation of the scale</w:t>
+      </w:r>
+    </w:p>
+    <w:p>
+      <w:pPr>
+        <w:pStyle w:val="Listenabsatz"/>
+        <w:numPr>
+          <w:ilvl w:val="1"/>
+          <w:numId w:val="1"/>
+        </w:numPr>
+        <w:rPr>
+          <w:sz w:val="24"/>
+          <w:szCs w:val="24"/>
+        </w:rPr>
+      </w:pPr>
+      <w:r>
+        <w:rPr>
+          <w:sz w:val="24"/>
+          <w:szCs w:val="24"/>
+        </w:rPr>
+        <w:t>Looked at the model</w:t>
+      </w:r>
+    </w:p>
+    <w:p>
+      <w:pPr>
+        <w:pStyle w:val="Listenabsatz"/>
+        <w:numPr>
+          <w:ilvl w:val="1"/>
+          <w:numId w:val="1"/>
+        </w:numPr>
+        <w:rPr>
+          <w:sz w:val="24"/>
+          <w:szCs w:val="24"/>
+        </w:rPr>
+      </w:pPr>
+      <w:r>
+        <w:rPr>
+          <w:sz w:val="24"/>
+          <w:szCs w:val="24"/>
+        </w:rPr>
+        <w:t>Could use scene roots in a BP actor</w:t>
+      </w:r>
+    </w:p>
+    <w:p>
+      <w:pPr>
+        <w:pStyle w:val="Listenabsatz"/>
+        <w:numPr>
+          <w:ilvl w:val="0"/>
+          <w:numId w:val="1"/>
+        </w:numPr>
+        <w:rPr>
+          <w:sz w:val="24"/>
+          <w:szCs w:val="24"/>
+        </w:rPr>
+      </w:pPr>
+      <w:r>
+        <w:rPr>
+          <w:sz w:val="24"/>
+          <w:szCs w:val="24"/>
+        </w:rPr>
+        <w:t>Reviewed Trix’s art progress</w:t>
+      </w:r>
+    </w:p>
+    <w:p>
+      <w:pPr>
+        <w:pStyle w:val="Listenabsatz"/>
+        <w:numPr>
+          <w:ilvl w:val="1"/>
+          <w:numId w:val="1"/>
+        </w:numPr>
+        <w:rPr>
+          <w:sz w:val="24"/>
+          <w:szCs w:val="24"/>
+        </w:rPr>
+      </w:pPr>
+      <w:r>
+        <w:rPr>
+          <w:sz w:val="24"/>
+          <w:szCs w:val="24"/>
+        </w:rPr>
+        <w:t>Discussed final memories</w:t>
+      </w:r>
+    </w:p>
+    <w:p>
+      <w:pPr>
+        <w:pStyle w:val="Listenabsatz"/>
+        <w:numPr>
+          <w:ilvl w:val="2"/>
+          <w:numId w:val="1"/>
+        </w:numPr>
+        <w:rPr>
+          <w:sz w:val="24"/>
+          <w:szCs w:val="24"/>
+        </w:rPr>
+      </w:pPr>
+      <w:r>
+        <w:rPr>
+          <w:sz w:val="24"/>
+          <w:szCs w:val="24"/>
+        </w:rPr>
+        <w:t>No frame by frame animation for legs area needed</w:t>
+      </w:r>
+    </w:p>
+    <w:p>
+      <w:pPr>
+        <w:pStyle w:val="Listenabsatz"/>
+        <w:numPr>
+          <w:ilvl w:val="3"/>
+          <w:numId w:val="1"/>
+        </w:numPr>
+        <w:rPr>
+          <w:sz w:val="24"/>
+          <w:szCs w:val="24"/>
+        </w:rPr>
+      </w:pPr>
+      <w:r>
+        <w:rPr>
+          <w:sz w:val="24"/>
+          <w:szCs w:val="24"/>
+        </w:rPr>
+        <w:t>Get rid of #06</w:t>
+      </w:r>
+    </w:p>
+    <w:p>
+      <w:pPr>
+        <w:pStyle w:val="Listenabsatz"/>
+        <w:numPr>
+          <w:ilvl w:val="2"/>
+          <w:numId w:val="1"/>
+        </w:numPr>
+        <w:rPr>
+          <w:sz w:val="24"/>
+          <w:szCs w:val="24"/>
+        </w:rPr>
+      </w:pPr>
+      <w:r>
+        <w:rPr>
+          <w:sz w:val="24"/>
+          <w:szCs w:val="24"/>
+        </w:rPr>
+        <w:t>No two perspectives for arms story needed</w:t>
+      </w:r>
+    </w:p>
+    <w:p>
+      <w:pPr>
+        <w:pStyle w:val="Listenabsatz"/>
+        <w:numPr>
+          <w:ilvl w:val="1"/>
+          <w:numId w:val="1"/>
+        </w:numPr>
+        <w:rPr>
+          <w:sz w:val="24"/>
+          <w:szCs w:val="24"/>
+        </w:rPr>
+      </w:pPr>
+      <w:r>
+        <w:rPr>
+          <w:sz w:val="24"/>
+          <w:szCs w:val="24"/>
+        </w:rPr>
+        <w:t>Reviewed settings screen</w:t>
+      </w:r>
+    </w:p>
+    <w:p>
+      <w:pPr>
+        <w:pStyle w:val="Listenabsatz"/>
+        <w:numPr>
+          <w:ilvl w:val="2"/>
+          <w:numId w:val="1"/>
+        </w:numPr>
+        <w:rPr>
+          <w:sz w:val="24"/>
+          <w:szCs w:val="24"/>
+        </w:rPr>
+      </w:pPr>
+      <w:r>
+        <w:rPr>
+          <w:sz w:val="24"/>
+          <w:szCs w:val="24"/>
+        </w:rPr>
+        <w:t>Contrast icon is clear</w:t>
+      </w:r>
+    </w:p>
+    <w:p>
+      <w:pPr>
+        <w:pStyle w:val="Listenabsatz"/>
+        <w:numPr>
+          <w:ilvl w:val="2"/>
+          <w:numId w:val="1"/>
+        </w:numPr>
+        <w:rPr>
+          <w:sz w:val="24"/>
+          <w:szCs w:val="24"/>
+        </w:rPr>
+      </w:pPr>
+      <w:r>
+        <w:rPr>
+          <w:sz w:val="24"/>
+          <w:szCs w:val="24"/>
+        </w:rPr>
+        <w:t>Sound effects is clear after some time</w:t>
+      </w:r>
+    </w:p>
+    <w:p>
+      <w:pPr>
+        <w:pStyle w:val="Listenabsatz"/>
+        <w:numPr>
+          <w:ilvl w:val="3"/>
+          <w:numId w:val="1"/>
+        </w:numPr>
+        <w:rPr>
+          <w:sz w:val="24"/>
+          <w:szCs w:val="24"/>
+        </w:rPr>
+      </w:pPr>
+      <w:r>
+        <w:rPr>
+          <w:sz w:val="24"/>
+          <w:szCs w:val="24"/>
+        </w:rPr>
+        <w:t>Maybe use a speaker instead?</w:t>
+      </w:r>
+    </w:p>
+    <w:p>
+      <w:pPr>
+        <w:pStyle w:val="Listenabsatz"/>
+        <w:numPr>
+          <w:ilvl w:val="4"/>
+          <w:numId w:val="1"/>
+        </w:numPr>
+        <w:rPr>
+          <w:sz w:val="24"/>
+          <w:szCs w:val="24"/>
+        </w:rPr>
+      </w:pPr>
+      <w:r>
+        <w:rPr>
+          <w:sz w:val="24"/>
+          <w:szCs w:val="24"/>
+        </w:rPr>
+        <w:t>Could suggest master volume…</w:t>
+      </w:r>
+    </w:p>
+    <w:p>
+      <w:pPr>
+        <w:pStyle w:val="Listenabsatz"/>
+        <w:numPr>
+          <w:ilvl w:val="0"/>
+          <w:numId w:val="1"/>
+        </w:numPr>
+        <w:rPr>
+          <w:sz w:val="24"/>
+          <w:szCs w:val="24"/>
+        </w:rPr>
+      </w:pPr>
+      <w:r>
+        <w:rPr>
+          <w:sz w:val="24"/>
+          <w:szCs w:val="24"/>
+        </w:rPr>
+        <w:t>Decided to keep the game paused in pause menu and ignore the gamepad issues</w:t>
+      </w:r>
+    </w:p>
+    <w:p>
+      <w:pPr>
+        <w:pStyle w:val="Listenabsatz"/>
+        <w:numPr>
+          <w:ilvl w:val="0"/>
+          <w:numId w:val="1"/>
+        </w:numPr>
+        <w:rPr>
+          <w:sz w:val="24"/>
+          <w:szCs w:val="24"/>
+        </w:rPr>
+      </w:pPr>
+      <w:r>
+        <w:rPr>
+          <w:sz w:val="24"/>
+          <w:szCs w:val="24"/>
+        </w:rPr>
+        <w:t>Reviewed Alex’s progress</w:t>
+      </w:r>
+    </w:p>
+    <w:p>
+      <w:pPr>
+        <w:pStyle w:val="Listenabsatz"/>
+        <w:numPr>
+          <w:ilvl w:val="1"/>
+          <w:numId w:val="1"/>
+        </w:numPr>
+        <w:rPr>
+          <w:sz w:val="24"/>
+          <w:szCs w:val="24"/>
+        </w:rPr>
+      </w:pPr>
+      <w:r>
+        <w:rPr>
+          <w:sz w:val="24"/>
+          <w:szCs w:val="24"/>
+        </w:rPr>
+        <w:t>3D level assets</w:t>
+      </w:r>
+    </w:p>
+    <w:p>
+      <w:pPr>
+        <w:pStyle w:val="Listenabsatz"/>
+        <w:numPr>
+          <w:ilvl w:val="1"/>
+          <w:numId w:val="1"/>
+        </w:numPr>
+        <w:rPr>
+          <w:sz w:val="24"/>
+          <w:szCs w:val="24"/>
+        </w:rPr>
+      </w:pPr>
+      <w:r>
+        <w:rPr>
+          <w:sz w:val="24"/>
+          <w:szCs w:val="24"/>
+        </w:rPr>
+        <w:t>New walking animations</w:t>
+      </w:r>
+    </w:p>
+    <w:p>
+      <w:pPr>
+        <w:pStyle w:val="Listenabsatz"/>
+        <w:numPr>
+          <w:ilvl w:val="1"/>
+          <w:numId w:val="1"/>
+        </w:numPr>
+        <w:rPr>
+          <w:sz w:val="24"/>
+          <w:szCs w:val="24"/>
+        </w:rPr>
+      </w:pPr>
+      <w:r>
+        <w:rPr>
+          <w:sz w:val="24"/>
+          <w:szCs w:val="24"/>
+        </w:rPr>
+        <w:t>Fragmented character meshes</w:t>
+      </w:r>
+    </w:p>
+    <w:p>
+      <w:pPr>
+        <w:pStyle w:val="Listenabsatz"/>
+        <w:numPr>
+          <w:ilvl w:val="0"/>
+          <w:numId w:val="1"/>
+        </w:numPr>
+        <w:rPr>
+          <w:sz w:val="24"/>
+          <w:szCs w:val="24"/>
+        </w:rPr>
+      </w:pPr>
+      <w:r>
+        <w:rPr>
+          <w:sz w:val="24"/>
+          <w:szCs w:val="24"/>
+        </w:rPr>
+        <w:t>Reviewed programming progress by Thiago</w:t>
+      </w:r>
+    </w:p>
+    <w:p>
+      <w:pPr>
+        <w:pStyle w:val="Listenabsatz"/>
+        <w:numPr>
+          <w:ilvl w:val="1"/>
+          <w:numId w:val="1"/>
+        </w:numPr>
+        <w:rPr>
+          <w:sz w:val="24"/>
+          <w:szCs w:val="24"/>
+        </w:rPr>
+      </w:pPr>
+      <w:r>
+        <w:rPr>
+          <w:sz w:val="24"/>
+          <w:szCs w:val="24"/>
+        </w:rPr>
+        <w:t>Head movement works!</w:t>
+      </w:r>
+    </w:p>
+    <w:p>
+      <w:pPr>
+        <w:pStyle w:val="Listenabsatz"/>
+        <w:numPr>
+          <w:ilvl w:val="2"/>
+          <w:numId w:val="1"/>
+        </w:numPr>
+        <w:rPr>
+          <w:sz w:val="24"/>
+          <w:szCs w:val="24"/>
+        </w:rPr>
+      </w:pPr>
+      <w:r>
+        <w:rPr>
+          <w:sz w:val="24"/>
+          <w:szCs w:val="24"/>
+        </w:rPr>
+        <w:t>Rotation issue is not really noticeable</w:t>
+      </w:r>
+    </w:p>
+    <w:p>
+      <w:pPr>
+        <w:pStyle w:val="Listenabsatz"/>
+        <w:numPr>
+          <w:ilvl w:val="1"/>
+          <w:numId w:val="1"/>
+        </w:numPr>
+        <w:rPr>
+          <w:sz w:val="24"/>
+          <w:szCs w:val="24"/>
+        </w:rPr>
+      </w:pPr>
+      <w:r>
+        <w:rPr>
+          <w:sz w:val="24"/>
+          <w:szCs w:val="24"/>
+        </w:rPr>
+        <w:t>Fire and newspaper particles</w:t>
+      </w:r>
+    </w:p>
+    <w:p>
+      <w:pPr>
+        <w:pStyle w:val="Listenabsatz"/>
+        <w:numPr>
+          <w:ilvl w:val="1"/>
+          <w:numId w:val="1"/>
+        </w:numPr>
+        <w:rPr>
+          <w:sz w:val="24"/>
+          <w:szCs w:val="24"/>
+        </w:rPr>
+      </w:pPr>
+      <w:r>
+        <w:rPr>
+          <w:sz w:val="24"/>
+          <w:szCs w:val="24"/>
+        </w:rPr>
+        <w:t>Forest level events</w:t>
+      </w:r>
+    </w:p>
+    <w:p>
+      <w:pPr>
+        <w:pStyle w:val="Listenabsatz"/>
+        <w:numPr>
+          <w:ilvl w:val="1"/>
+          <w:numId w:val="1"/>
+        </w:numPr>
+        <w:rPr>
+          <w:sz w:val="24"/>
+          <w:szCs w:val="24"/>
+        </w:rPr>
+      </w:pPr>
+      <w:r>
+        <w:rPr>
+          <w:sz w:val="24"/>
+          <w:szCs w:val="24"/>
+        </w:rPr>
+        <w:lastRenderedPageBreak/>
+        <w:t>Light using particles</w:t>
+      </w:r>
+    </w:p>
+    <w:p>
+      <w:pPr>
+        <w:pStyle w:val="Listenabsatz"/>
+        <w:numPr>
+          <w:ilvl w:val="0"/>
+          <w:numId w:val="1"/>
+        </w:numPr>
+        <w:rPr>
+          <w:sz w:val="24"/>
+          <w:szCs w:val="24"/>
+        </w:rPr>
+      </w:pPr>
+      <w:r>
+        <w:rPr>
+          <w:sz w:val="24"/>
+          <w:szCs w:val="24"/>
+        </w:rPr>
+        <w:t>Need to unload every level before loading it in when loading game</w:t>
+      </w:r>
+    </w:p>
+    <w:p>
+      <w:pPr>
+        <w:pStyle w:val="Listenabsatz"/>
+        <w:numPr>
+          <w:ilvl w:val="1"/>
+          <w:numId w:val="1"/>
+        </w:numPr>
+        <w:rPr>
+          <w:sz w:val="24"/>
+          <w:szCs w:val="24"/>
+        </w:rPr>
+      </w:pPr>
+      <w:r>
+        <w:rPr>
+          <w:sz w:val="24"/>
+          <w:szCs w:val="24"/>
+        </w:rPr>
+        <w:t>Not needed if you can only load game from the main menu</w:t>
+      </w:r>
+    </w:p>
+    <w:p>
+      <w:pPr>
+        <w:pStyle w:val="Listenabsatz"/>
+        <w:numPr>
+          <w:ilvl w:val="0"/>
+          <w:numId w:val="1"/>
+        </w:numPr>
+        <w:rPr>
+          <w:sz w:val="24"/>
+          <w:szCs w:val="24"/>
+        </w:rPr>
+      </w:pPr>
+      <w:r>
+        <w:rPr>
+          <w:sz w:val="24"/>
+          <w:szCs w:val="24"/>
+        </w:rPr>
+        <w:t>Remember to get rid of jump and saving/loading inputs before doing the build</w:t>
+      </w:r>
+    </w:p>
+    <w:p>
+      <w:pPr>
+        <w:pStyle w:val="Listenabsatz"/>
+        <w:numPr>
+          <w:ilvl w:val="0"/>
+          <w:numId w:val="1"/>
+        </w:numPr>
+        <w:rPr>
+          <w:sz w:val="24"/>
+          <w:szCs w:val="24"/>
+        </w:rPr>
+      </w:pPr>
+      <w:r>
+        <w:rPr>
+          <w:sz w:val="24"/>
+          <w:szCs w:val="24"/>
+        </w:rPr>
+        <w:t>Reviewed Lars’s progress</w:t>
+      </w:r>
+    </w:p>
+    <w:p>
+      <w:pPr>
+        <w:pStyle w:val="Listenabsatz"/>
+        <w:numPr>
+          <w:ilvl w:val="1"/>
+          <w:numId w:val="1"/>
+        </w:numPr>
+        <w:rPr>
+          <w:sz w:val="24"/>
+          <w:szCs w:val="24"/>
+        </w:rPr>
+      </w:pPr>
+      <w:r>
+        <w:rPr>
+          <w:sz w:val="24"/>
+          <w:szCs w:val="24"/>
+        </w:rPr>
+        <w:t>Cutscenes</w:t>
+      </w:r>
+    </w:p>
+    <w:p>
+      <w:pPr>
+        <w:pStyle w:val="Listenabsatz"/>
+        <w:numPr>
+          <w:ilvl w:val="1"/>
+          <w:numId w:val="1"/>
+        </w:numPr>
+        <w:rPr>
+          <w:sz w:val="24"/>
+          <w:szCs w:val="24"/>
+        </w:rPr>
+      </w:pPr>
+      <w:r>
+        <w:rPr>
+          <w:sz w:val="24"/>
+          <w:szCs w:val="24"/>
+        </w:rPr>
+        <w:t>Running legs</w:t>
+      </w:r>
+    </w:p>
+    <w:p>
+      <w:pPr>
+        <w:pStyle w:val="Listenabsatz"/>
+        <w:numPr>
+          <w:ilvl w:val="1"/>
+          <w:numId w:val="1"/>
+        </w:numPr>
+        <w:rPr>
+          <w:sz w:val="24"/>
+          <w:szCs w:val="24"/>
+        </w:rPr>
+      </w:pPr>
+      <w:r>
+        <w:rPr>
+          <w:sz w:val="24"/>
+          <w:szCs w:val="24"/>
+        </w:rPr>
+        <w:t>Settings</w:t>
+      </w:r>
+    </w:p>
+    <w:p>
+      <w:pPr>
+        <w:pStyle w:val="Listenabsatz"/>
+        <w:numPr>
+          <w:ilvl w:val="1"/>
+          <w:numId w:val="1"/>
+        </w:numPr>
+        <w:rPr>
+          <w:sz w:val="24"/>
+          <w:szCs w:val="24"/>
+        </w:rPr>
+      </w:pPr>
+      <w:r>
+        <w:rPr>
+          <w:sz w:val="24"/>
+          <w:szCs w:val="24"/>
+        </w:rPr>
+        <w:t>Sound and music integration</w:t>
+      </w:r>
+    </w:p>
+    <w:p>
+      <w:pPr>
+        <w:pStyle w:val="Listenabsatz"/>
+        <w:numPr>
+          <w:ilvl w:val="0"/>
+          <w:numId w:val="1"/>
+        </w:numPr>
+        <w:rPr>
+          <w:sz w:val="24"/>
+          <w:szCs w:val="24"/>
+        </w:rPr>
+      </w:pPr>
+      <w:r>
+        <w:rPr>
+          <w:sz w:val="24"/>
+          <w:szCs w:val="24"/>
+        </w:rPr>
+        <w:t>Defined schedule for upcoming days</w:t>
+      </w:r>
+    </w:p>
+    <w:p>
+      <w:pPr>
+        <w:pStyle w:val="Listenabsatz"/>
+        <w:numPr>
+          <w:ilvl w:val="1"/>
+          <w:numId w:val="1"/>
+        </w:numPr>
+        <w:rPr>
+          <w:sz w:val="24"/>
+          <w:szCs w:val="24"/>
+        </w:rPr>
+      </w:pPr>
+      <w:r>
+        <w:rPr>
+          <w:sz w:val="24"/>
+          <w:szCs w:val="24"/>
+        </w:rPr>
+        <w:t>Need to get one level per day done</w:t>
+      </w:r>
+    </w:p>
+    <w:p>
+      <w:pPr>
+        <w:pStyle w:val="Listenabsatz"/>
+        <w:numPr>
+          <w:ilvl w:val="1"/>
+          <w:numId w:val="1"/>
+        </w:numPr>
+        <w:rPr>
+          <w:sz w:val="24"/>
+          <w:szCs w:val="24"/>
+        </w:rPr>
+      </w:pPr>
+      <w:r>
+        <w:rPr>
+          <w:sz w:val="24"/>
+          <w:szCs w:val="24"/>
+        </w:rPr>
+        <w:t>Tuesday: Forest level</w:t>
+      </w:r>
+    </w:p>
+    <w:p>
+      <w:pPr>
+        <w:pStyle w:val="Listenabsatz"/>
+        <w:numPr>
+          <w:ilvl w:val="1"/>
+          <w:numId w:val="1"/>
+        </w:numPr>
+        <w:rPr>
+          <w:sz w:val="24"/>
+          <w:szCs w:val="24"/>
+        </w:rPr>
+      </w:pPr>
+      <w:r>
+        <w:rPr>
+          <w:sz w:val="24"/>
+          <w:szCs w:val="24"/>
+        </w:rPr>
+        <w:t>Wednesday: Torso level</w:t>
+      </w:r>
+    </w:p>
+    <w:p>
+      <w:pPr>
+        <w:pStyle w:val="Listenabsatz"/>
+        <w:numPr>
+          <w:ilvl w:val="1"/>
+          <w:numId w:val="1"/>
+        </w:numPr>
+        <w:rPr>
+          <w:sz w:val="24"/>
+          <w:szCs w:val="24"/>
+        </w:rPr>
+      </w:pPr>
+      <w:r>
+        <w:rPr>
+          <w:sz w:val="24"/>
+          <w:szCs w:val="24"/>
+        </w:rPr>
+        <w:t>Thursday: Arms level</w:t>
+      </w:r>
+    </w:p>
+    <w:p>
+      <w:pPr>
+        <w:pStyle w:val="Listenabsatz"/>
+        <w:numPr>
+          <w:ilvl w:val="1"/>
+          <w:numId w:val="1"/>
+        </w:numPr>
+        <w:rPr>
+          <w:sz w:val="24"/>
+          <w:szCs w:val="24"/>
+        </w:rPr>
+      </w:pPr>
+      <w:r>
+        <w:rPr>
+          <w:sz w:val="24"/>
+          <w:szCs w:val="24"/>
+        </w:rPr>
+        <w:t>Friday: HUB level</w:t>
+      </w:r>
+    </w:p>
+    <w:p>
+      <w:pPr>
+        <w:pStyle w:val="Listenabsatz"/>
+        <w:numPr>
+          <w:ilvl w:val="1"/>
+          <w:numId w:val="1"/>
+        </w:numPr>
+        <w:rPr>
+          <w:sz w:val="24"/>
+          <w:szCs w:val="24"/>
+        </w:rPr>
+      </w:pPr>
+      <w:r>
+        <w:rPr>
+          <w:sz w:val="24"/>
+          <w:szCs w:val="24"/>
+        </w:rPr>
+        <w:t>Next Tuesday: Final presentation</w:t>
+      </w:r>
+    </w:p>
+    <w:p>
+      <w:pPr>
+        <w:pStyle w:val="Listenabsatz"/>
+        <w:numPr>
+          <w:ilvl w:val="1"/>
+          <w:numId w:val="1"/>
+        </w:numPr>
+        <w:rPr>
+          <w:sz w:val="24"/>
+          <w:szCs w:val="24"/>
+        </w:rPr>
+      </w:pPr>
+      <w:r>
+        <w:rPr>
+          <w:sz w:val="24"/>
+          <w:szCs w:val="24"/>
+        </w:rPr>
+        <w:t>Next Wednesday: Exhibition</w:t>
+      </w:r>
+    </w:p>
+    <w:p>
+      <w:pPr>
+        <w:pStyle w:val="Listenabsatz"/>
+        <w:numPr>
+          <w:ilvl w:val="0"/>
+          <w:numId w:val="1"/>
+        </w:numPr>
+        <w:rPr>
+          <w:sz w:val="24"/>
+          <w:szCs w:val="24"/>
+        </w:rPr>
+      </w:pPr>
+      <w:r>
+        <w:rPr>
+          <w:sz w:val="24"/>
+          <w:szCs w:val="24"/>
+        </w:rPr>
+        <w:t>Game should be in a presentable state until Saturday evening</w:t>
+      </w:r>
+    </w:p>
+    <w:p>
+      <w:pPr>
+        <w:pStyle w:val="Listenabsatz"/>
+        <w:numPr>
+          <w:ilvl w:val="0"/>
+          <w:numId w:val="1"/>
+        </w:numPr>
+        <w:rPr>
+          <w:sz w:val="24"/>
+          <w:szCs w:val="24"/>
+        </w:rPr>
+      </w:pPr>
+      <w:r>
+        <w:rPr>
+          <w:sz w:val="24"/>
+          <w:szCs w:val="24"/>
+        </w:rPr>
+        <w:t>Discussed content of the next presentation</w:t>
+      </w:r>
+    </w:p>
+    <w:p>
+      <w:pPr>
+        <w:pStyle w:val="Listenabsatz"/>
+        <w:numPr>
+          <w:ilvl w:val="1"/>
+          <w:numId w:val="1"/>
+        </w:numPr>
+        <w:rPr>
+          <w:sz w:val="24"/>
+          <w:szCs w:val="24"/>
+        </w:rPr>
+      </w:pPr>
+      <w:r>
+        <w:rPr>
+          <w:sz w:val="24"/>
+          <w:szCs w:val="24"/>
+        </w:rPr>
+        <w:t>Decided against having a live play session</w:t>
+      </w:r>
+    </w:p>
+    <w:p>
+      <w:pPr>
+        <w:pStyle w:val="Listenabsatz"/>
+        <w:numPr>
+          <w:ilvl w:val="1"/>
+          <w:numId w:val="1"/>
+        </w:numPr>
+        <w:rPr>
+          <w:sz w:val="24"/>
+          <w:szCs w:val="24"/>
+        </w:rPr>
+      </w:pPr>
+      <w:r>
+        <w:rPr>
+          <w:sz w:val="24"/>
+          <w:szCs w:val="24"/>
+        </w:rPr>
+        <w:t>Add a short post-mortem section</w:t>
+      </w:r>
+    </w:p>
+    <w:p>
+      <w:pPr>
+        <w:pStyle w:val="Listenabsatz"/>
+        <w:numPr>
+          <w:ilvl w:val="1"/>
+          <w:numId w:val="1"/>
+        </w:numPr>
+        <w:rPr>
+          <w:sz w:val="24"/>
+          <w:szCs w:val="24"/>
+        </w:rPr>
+      </w:pPr>
+      <w:r>
+        <w:rPr>
+          <w:sz w:val="24"/>
+          <w:szCs w:val="24"/>
+        </w:rPr>
+        <w:t>Keep overall look from intermediate presentation</w:t>
+      </w:r>
+    </w:p>
+    <w:p>
+      <w:pPr>
+        <w:pStyle w:val="Listenabsatz"/>
+        <w:numPr>
+          <w:ilvl w:val="1"/>
+          <w:numId w:val="1"/>
+        </w:numPr>
+        <w:rPr>
+          <w:sz w:val="24"/>
+          <w:szCs w:val="24"/>
+        </w:rPr>
+      </w:pPr>
+      <w:r>
+        <w:rPr>
+          <w:sz w:val="24"/>
+          <w:szCs w:val="24"/>
+        </w:rPr>
+        <w:t>Present one of the other storylines</w:t>
+      </w:r>
+    </w:p>
+    <w:p>
+      <w:pPr>
+        <w:pStyle w:val="Listenabsatz"/>
+        <w:numPr>
+          <w:ilvl w:val="1"/>
+          <w:numId w:val="1"/>
+        </w:numPr>
+        <w:rPr>
+          <w:sz w:val="24"/>
+          <w:szCs w:val="24"/>
+        </w:rPr>
+      </w:pPr>
+      <w:r>
+        <w:rPr>
+          <w:sz w:val="24"/>
+          <w:szCs w:val="24"/>
+        </w:rPr>
+        <w:t>Dress up a little</w:t>
+      </w:r>
+    </w:p>
+    <w:p>
+      <w:pPr>
+        <w:pStyle w:val="Listenabsatz"/>
+        <w:numPr>
+          <w:ilvl w:val="0"/>
+          <w:numId w:val="1"/>
+        </w:numPr>
+        <w:rPr>
+          <w:sz w:val="24"/>
+          <w:szCs w:val="24"/>
+        </w:rPr>
+      </w:pPr>
+      <w:r>
+        <w:rPr>
+          <w:sz w:val="24"/>
+          <w:szCs w:val="24"/>
+        </w:rPr>
+        <w:t>Checked syllabus for upcoming deliverables</w:t>
+      </w:r>
+    </w:p>
+    <w:p>
+      <w:pPr>
+        <w:pStyle w:val="Listenabsatz"/>
+        <w:numPr>
+          <w:ilvl w:val="1"/>
+          <w:numId w:val="1"/>
+        </w:numPr>
+        <w:rPr>
+          <w:sz w:val="24"/>
+          <w:szCs w:val="24"/>
+        </w:rPr>
+      </w:pPr>
+      <w:r>
+        <w:rPr>
+          <w:sz w:val="24"/>
+          <w:szCs w:val="24"/>
+        </w:rPr>
+        <w:t>Document with known issues</w:t>
+      </w:r>
+    </w:p>
+    <w:p>
+      <w:pPr>
+        <w:pStyle w:val="Listenabsatz"/>
+        <w:numPr>
+          <w:ilvl w:val="1"/>
+          <w:numId w:val="1"/>
+        </w:numPr>
+        <w:rPr>
+          <w:sz w:val="24"/>
+          <w:szCs w:val="24"/>
+        </w:rPr>
+      </w:pPr>
+      <w:r>
+        <w:rPr>
+          <w:sz w:val="24"/>
+          <w:szCs w:val="24"/>
+        </w:rPr>
+        <w:t>How to play document</w:t>
+      </w:r>
+    </w:p>
+    <w:p>
+      <w:pPr>
+        <w:pStyle w:val="Listenabsatz"/>
+        <w:numPr>
+          <w:ilvl w:val="1"/>
+          <w:numId w:val="1"/>
+        </w:numPr>
+        <w:rPr>
+          <w:sz w:val="24"/>
+          <w:szCs w:val="24"/>
+        </w:rPr>
+      </w:pPr>
+      <w:r>
+        <w:rPr>
+          <w:sz w:val="24"/>
+          <w:szCs w:val="24"/>
+        </w:rPr>
+        <w:t>Final one sheet overview</w:t>
+      </w:r>
+    </w:p>
+    <w:p>
+      <w:pPr>
+        <w:pStyle w:val="Listenabsatz"/>
+        <w:numPr>
+          <w:ilvl w:val="1"/>
+          <w:numId w:val="1"/>
+        </w:numPr>
+        <w:rPr>
+          <w:sz w:val="24"/>
+          <w:szCs w:val="24"/>
+        </w:rPr>
+      </w:pPr>
+      <w:r>
+        <w:rPr>
+          <w:sz w:val="24"/>
+          <w:szCs w:val="24"/>
+        </w:rPr>
+        <w:t>Final game design document</w:t>
+      </w:r>
+    </w:p>
+    <w:p>
+      <w:pPr>
+        <w:pStyle w:val="Listenabsatz"/>
+        <w:numPr>
+          <w:ilvl w:val="1"/>
+          <w:numId w:val="1"/>
+        </w:numPr>
+        <w:rPr>
+          <w:sz w:val="24"/>
+          <w:szCs w:val="24"/>
+        </w:rPr>
+      </w:pPr>
+      <w:r>
+        <w:rPr>
+          <w:sz w:val="24"/>
+          <w:szCs w:val="24"/>
+        </w:rPr>
+        <w:t>Game build</w:t>
+      </w:r>
+    </w:p>
+    <w:p>
+      <w:pPr>
+        <w:pStyle w:val="Listenabsatz"/>
+        <w:numPr>
+          <w:ilvl w:val="1"/>
+          <w:numId w:val="1"/>
+        </w:numPr>
+        <w:rPr>
+          <w:sz w:val="24"/>
+          <w:szCs w:val="24"/>
+        </w:rPr>
+      </w:pPr>
+      <w:r>
+        <w:rPr>
+          <w:sz w:val="24"/>
+          <w:szCs w:val="24"/>
+        </w:rPr>
+        <w:t>Final presentation PDF</w:t>
+      </w:r>
+    </w:p>
+    <w:p>
+      <w:pPr>
+        <w:pStyle w:val="Listenabsatz"/>
+        <w:numPr>
+          <w:ilvl w:val="1"/>
+          <w:numId w:val="1"/>
+        </w:numPr>
+        <w:rPr>
+          <w:sz w:val="24"/>
+          <w:szCs w:val="24"/>
+        </w:rPr>
+      </w:pPr>
+      <w:r>
+        <w:rPr>
+          <w:sz w:val="24"/>
+          <w:szCs w:val="24"/>
+        </w:rPr>
+        <w:t>Gameplay video / trailer</w:t>
+      </w:r>
+    </w:p>
+    <w:p>
+      <w:pPr>
+        <w:pStyle w:val="Listenabsatz"/>
+        <w:numPr>
+          <w:ilvl w:val="0"/>
+          <w:numId w:val="1"/>
+        </w:numPr>
+        <w:rPr>
+          <w:sz w:val="24"/>
+          <w:szCs w:val="24"/>
+        </w:rPr>
+      </w:pPr>
+      <w:r>
+        <w:rPr>
+          <w:sz w:val="24"/>
+          <w:szCs w:val="24"/>
+        </w:rPr>
+        <w:t>Checked time spent on the project</w:t>
+      </w:r>
+    </w:p>
+    <w:p>
+      <w:pPr>
+        <w:pStyle w:val="Listenabsatz"/>
+        <w:numPr>
+          <w:ilvl w:val="1"/>
+          <w:numId w:val="1"/>
+        </w:numPr>
+        <w:rPr>
+          <w:sz w:val="24"/>
+          <w:szCs w:val="24"/>
+        </w:rPr>
+      </w:pPr>
+      <w:r>
+        <w:rPr>
+          <w:sz w:val="24"/>
+          <w:szCs w:val="24"/>
+        </w:rPr>
+        <w:t>More than 700 hours in total</w:t>
+      </w:r>
+    </w:p>
+    <w:p>
+      <w:pPr>
+        <w:pStyle w:val="Listenabsatz"/>
+        <w:numPr>
+          <w:ilvl w:val="0"/>
+          <w:numId w:val="1"/>
+        </w:numPr>
+        <w:rPr>
+          <w:sz w:val="24"/>
+          <w:szCs w:val="24"/>
+        </w:rPr>
+      </w:pPr>
+      <w:r>
+        <w:rPr>
+          <w:sz w:val="24"/>
+          <w:szCs w:val="24"/>
+        </w:rPr>
+        <w:t>Added new board and populated it with tasks</w:t>
+      </w:r>
+    </w:p>
+    <w:p>
+      <w:pPr>
+        <w:pStyle w:val="Listenabsatz"/>
+        <w:numPr>
+          <w:ilvl w:val="0"/>
+          <w:numId w:val="1"/>
+        </w:numPr>
+        <w:rPr>
+          <w:sz w:val="24"/>
+          <w:szCs w:val="24"/>
+        </w:rPr>
+      </w:pPr>
+      <w:r>
+        <w:rPr>
+          <w:sz w:val="24"/>
+          <w:szCs w:val="24"/>
+        </w:rPr>
+        <w:t>Talked about particles</w:t>
+      </w:r>
+    </w:p>
+    <w:p>
+      <w:pPr>
+        <w:pStyle w:val="Listenabsatz"/>
+        <w:numPr>
+          <w:ilvl w:val="1"/>
+          <w:numId w:val="1"/>
+        </w:numPr>
+        <w:rPr>
+          <w:sz w:val="24"/>
+          <w:szCs w:val="24"/>
+        </w:rPr>
+      </w:pPr>
+      <w:r>
+        <w:rPr>
+          <w:sz w:val="24"/>
+          <w:szCs w:val="24"/>
+        </w:rPr>
+        <w:t>Add a beam of light for the hook shot</w:t>
+      </w:r>
+    </w:p>
+    <w:p>
+      <w:pPr>
+        <w:pStyle w:val="Listenabsatz"/>
+        <w:numPr>
+          <w:ilvl w:val="0"/>
+          <w:numId w:val="1"/>
+        </w:numPr>
+        <w:rPr>
+          <w:sz w:val="24"/>
+          <w:szCs w:val="24"/>
+        </w:rPr>
+      </w:pPr>
+      <w:r>
+        <w:rPr>
+          <w:sz w:val="24"/>
+          <w:szCs w:val="24"/>
+        </w:rPr>
+        <w:t>Alex and Daniel: Worked on environment for the forest level</w:t>
+      </w:r>
+    </w:p>
+    <w:p>
+      <w:pPr>
+        <w:pStyle w:val="Listenabsatz"/>
+        <w:numPr>
+          <w:ilvl w:val="0"/>
+          <w:numId w:val="1"/>
+        </w:numPr>
+        <w:rPr>
+          <w:sz w:val="24"/>
+          <w:szCs w:val="24"/>
+        </w:rPr>
+      </w:pPr>
+      <w:r>
+        <w:rPr>
+          <w:sz w:val="24"/>
+          <w:szCs w:val="24"/>
+        </w:rPr>
+        <w:t>Trix: Went home to work on final memories</w:t>
+      </w:r>
+    </w:p>
+    <w:p>
+      <w:pPr>
+        <w:pStyle w:val="Listenabsatz"/>
+        <w:numPr>
+          <w:ilvl w:val="0"/>
+          <w:numId w:val="1"/>
+        </w:numPr>
+        <w:rPr>
+          <w:sz w:val="24"/>
+          <w:szCs w:val="24"/>
+        </w:rPr>
+      </w:pPr>
+      <w:r>
+        <w:rPr>
+          <w:sz w:val="24"/>
+          <w:szCs w:val="24"/>
+        </w:rPr>
+        <w:t>Thiago and Lars: Programmed the character progression and worked on hook particle effects</w:t>
       </w:r>
       <w:bookmarkStart w:id="0" w:name="_GoBack"/>
       <w:bookmarkEnd w:id="0"/>

</xml_diff>